<commit_message>
New cheatsheet for v3.0.8. Also corrected a typo in the help for build.data.frame
</commit_message>
<xml_diff>
--- a/cheatsheets/vtree_cheatsheet_3.0.8.docx
+++ b/cheatsheets/vtree_cheatsheet_3.0.8.docx
@@ -1,6 +1,6 @@
 
 <file path=word/document.xml><?xml version="1.0" encoding="utf-8"?>
-<w:document xmlns:wpc="http://schemas.microsoft.com/office/word/2010/wordprocessingCanvas" xmlns:cx="http://schemas.microsoft.com/office/drawing/2014/chartex" xmlns:cx1="http://schemas.microsoft.com/office/drawing/2015/9/8/chartex" xmlns:cx2="http://schemas.microsoft.com/office/drawing/2015/10/21/chartex" xmlns:cx3="http://schemas.microsoft.com/office/drawing/2016/5/9/chartex" xmlns:cx4="http://schemas.microsoft.com/office/drawing/2016/5/10/chartex" xmlns:cx5="http://schemas.microsoft.com/office/drawing/2016/5/11/chartex" xmlns:cx6="http://schemas.microsoft.com/office/drawing/2016/5/12/chartex" xmlns:cx7="http://schemas.microsoft.com/office/drawing/2016/5/13/chartex" xmlns:cx8="http://schemas.microsoft.com/office/drawing/2016/5/14/chartex" xmlns:mc="http://schemas.openxmlformats.org/markup-compatibility/2006" xmlns:aink="http://schemas.microsoft.com/office/drawing/2016/ink" xmlns:am3d="http://schemas.microsoft.com/office/drawing/2017/model3d" xmlns:o="urn:schemas-microsoft-com:office:office" xmlns:r="http://schemas.openxmlformats.org/officeDocument/2006/relationships" xmlns:m="http://schemas.openxmlformats.org/officeDocument/2006/math" xmlns:v="urn:schemas-microsoft-com:vml" xmlns:wp14="http://schemas.microsoft.com/office/word/2010/wordprocessingDrawing" xmlns:wp="http://schemas.openxmlformats.org/drawingml/2006/wordprocessingDrawing" xmlns:w10="urn:schemas-microsoft-com:office:word" xmlns:w="http://schemas.openxmlformats.org/wordprocessingml/2006/main" xmlns:w14="http://schemas.microsoft.com/office/word/2010/wordml" xmlns:w15="http://schemas.microsoft.com/office/word/2012/wordml" xmlns:w16cid="http://schemas.microsoft.com/office/word/2016/wordml/cid" xmlns:w16se="http://schemas.microsoft.com/office/word/2015/wordml/symex" xmlns:wpg="http://schemas.microsoft.com/office/word/2010/wordprocessingGroup" xmlns:wpi="http://schemas.microsoft.com/office/word/2010/wordprocessingInk" xmlns:wne="http://schemas.microsoft.com/office/word/2006/wordml" xmlns:wps="http://schemas.microsoft.com/office/word/2010/wordprocessingShape" mc:Ignorable="w14 w15 w16se w16cid wp14">
+<w:document xmlns:wpc="http://schemas.microsoft.com/office/word/2010/wordprocessingCanvas" xmlns:mc="http://schemas.openxmlformats.org/markup-compatibility/2006" xmlns:o="urn:schemas-microsoft-com:office:office" xmlns:r="http://schemas.openxmlformats.org/officeDocument/2006/relationships" xmlns:m="http://schemas.openxmlformats.org/officeDocument/2006/math" xmlns:v="urn:schemas-microsoft-com:vml" xmlns:wp14="http://schemas.microsoft.com/office/word/2010/wordprocessingDrawing" xmlns:wp="http://schemas.openxmlformats.org/drawingml/2006/wordprocessingDrawing" xmlns:w10="urn:schemas-microsoft-com:office:word" xmlns:w="http://schemas.openxmlformats.org/wordprocessingml/2006/main" xmlns:w14="http://schemas.microsoft.com/office/word/2010/wordml" xmlns:wpg="http://schemas.microsoft.com/office/word/2010/wordprocessingGroup" xmlns:wpi="http://schemas.microsoft.com/office/word/2010/wordprocessingInk" xmlns:wne="http://schemas.microsoft.com/office/word/2006/wordml" xmlns:wps="http://schemas.microsoft.com/office/word/2010/wordprocessingShape" mc:Ignorable="w14 wp14">
   <w:body>
     <w:p>
       <w:pPr>
@@ -173,7 +173,7 @@
                             </w:p>
                             <w:tbl>
                               <w:tblPr>
-                                <w:tblStyle w:val="GridTable4-Accent3"/>
+                                <w:tblStyle w:val="GridTable4Accent3"/>
                                 <w:tblW w:w="0" w:type="auto"/>
                                 <w:jc w:val="center"/>
                                 <w:tblLook w:val="04A0" w:firstRow="1" w:lastRow="0" w:firstColumn="1" w:lastColumn="0" w:noHBand="0" w:noVBand="1"/>
@@ -733,8 +733,8 @@
           </mc:Choice>
           <mc:Fallback>
             <w:pict>
-              <v:group w14:anchorId="1D343BB4" id="Group 36" o:spid="_x0000_s1026" style="position:absolute;margin-left:326.7pt;margin-top:31.05pt;width:210.4pt;height:124.85pt;z-index:251645952;mso-width-relative:margin;mso-height-relative:margin" coordorigin="-72" coordsize="16328,31615" o:gfxdata="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">
-                <v:roundrect id="Text Box 37" o:spid="_x0000_s1027" style="position:absolute;left:-72;top:231;width:16255;height:31384;visibility:visible;mso-wrap-style:square;v-text-anchor:top" arcsize="1793f" o:gfxdata="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" fillcolor="#fde9d9 [665]" stroked="f" strokeweight="1pt">
+              <v:group id="Group 36" o:spid="_x0000_s1026" style="position:absolute;margin-left:326.7pt;margin-top:31.05pt;width:210.4pt;height:124.85pt;z-index:251645952;mso-width-relative:margin;mso-height-relative:margin" coordorigin="-72" coordsize="16328,31615" o:gfxdata="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">
+                <v:roundrect id="Text Box 37" o:spid="_x0000_s1027" style="position:absolute;left:-72;top:231;width:16255;height:31384;visibility:visible;mso-wrap-style:square;v-text-anchor:top" arcsize="1793f" o:gfxdata="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" fillcolor="#fde9d9 [665]" stroked="f" strokeweight="1pt">
                   <v:fill opacity="24158f"/>
                   <v:textbox inset="1mm,6mm,1mm">
                     <w:txbxContent>
@@ -816,7 +816,7 @@
                       </w:p>
                       <w:tbl>
                         <w:tblPr>
-                          <w:tblStyle w:val="GridTable4-Accent3"/>
+                          <w:tblStyle w:val="GridTable4Accent3"/>
                           <w:tblW w:w="0" w:type="auto"/>
                           <w:jc w:val="center"/>
                           <w:tblLook w:val="04A0" w:firstRow="1" w:lastRow="0" w:firstColumn="1" w:lastColumn="0" w:noHBand="0" w:noVBand="1"/>
@@ -1291,7 +1291,7 @@
                     </w:txbxContent>
                   </v:textbox>
                 </v:roundrect>
-                <v:roundrect id="Text Box 38" o:spid="_x0000_s1028" style="position:absolute;width:16256;height:4479;visibility:visible;mso-wrap-style:square;v-text-anchor:top" arcsize="14673f" o:gfxdata="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" fillcolor="#974706 [1609]" stroked="f" strokeweight="1pt">
+                <v:roundrect id="Text Box 38" o:spid="_x0000_s1028" style="position:absolute;width:16256;height:4479;visibility:visible;mso-wrap-style:square;v-text-anchor:top" arcsize="14673f" o:gfxdata="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" fillcolor="#974706 [1609]" stroked="f" strokeweight="1pt">
                   <v:fill opacity="24158f"/>
                   <v:textbox inset=",0,,0">
                     <w:txbxContent>
@@ -1608,13 +1608,13 @@
                             </w:p>
                             <w:tbl>
                               <w:tblPr>
-                                <w:tblStyle w:val="GridTable4-Accent3"/>
+                                <w:tblStyle w:val="GridTable4Accent3"/>
                                 <w:tblW w:w="0" w:type="auto"/>
                                 <w:tblLook w:val="04A0" w:firstRow="1" w:lastRow="0" w:firstColumn="1" w:lastColumn="0" w:noHBand="0" w:noVBand="1"/>
                               </w:tblPr>
                               <w:tblGrid>
-                                <w:gridCol w:w="1606"/>
-                                <w:gridCol w:w="2190"/>
+                                <w:gridCol w:w="1671"/>
+                                <w:gridCol w:w="2350"/>
                               </w:tblGrid>
                               <w:tr>
                                 <w:trPr>
@@ -1945,13 +1945,13 @@
                             </w:p>
                             <w:tbl>
                               <w:tblPr>
-                                <w:tblStyle w:val="GridTable4-Accent3"/>
+                                <w:tblStyle w:val="GridTable4Accent3"/>
                                 <w:tblW w:w="0" w:type="auto"/>
                                 <w:tblLook w:val="04A0" w:firstRow="1" w:lastRow="0" w:firstColumn="1" w:lastColumn="0" w:noHBand="0" w:noVBand="1"/>
                               </w:tblPr>
                               <w:tblGrid>
                                 <w:gridCol w:w="942"/>
-                                <w:gridCol w:w="2854"/>
+                                <w:gridCol w:w="3079"/>
                               </w:tblGrid>
                               <w:tr>
                                 <w:trPr>
@@ -2981,13 +2981,13 @@
                             </w:p>
                             <w:tbl>
                               <w:tblPr>
-                                <w:tblStyle w:val="GridTable4-Accent3"/>
+                                <w:tblStyle w:val="GridTable4Accent3"/>
                                 <w:tblW w:w="0" w:type="auto"/>
                                 <w:tblLook w:val="04A0" w:firstRow="1" w:lastRow="0" w:firstColumn="1" w:lastColumn="0" w:noHBand="0" w:noVBand="1"/>
                               </w:tblPr>
                               <w:tblGrid>
-                                <w:gridCol w:w="971"/>
-                                <w:gridCol w:w="2825"/>
+                                <w:gridCol w:w="983"/>
+                                <w:gridCol w:w="3038"/>
                               </w:tblGrid>
                               <w:tr>
                                 <w:trPr>
@@ -3531,8 +3531,8 @@
           </mc:Choice>
           <mc:Fallback>
             <w:pict>
-              <v:group w14:anchorId="6DF0BDB9" id="Group 41" o:spid="_x0000_s1029" style="position:absolute;margin-left:540.45pt;margin-top:30.15pt;width:200.2pt;height:303.65pt;z-index:251646976;mso-width-relative:margin;mso-height-relative:margin" coordorigin="-122" coordsize="16244,62794" o:gfxdata="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">
-                <v:roundrect id="Text Box 42" o:spid="_x0000_s1030" style="position:absolute;left:-122;width:16243;height:62794;visibility:visible;mso-wrap-style:square;v-text-anchor:top" arcsize="1793f" o:gfxdata="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" fillcolor="#fde9d9 [665]" stroked="f" strokeweight="1pt">
+              <v:group id="Group 41" o:spid="_x0000_s1029" style="position:absolute;margin-left:540.45pt;margin-top:30.15pt;width:200.2pt;height:303.65pt;z-index:251646976;mso-width-relative:margin;mso-height-relative:margin" coordorigin="-122" coordsize="16244,62794" o:gfxdata="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">
+                <v:roundrect id="Text Box 42" o:spid="_x0000_s1030" style="position:absolute;left:-122;width:16243;height:62794;visibility:visible;mso-wrap-style:square;v-text-anchor:top" arcsize="1793f" o:gfxdata="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" fillcolor="#fde9d9 [665]" stroked="f" strokeweight="1pt">
                   <v:fill opacity="24158f"/>
                   <v:textbox inset="1mm,6mm,1mm,0">
                     <w:txbxContent>
@@ -3747,13 +3747,13 @@
                       </w:p>
                       <w:tbl>
                         <w:tblPr>
-                          <w:tblStyle w:val="GridTable4-Accent3"/>
+                          <w:tblStyle w:val="GridTable4Accent3"/>
                           <w:tblW w:w="0" w:type="auto"/>
                           <w:tblLook w:val="04A0" w:firstRow="1" w:lastRow="0" w:firstColumn="1" w:lastColumn="0" w:noHBand="0" w:noVBand="1"/>
                         </w:tblPr>
                         <w:tblGrid>
-                          <w:gridCol w:w="1606"/>
-                          <w:gridCol w:w="2190"/>
+                          <w:gridCol w:w="1671"/>
+                          <w:gridCol w:w="2350"/>
                         </w:tblGrid>
                         <w:tr>
                           <w:trPr>
@@ -4084,13 +4084,13 @@
                       </w:p>
                       <w:tbl>
                         <w:tblPr>
-                          <w:tblStyle w:val="GridTable4-Accent3"/>
+                          <w:tblStyle w:val="GridTable4Accent3"/>
                           <w:tblW w:w="0" w:type="auto"/>
                           <w:tblLook w:val="04A0" w:firstRow="1" w:lastRow="0" w:firstColumn="1" w:lastColumn="0" w:noHBand="0" w:noVBand="1"/>
                         </w:tblPr>
                         <w:tblGrid>
                           <w:gridCol w:w="942"/>
-                          <w:gridCol w:w="2854"/>
+                          <w:gridCol w:w="3079"/>
                         </w:tblGrid>
                         <w:tr>
                           <w:trPr>
@@ -5120,13 +5120,13 @@
                       </w:p>
                       <w:tbl>
                         <w:tblPr>
-                          <w:tblStyle w:val="GridTable4-Accent3"/>
+                          <w:tblStyle w:val="GridTable4Accent3"/>
                           <w:tblW w:w="0" w:type="auto"/>
                           <w:tblLook w:val="04A0" w:firstRow="1" w:lastRow="0" w:firstColumn="1" w:lastColumn="0" w:noHBand="0" w:noVBand="1"/>
                         </w:tblPr>
                         <w:tblGrid>
-                          <w:gridCol w:w="971"/>
-                          <w:gridCol w:w="2825"/>
+                          <w:gridCol w:w="983"/>
+                          <w:gridCol w:w="3038"/>
                         </w:tblGrid>
                         <w:tr>
                           <w:trPr>
@@ -5564,7 +5564,7 @@
                     </w:txbxContent>
                   </v:textbox>
                 </v:roundrect>
-                <v:roundrect id="Text Box 43" o:spid="_x0000_s1031" style="position:absolute;top:109;width:16117;height:3552;visibility:visible;mso-wrap-style:square;v-text-anchor:top" arcsize="14673f" o:gfxdata="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" fillcolor="#974706 [1609]" stroked="f" strokeweight="1pt">
+                <v:roundrect id="Text Box 43" o:spid="_x0000_s1031" style="position:absolute;top:109;width:16117;height:3552;visibility:visible;mso-wrap-style:square;v-text-anchor:top" arcsize="14673f" o:gfxdata="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" fillcolor="#974706 [1609]" stroked="f" strokeweight="1pt">
                   <v:fill opacity="24158f"/>
                   <v:textbox inset=",0,,0">
                     <w:txbxContent>
@@ -5770,14 +5770,14 @@
                             </w:p>
                             <w:tbl>
                               <w:tblPr>
-                                <w:tblStyle w:val="GridTable4-Accent3"/>
+                                <w:tblStyle w:val="GridTable4Accent3"/>
                                 <w:tblW w:w="0" w:type="auto"/>
                                 <w:tblInd w:w="-5" w:type="dxa"/>
                                 <w:tblLook w:val="04A0" w:firstRow="1" w:lastRow="0" w:firstColumn="1" w:lastColumn="0" w:noHBand="0" w:noVBand="1"/>
                               </w:tblPr>
                               <w:tblGrid>
-                                <w:gridCol w:w="1275"/>
-                                <w:gridCol w:w="2536"/>
+                                <w:gridCol w:w="1276"/>
+                                <w:gridCol w:w="2750"/>
                               </w:tblGrid>
                               <w:tr>
                                 <w:trPr>
@@ -6112,7 +6112,7 @@
                             </w:p>
                             <w:tbl>
                               <w:tblPr>
-                                <w:tblStyle w:val="GridTable4-Accent3"/>
+                                <w:tblStyle w:val="GridTable4Accent3"/>
                                 <w:tblW w:w="4248" w:type="dxa"/>
                                 <w:tblLook w:val="04A0" w:firstRow="1" w:lastRow="0" w:firstColumn="1" w:lastColumn="0" w:noHBand="0" w:noVBand="1"/>
                               </w:tblPr>
@@ -6327,8 +6327,8 @@
           </mc:Choice>
           <mc:Fallback>
             <w:pict>
-              <v:group w14:anchorId="64D47989" id="Group 45" o:spid="_x0000_s1032" style="position:absolute;margin-left:540.4pt;margin-top:338.6pt;width:200.2pt;height:223.75pt;z-index:251657216;mso-width-relative:margin;mso-height-relative:margin" coordorigin="" coordsize="16533,98961" o:gfxdata="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">
-                <v:roundrect id="Text Box 46" o:spid="_x0000_s1033" style="position:absolute;width:16533;height:98961;visibility:visible;mso-wrap-style:square;v-text-anchor:top" arcsize="1793f" o:gfxdata="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" fillcolor="#fde9d9 [665]" stroked="f" strokeweight="1pt">
+              <v:group id="Group 45" o:spid="_x0000_s1032" style="position:absolute;margin-left:540.4pt;margin-top:338.6pt;width:200.2pt;height:223.75pt;z-index:251657216;mso-width-relative:margin;mso-height-relative:margin" coordorigin="" coordsize="16533,98961" o:gfxdata="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">
+                <v:roundrect id="Text Box 46" o:spid="_x0000_s1033" style="position:absolute;width:16533;height:98961;visibility:visible;mso-wrap-style:square;v-text-anchor:top" arcsize="1793f" o:gfxdata="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" fillcolor="#fde9d9 [665]" stroked="f" strokeweight="1pt">
                   <v:fill opacity="24158f"/>
                   <v:textbox inset="1mm,6mm,1mm,0">
                     <w:txbxContent>
@@ -6413,14 +6413,14 @@
                       </w:p>
                       <w:tbl>
                         <w:tblPr>
-                          <w:tblStyle w:val="GridTable4-Accent3"/>
+                          <w:tblStyle w:val="GridTable4Accent3"/>
                           <w:tblW w:w="0" w:type="auto"/>
                           <w:tblInd w:w="-5" w:type="dxa"/>
                           <w:tblLook w:val="04A0" w:firstRow="1" w:lastRow="0" w:firstColumn="1" w:lastColumn="0" w:noHBand="0" w:noVBand="1"/>
                         </w:tblPr>
                         <w:tblGrid>
-                          <w:gridCol w:w="1275"/>
-                          <w:gridCol w:w="2536"/>
+                          <w:gridCol w:w="1276"/>
+                          <w:gridCol w:w="2750"/>
                         </w:tblGrid>
                         <w:tr>
                           <w:trPr>
@@ -6755,7 +6755,7 @@
                       </w:p>
                       <w:tbl>
                         <w:tblPr>
-                          <w:tblStyle w:val="GridTable4-Accent3"/>
+                          <w:tblStyle w:val="GridTable4Accent3"/>
                           <w:tblW w:w="4248" w:type="dxa"/>
                           <w:tblLook w:val="04A0" w:firstRow="1" w:lastRow="0" w:firstColumn="1" w:lastColumn="0" w:noHBand="0" w:noVBand="1"/>
                         </w:tblPr>
@@ -6885,7 +6885,7 @@
                     </w:txbxContent>
                   </v:textbox>
                 </v:roundrect>
-                <v:roundrect id="Text Box 47" o:spid="_x0000_s1034" style="position:absolute;width:16531;height:7608;visibility:visible;mso-wrap-style:square;v-text-anchor:top" arcsize="14673f" o:gfxdata="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" fillcolor="#974706 [1609]" stroked="f" strokeweight="1pt">
+                <v:roundrect id="Text Box 47" o:spid="_x0000_s1034" style="position:absolute;width:16531;height:7608;visibility:visible;mso-wrap-style:square;v-text-anchor:top" arcsize="14673f" o:gfxdata="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" fillcolor="#974706 [1609]" stroked="f" strokeweight="1pt">
                   <v:fill opacity="24158f"/>
                   <v:textbox inset=",0,,0">
                     <w:txbxContent>
@@ -7209,7 +7209,7 @@
                           </w:p>
                           <w:tbl>
                             <w:tblPr>
-                              <w:tblStyle w:val="GridTable4-Accent3"/>
+                              <w:tblStyle w:val="GridTable4Accent3"/>
                               <w:tblW w:w="3129" w:type="dxa"/>
                               <w:tblInd w:w="-15" w:type="dxa"/>
                               <w:tblLayout w:type="fixed"/>
@@ -8017,7 +8017,7 @@
           </mc:Choice>
           <mc:Fallback>
             <w:pict>
-              <v:roundrect w14:anchorId="2387E2C8" id="Text Box 1" o:spid="_x0000_s1035" style="position:absolute;margin-left:-16pt;margin-top:30.95pt;width:160.25pt;height:386.45pt;z-index:251644928;visibility:visible;mso-wrap-style:square;mso-height-percent:0;mso-wrap-distance-left:9pt;mso-wrap-distance-top:0;mso-wrap-distance-right:9pt;mso-wrap-distance-bottom:0;mso-position-horizontal:absolute;mso-position-horizontal-relative:text;mso-position-vertical:absolute;mso-position-vertical-relative:text;mso-height-percent:0;mso-height-relative:margin;v-text-anchor:top" arcsize="1793f" o:gfxdata="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" fillcolor="#fde9d9 [665]" stroked="f" strokeweight="1pt">
+              <v:roundrect id="Text Box 1" o:spid="_x0000_s1035" style="position:absolute;margin-left:-16pt;margin-top:30.95pt;width:160.25pt;height:386.45pt;z-index:251644928;visibility:visible;mso-wrap-style:square;mso-height-percent:0;mso-wrap-distance-left:9pt;mso-wrap-distance-top:0;mso-wrap-distance-right:9pt;mso-wrap-distance-bottom:0;mso-position-horizontal:absolute;mso-position-horizontal-relative:text;mso-position-vertical:absolute;mso-position-vertical-relative:text;mso-height-percent:0;mso-height-relative:margin;v-text-anchor:top" arcsize="1793f" o:gfxdata="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" fillcolor="#fde9d9 [665]" stroked="f" strokeweight="1pt">
                 <v:fill opacity="24158f"/>
                 <v:textbox inset="1mm,6mm,0">
                   <w:txbxContent>
@@ -8251,7 +8251,7 @@
                     </w:p>
                     <w:tbl>
                       <w:tblPr>
-                        <w:tblStyle w:val="GridTable4-Accent3"/>
+                        <w:tblStyle w:val="GridTable4Accent3"/>
                         <w:tblW w:w="3129" w:type="dxa"/>
                         <w:tblInd w:w="-15" w:type="dxa"/>
                         <w:tblLayout w:type="fixed"/>
@@ -9659,7 +9659,7 @@
                           </w:p>
                           <w:tbl>
                             <w:tblPr>
-                              <w:tblStyle w:val="GridTable4-Accent3"/>
+                              <w:tblStyle w:val="GridTable4Accent3"/>
                               <w:tblW w:w="0" w:type="auto"/>
                               <w:tblInd w:w="-10" w:type="dxa"/>
                               <w:tblLayout w:type="fixed"/>
@@ -10187,7 +10187,7 @@
           </mc:Choice>
           <mc:Fallback>
             <w:pict>
-              <v:roundrect w14:anchorId="23DDDA07" id="Text Box 24" o:spid="_x0000_s1036" style="position:absolute;margin-left:148.65pt;margin-top:31.6pt;width:175.15pt;height:385.65pt;z-index:251641856;visibility:visible;mso-wrap-style:square;mso-width-percent:0;mso-height-percent:0;mso-wrap-distance-left:9pt;mso-wrap-distance-top:0;mso-wrap-distance-right:9pt;mso-wrap-distance-bottom:0;mso-position-horizontal:absolute;mso-position-horizontal-relative:text;mso-position-vertical:absolute;mso-position-vertical-relative:text;mso-width-percent:0;mso-height-percent:0;mso-width-relative:margin;mso-height-relative:margin;v-text-anchor:top" arcsize="1793f" o:gfxdata="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" fillcolor="#fde9d9 [665]" stroked="f" strokeweight="1pt">
+              <v:roundrect id="Text Box 24" o:spid="_x0000_s1036" style="position:absolute;margin-left:148.65pt;margin-top:31.6pt;width:175.15pt;height:385.65pt;z-index:251641856;visibility:visible;mso-wrap-style:square;mso-width-percent:0;mso-height-percent:0;mso-wrap-distance-left:9pt;mso-wrap-distance-top:0;mso-wrap-distance-right:9pt;mso-wrap-distance-bottom:0;mso-position-horizontal:absolute;mso-position-horizontal-relative:text;mso-position-vertical:absolute;mso-position-vertical-relative:text;mso-width-percent:0;mso-height-percent:0;mso-width-relative:margin;mso-height-relative:margin;v-text-anchor:top" arcsize="1793f" o:gfxdata="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" fillcolor="#fde9d9 [665]" stroked="f" strokeweight="1pt">
                 <v:fill opacity="24158f"/>
                 <v:textbox inset="1mm,6mm,1mm">
                   <w:txbxContent>
@@ -10737,7 +10737,7 @@
                     </w:p>
                     <w:tbl>
                       <w:tblPr>
-                        <w:tblStyle w:val="GridTable4-Accent3"/>
+                        <w:tblStyle w:val="GridTable4Accent3"/>
                         <w:tblW w:w="0" w:type="auto"/>
                         <w:tblInd w:w="-10" w:type="dxa"/>
                         <w:tblLayout w:type="fixed"/>
@@ -11358,9 +11358,9 @@
               </wp:anchor>
             </w:drawing>
           </mc:Choice>
-          <mc:Fallback>
+          <mc:Fallback xmlns:w16se="http://schemas.microsoft.com/office/word/2015/wordml/symex" xmlns:w16cid="http://schemas.microsoft.com/office/word/2016/wordml/cid" xmlns:w15="http://schemas.microsoft.com/office/word/2012/wordml" xmlns:am3d="http://schemas.microsoft.com/office/drawing/2017/model3d" xmlns:aink="http://schemas.microsoft.com/office/drawing/2016/ink" xmlns:cx8="http://schemas.microsoft.com/office/drawing/2016/5/14/chartex" xmlns:cx7="http://schemas.microsoft.com/office/drawing/2016/5/13/chartex" xmlns:cx6="http://schemas.microsoft.com/office/drawing/2016/5/12/chartex" xmlns:cx5="http://schemas.microsoft.com/office/drawing/2016/5/11/chartex" xmlns:cx4="http://schemas.microsoft.com/office/drawing/2016/5/10/chartex" xmlns:cx3="http://schemas.microsoft.com/office/drawing/2016/5/9/chartex" xmlns:cx2="http://schemas.microsoft.com/office/drawing/2015/10/21/chartex" xmlns:cx1="http://schemas.microsoft.com/office/drawing/2015/9/8/chartex" xmlns:cx="http://schemas.microsoft.com/office/drawing/2014/chartex">
             <w:pict>
-              <v:roundrect w14:anchorId="1C33E270" id="Text Box 3" o:spid="_x0000_s1037" style="position:absolute;margin-left:-16pt;margin-top:30.85pt;width:160.25pt;height:17.3pt;z-index:251685888;visibility:visible;mso-wrap-style:square;mso-width-percent:0;mso-height-percent:0;mso-wrap-distance-left:9pt;mso-wrap-distance-top:0;mso-wrap-distance-right:9pt;mso-wrap-distance-bottom:0;mso-position-horizontal:absolute;mso-position-horizontal-relative:text;mso-position-vertical:absolute;mso-position-vertical-relative:text;mso-width-percent:0;mso-height-percent:0;mso-width-relative:margin;mso-height-relative:margin;v-text-anchor:top" arcsize="14673f" o:gfxdata="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" fillcolor="#974706 [1609]" stroked="f" strokeweight="1pt">
+              <v:roundrect w14:anchorId="1C33E270" id="Text Box 3" o:spid="_x0000_s1037" style="position:absolute;margin-left:-16pt;margin-top:30.85pt;width:160.25pt;height:17.3pt;z-index:251685888;visibility:visible;mso-wrap-style:square;mso-width-percent:0;mso-height-percent:0;mso-wrap-distance-left:9pt;mso-wrap-distance-top:0;mso-wrap-distance-right:9pt;mso-wrap-distance-bottom:0;mso-position-horizontal:absolute;mso-position-horizontal-relative:text;mso-position-vertical:absolute;mso-position-vertical-relative:text;mso-width-percent:0;mso-height-percent:0;mso-width-relative:margin;mso-height-relative:margin;v-text-anchor:top" arcsize="14673f" o:gfxdata="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" fillcolor="#974706 [1609]" stroked="f" strokeweight="1pt">
                 <v:fill opacity="24158f"/>
                 <v:textbox inset="2.5mm,0,,0">
                   <w:txbxContent>
@@ -11502,9 +11502,9 @@
               </wp:anchor>
             </w:drawing>
           </mc:Choice>
-          <mc:Fallback>
+          <mc:Fallback xmlns:w16se="http://schemas.microsoft.com/office/word/2015/wordml/symex" xmlns:w16cid="http://schemas.microsoft.com/office/word/2016/wordml/cid" xmlns:w15="http://schemas.microsoft.com/office/word/2012/wordml" xmlns:am3d="http://schemas.microsoft.com/office/drawing/2017/model3d" xmlns:aink="http://schemas.microsoft.com/office/drawing/2016/ink" xmlns:cx8="http://schemas.microsoft.com/office/drawing/2016/5/14/chartex" xmlns:cx7="http://schemas.microsoft.com/office/drawing/2016/5/13/chartex" xmlns:cx6="http://schemas.microsoft.com/office/drawing/2016/5/12/chartex" xmlns:cx5="http://schemas.microsoft.com/office/drawing/2016/5/11/chartex" xmlns:cx4="http://schemas.microsoft.com/office/drawing/2016/5/10/chartex" xmlns:cx3="http://schemas.microsoft.com/office/drawing/2016/5/9/chartex" xmlns:cx2="http://schemas.microsoft.com/office/drawing/2015/10/21/chartex" xmlns:cx1="http://schemas.microsoft.com/office/drawing/2015/9/8/chartex" xmlns:cx="http://schemas.microsoft.com/office/drawing/2014/chartex">
             <w:pict>
-              <v:roundrect w14:anchorId="170EFCCA" id="Text Box 25" o:spid="_x0000_s1038" style="position:absolute;margin-left:148.95pt;margin-top:30.8pt;width:175.25pt;height:17.3pt;z-index:251642880;visibility:visible;mso-wrap-style:square;mso-width-percent:0;mso-height-percent:0;mso-wrap-distance-left:9pt;mso-wrap-distance-top:0;mso-wrap-distance-right:9pt;mso-wrap-distance-bottom:0;mso-position-horizontal:absolute;mso-position-horizontal-relative:text;mso-position-vertical:absolute;mso-position-vertical-relative:text;mso-width-percent:0;mso-height-percent:0;mso-width-relative:margin;mso-height-relative:margin;v-text-anchor:top" arcsize="14673f" o:gfxdata="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" fillcolor="#974706 [1609]" stroked="f" strokeweight="1pt">
+              <v:roundrect w14:anchorId="170EFCCA" id="Text Box 25" o:spid="_x0000_s1038" style="position:absolute;margin-left:148.95pt;margin-top:30.8pt;width:175.25pt;height:17.3pt;z-index:251642880;visibility:visible;mso-wrap-style:square;mso-width-percent:0;mso-height-percent:0;mso-wrap-distance-left:9pt;mso-wrap-distance-top:0;mso-wrap-distance-right:9pt;mso-wrap-distance-bottom:0;mso-position-horizontal:absolute;mso-position-horizontal-relative:text;mso-position-vertical:absolute;mso-position-vertical-relative:text;mso-width-percent:0;mso-height-percent:0;mso-width-relative:margin;mso-height-relative:margin;v-text-anchor:top" arcsize="14673f" o:gfxdata="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" fillcolor="#974706 [1609]" stroked="f" strokeweight="1pt">
                 <v:fill opacity="24158f"/>
                 <v:textbox inset="2.5mm,0,,0">
                   <w:txbxContent>
@@ -11567,6 +11567,17 @@
         </w:rPr>
         <w:t>cheatsheet</w:t>
       </w:r>
+      <w:r>
+        <w:rPr>
+          <w:rFonts w:cs="Consolas"/>
+          <w:color w:val="984806" w:themeColor="accent6" w:themeShade="80"/>
+          <w:sz w:val="32"/>
+          <w:szCs w:val="32"/>
+        </w:rPr>
+        <w:t xml:space="preserve"> </w:t>
+      </w:r>
+      <w:bookmarkStart w:id="0" w:name="_GoBack"/>
+      <w:bookmarkEnd w:id="0"/>
       <w:r>
         <w:rPr>
           <w:rFonts w:cs="Consolas"/>
@@ -11732,9 +11743,9 @@
               </wp:anchor>
             </w:drawing>
           </mc:Choice>
-          <mc:Fallback>
+          <mc:Fallback xmlns:w16se="http://schemas.microsoft.com/office/word/2015/wordml/symex" xmlns:w16cid="http://schemas.microsoft.com/office/word/2016/wordml/cid" xmlns:w15="http://schemas.microsoft.com/office/word/2012/wordml" xmlns:am3d="http://schemas.microsoft.com/office/drawing/2017/model3d" xmlns:aink="http://schemas.microsoft.com/office/drawing/2016/ink" xmlns:cx8="http://schemas.microsoft.com/office/drawing/2016/5/14/chartex" xmlns:cx7="http://schemas.microsoft.com/office/drawing/2016/5/13/chartex" xmlns:cx6="http://schemas.microsoft.com/office/drawing/2016/5/12/chartex" xmlns:cx5="http://schemas.microsoft.com/office/drawing/2016/5/11/chartex" xmlns:cx4="http://schemas.microsoft.com/office/drawing/2016/5/10/chartex" xmlns:cx3="http://schemas.microsoft.com/office/drawing/2016/5/9/chartex" xmlns:cx2="http://schemas.microsoft.com/office/drawing/2015/10/21/chartex" xmlns:cx1="http://schemas.microsoft.com/office/drawing/2015/9/8/chartex" xmlns:cx="http://schemas.microsoft.com/office/drawing/2014/chartex">
             <w:pict>
-              <v:roundrect w14:anchorId="7EBCFCF3" id="Text Box 7" o:spid="_x0000_s1039" style="position:absolute;margin-left:327.05pt;margin-top:443.2pt;width:209.45pt;height:17.25pt;z-index:251695104;visibility:visible;mso-wrap-style:square;mso-width-percent:0;mso-height-percent:0;mso-wrap-distance-left:9pt;mso-wrap-distance-top:0;mso-wrap-distance-right:9pt;mso-wrap-distance-bottom:0;mso-position-horizontal:absolute;mso-position-horizontal-relative:text;mso-position-vertical:absolute;mso-position-vertical-relative:text;mso-width-percent:0;mso-height-percent:0;mso-width-relative:margin;mso-height-relative:margin;v-text-anchor:top" arcsize="14673f" o:gfxdata="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" fillcolor="#974706 [1609]" stroked="f" strokeweight="1pt">
+              <v:roundrect w14:anchorId="7EBCFCF3" id="Text Box 7" o:spid="_x0000_s1039" style="position:absolute;margin-left:327.05pt;margin-top:443.2pt;width:209.45pt;height:17.25pt;z-index:251695104;visibility:visible;mso-wrap-style:square;mso-width-percent:0;mso-height-percent:0;mso-wrap-distance-left:9pt;mso-wrap-distance-top:0;mso-wrap-distance-right:9pt;mso-wrap-distance-bottom:0;mso-position-horizontal:absolute;mso-position-horizontal-relative:text;mso-position-vertical:absolute;mso-position-vertical-relative:text;mso-width-percent:0;mso-height-percent:0;mso-width-relative:margin;mso-height-relative:margin;v-text-anchor:top" arcsize="14673f" o:gfxdata="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" fillcolor="#974706 [1609]" stroked="f" strokeweight="1pt">
                 <v:fill opacity="24158f"/>
                 <v:textbox inset=",0,,0">
                   <w:txbxContent>
@@ -11855,7 +11866,7 @@
                           </w:p>
                           <w:tbl>
                             <w:tblPr>
-                              <w:tblStyle w:val="GridTable4-Accent3"/>
+                              <w:tblStyle w:val="GridTable4Accent3"/>
                               <w:tblW w:w="3984" w:type="dxa"/>
                               <w:tblInd w:w="-20" w:type="dxa"/>
                               <w:tblLook w:val="04A0" w:firstRow="1" w:lastRow="0" w:firstColumn="1" w:lastColumn="0" w:noHBand="0" w:noVBand="1"/>
@@ -12835,7 +12846,7 @@
           </mc:Choice>
           <mc:Fallback>
             <w:pict>
-              <v:roundrect w14:anchorId="41FB4E31" id="Text Box 4" o:spid="_x0000_s1040" style="position:absolute;margin-left:326.6pt;margin-top:442.75pt;width:209.45pt;height:73.8pt;z-index:251693056;visibility:visible;mso-wrap-style:square;mso-width-percent:0;mso-height-percent:0;mso-wrap-distance-left:9pt;mso-wrap-distance-top:0;mso-wrap-distance-right:9pt;mso-wrap-distance-bottom:0;mso-position-horizontal:absolute;mso-position-horizontal-relative:text;mso-position-vertical:absolute;mso-position-vertical-relative:text;mso-width-percent:0;mso-height-percent:0;mso-width-relative:margin;mso-height-relative:margin;v-text-anchor:top" arcsize="1793f" o:gfxdata="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" fillcolor="#fde9d9 [665]" stroked="f" strokeweight="1pt">
+              <v:roundrect id="Text Box 4" o:spid="_x0000_s1040" style="position:absolute;margin-left:326.6pt;margin-top:442.75pt;width:209.45pt;height:73.8pt;z-index:251693056;visibility:visible;mso-wrap-style:square;mso-width-percent:0;mso-height-percent:0;mso-wrap-distance-left:9pt;mso-wrap-distance-top:0;mso-wrap-distance-right:9pt;mso-wrap-distance-bottom:0;mso-position-horizontal:absolute;mso-position-horizontal-relative:text;mso-position-vertical:absolute;mso-position-vertical-relative:text;mso-width-percent:0;mso-height-percent:0;mso-width-relative:margin;mso-height-relative:margin;v-text-anchor:top" arcsize="1793f" o:gfxdata="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" fillcolor="#fde9d9 [665]" stroked="f" strokeweight="1pt">
                 <v:fill opacity="24158f"/>
                 <v:textbox inset="1mm,6mm,1mm">
                   <w:txbxContent>
@@ -12861,7 +12872,7 @@
                     </w:p>
                     <w:tbl>
                       <w:tblPr>
-                        <w:tblStyle w:val="GridTable4-Accent3"/>
+                        <w:tblStyle w:val="GridTable4Accent3"/>
                         <w:tblW w:w="3984" w:type="dxa"/>
                         <w:tblInd w:w="-20" w:type="dxa"/>
                         <w:tblLook w:val="04A0" w:firstRow="1" w:lastRow="0" w:firstColumn="1" w:lastColumn="0" w:noHBand="0" w:noVBand="1"/>
@@ -13923,7 +13934,7 @@
                           </w:p>
                           <w:tbl>
                             <w:tblPr>
-                              <w:tblStyle w:val="GridTable4-Accent3"/>
+                              <w:tblStyle w:val="GridTable4Accent3"/>
                               <w:tblW w:w="3984" w:type="dxa"/>
                               <w:tblInd w:w="-20" w:type="dxa"/>
                               <w:tblLayout w:type="fixed"/>
@@ -14333,7 +14344,7 @@
                           </w:p>
                           <w:tbl>
                             <w:tblPr>
-                              <w:tblStyle w:val="GridTable4-Accent3"/>
+                              <w:tblStyle w:val="GridTable4Accent3"/>
                               <w:tblW w:w="3979" w:type="dxa"/>
                               <w:tblInd w:w="-15" w:type="dxa"/>
                               <w:tblLayout w:type="fixed"/>
@@ -14581,7 +14592,7 @@
                           </w:p>
                           <w:tbl>
                             <w:tblPr>
-                              <w:tblStyle w:val="GridTable4-Accent3"/>
+                              <w:tblStyle w:val="GridTable4Accent3"/>
                               <w:tblW w:w="3979" w:type="dxa"/>
                               <w:tblInd w:w="-15" w:type="dxa"/>
                               <w:tblLayout w:type="fixed"/>
@@ -15518,7 +15529,7 @@
           </mc:Choice>
           <mc:Fallback>
             <w:pict>
-              <v:roundrect w14:anchorId="5795CA9B" id="Text Box 20" o:spid="_x0000_s1041" style="position:absolute;margin-left:326.7pt;margin-top:287.8pt;width:209.5pt;height:154.7pt;z-index:251673600;visibility:visible;mso-wrap-style:square;mso-width-percent:0;mso-height-percent:0;mso-wrap-distance-left:9pt;mso-wrap-distance-top:0;mso-wrap-distance-right:9pt;mso-wrap-distance-bottom:0;mso-position-horizontal:absolute;mso-position-horizontal-relative:text;mso-position-vertical:absolute;mso-position-vertical-relative:text;mso-width-percent:0;mso-height-percent:0;mso-width-relative:margin;mso-height-relative:margin;v-text-anchor:top" arcsize="1793f" o:gfxdata="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" fillcolor="#fde9d9 [665]" stroked="f" strokeweight="1pt">
+              <v:roundrect id="Text Box 20" o:spid="_x0000_s1041" style="position:absolute;margin-left:326.7pt;margin-top:287.8pt;width:209.5pt;height:154.7pt;z-index:251673600;visibility:visible;mso-wrap-style:square;mso-width-percent:0;mso-height-percent:0;mso-wrap-distance-left:9pt;mso-wrap-distance-top:0;mso-wrap-distance-right:9pt;mso-wrap-distance-bottom:0;mso-position-horizontal:absolute;mso-position-horizontal-relative:text;mso-position-vertical:absolute;mso-position-vertical-relative:text;mso-width-percent:0;mso-height-percent:0;mso-width-relative:margin;mso-height-relative:margin;v-text-anchor:top" arcsize="1793f" o:gfxdata="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" fillcolor="#fde9d9 [665]" stroked="f" strokeweight="1pt">
                 <v:fill opacity="24158f"/>
                 <v:textbox inset="1mm,6mm,1mm,1mm">
                   <w:txbxContent>
@@ -15554,7 +15565,7 @@
                     </w:p>
                     <w:tbl>
                       <w:tblPr>
-                        <w:tblStyle w:val="GridTable4-Accent3"/>
+                        <w:tblStyle w:val="GridTable4Accent3"/>
                         <w:tblW w:w="3984" w:type="dxa"/>
                         <w:tblInd w:w="-20" w:type="dxa"/>
                         <w:tblLayout w:type="fixed"/>
@@ -15964,7 +15975,7 @@
                     </w:p>
                     <w:tbl>
                       <w:tblPr>
-                        <w:tblStyle w:val="GridTable4-Accent3"/>
+                        <w:tblStyle w:val="GridTable4Accent3"/>
                         <w:tblW w:w="3979" w:type="dxa"/>
                         <w:tblInd w:w="-15" w:type="dxa"/>
                         <w:tblLayout w:type="fixed"/>
@@ -16212,7 +16223,7 @@
                     </w:p>
                     <w:tbl>
                       <w:tblPr>
-                        <w:tblStyle w:val="GridTable4-Accent3"/>
+                        <w:tblStyle w:val="GridTable4Accent3"/>
                         <w:tblW w:w="3979" w:type="dxa"/>
                         <w:tblInd w:w="-15" w:type="dxa"/>
                         <w:tblLayout w:type="fixed"/>
@@ -17198,7 +17209,7 @@
                         <w:txbxContent>
                           <w:tbl>
                             <w:tblPr>
-                              <w:tblStyle w:val="GridTable4-Accent3"/>
+                              <w:tblStyle w:val="GridTable4Accent3"/>
                               <w:tblW w:w="6613" w:type="dxa"/>
                               <w:tblInd w:w="-5" w:type="dxa"/>
                               <w:tblLook w:val="04A0" w:firstRow="1" w:lastRow="0" w:firstColumn="1" w:lastColumn="0" w:noHBand="0" w:noVBand="1"/>
@@ -17864,13 +17875,13 @@
           </mc:Choice>
           <mc:Fallback>
             <w:pict>
-              <v:roundrect w14:anchorId="3EF48FE2" id="Text Box 50" o:spid="_x0000_s1042" style="position:absolute;margin-left:-14.6pt;margin-top:377.15pt;width:337.85pt;height:139.7pt;z-index:251640831;visibility:visible;mso-wrap-style:square;mso-width-percent:0;mso-height-percent:0;mso-wrap-distance-left:9pt;mso-wrap-distance-top:0;mso-wrap-distance-right:9pt;mso-wrap-distance-bottom:0;mso-position-horizontal:absolute;mso-position-horizontal-relative:text;mso-position-vertical:absolute;mso-position-vertical-relative:text;mso-width-percent:0;mso-height-percent:0;mso-width-relative:margin;mso-height-relative:margin;v-text-anchor:top" arcsize="1793f" o:gfxdata="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" fillcolor="#fde9d9 [665]" stroked="f" strokeweight="1pt">
+              <v:roundrect id="Text Box 50" o:spid="_x0000_s1042" style="position:absolute;margin-left:-14.6pt;margin-top:377.15pt;width:337.85pt;height:139.7pt;z-index:251640831;visibility:visible;mso-wrap-style:square;mso-width-percent:0;mso-height-percent:0;mso-wrap-distance-left:9pt;mso-wrap-distance-top:0;mso-wrap-distance-right:9pt;mso-wrap-distance-bottom:0;mso-position-horizontal:absolute;mso-position-horizontal-relative:text;mso-position-vertical:absolute;mso-position-vertical-relative:text;mso-width-percent:0;mso-height-percent:0;mso-width-relative:margin;mso-height-relative:margin;v-text-anchor:top" arcsize="1793f" o:gfxdata="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" fillcolor="#fde9d9 [665]" stroked="f" strokeweight="1pt">
                 <v:fill opacity="24158f"/>
                 <v:textbox inset="1mm,6.99997mm,1mm">
                   <w:txbxContent>
                     <w:tbl>
                       <w:tblPr>
-                        <w:tblStyle w:val="GridTable4-Accent3"/>
+                        <w:tblStyle w:val="GridTable4Accent3"/>
                         <w:tblW w:w="6613" w:type="dxa"/>
                         <w:tblInd w:w="-5" w:type="dxa"/>
                         <w:tblLook w:val="04A0" w:firstRow="1" w:lastRow="0" w:firstColumn="1" w:lastColumn="0" w:noHBand="0" w:noVBand="1"/>
@@ -18628,9 +18639,9 @@
               </wp:anchor>
             </w:drawing>
           </mc:Choice>
-          <mc:Fallback>
+          <mc:Fallback xmlns:w16se="http://schemas.microsoft.com/office/word/2015/wordml/symex" xmlns:w16cid="http://schemas.microsoft.com/office/word/2016/wordml/cid" xmlns:w15="http://schemas.microsoft.com/office/word/2012/wordml" xmlns:am3d="http://schemas.microsoft.com/office/drawing/2017/model3d" xmlns:aink="http://schemas.microsoft.com/office/drawing/2016/ink" xmlns:cx8="http://schemas.microsoft.com/office/drawing/2016/5/14/chartex" xmlns:cx7="http://schemas.microsoft.com/office/drawing/2016/5/13/chartex" xmlns:cx6="http://schemas.microsoft.com/office/drawing/2016/5/12/chartex" xmlns:cx5="http://schemas.microsoft.com/office/drawing/2016/5/11/chartex" xmlns:cx4="http://schemas.microsoft.com/office/drawing/2016/5/10/chartex" xmlns:cx3="http://schemas.microsoft.com/office/drawing/2016/5/9/chartex" xmlns:cx2="http://schemas.microsoft.com/office/drawing/2015/10/21/chartex" xmlns:cx1="http://schemas.microsoft.com/office/drawing/2015/9/8/chartex" xmlns:cx="http://schemas.microsoft.com/office/drawing/2014/chartex">
             <w:pict>
-              <v:roundrect w14:anchorId="657883BB" id="Text Box 22" o:spid="_x0000_s1043" style="position:absolute;margin-left:327.45pt;margin-top:289.2pt;width:209.45pt;height:17.25pt;z-index:251674624;visibility:visible;mso-wrap-style:square;mso-width-percent:0;mso-height-percent:0;mso-wrap-distance-left:9pt;mso-wrap-distance-top:0;mso-wrap-distance-right:9pt;mso-wrap-distance-bottom:0;mso-position-horizontal:absolute;mso-position-horizontal-relative:text;mso-position-vertical:absolute;mso-position-vertical-relative:text;mso-width-percent:0;mso-height-percent:0;mso-width-relative:margin;mso-height-relative:margin;v-text-anchor:top" arcsize="14673f" o:gfxdata="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" fillcolor="#974706 [1609]" stroked="f" strokeweight="1pt">
+              <v:roundrect w14:anchorId="657883BB" id="Text Box 22" o:spid="_x0000_s1043" style="position:absolute;margin-left:327.45pt;margin-top:289.2pt;width:209.45pt;height:17.25pt;z-index:251674624;visibility:visible;mso-wrap-style:square;mso-width-percent:0;mso-height-percent:0;mso-wrap-distance-left:9pt;mso-wrap-distance-top:0;mso-wrap-distance-right:9pt;mso-wrap-distance-bottom:0;mso-position-horizontal:absolute;mso-position-horizontal-relative:text;mso-position-vertical:absolute;mso-position-vertical-relative:text;mso-width-percent:0;mso-height-percent:0;mso-width-relative:margin;mso-height-relative:margin;v-text-anchor:top" arcsize="14673f" o:gfxdata="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" fillcolor="#974706 [1609]" stroked="f" strokeweight="1pt">
                 <v:fill opacity="24158f"/>
                 <v:textbox inset=",0,,0">
                   <w:txbxContent>
@@ -19663,8 +19674,8 @@
           </mc:Choice>
           <mc:Fallback>
             <w:pict>
-              <v:group w14:anchorId="506F4D3A" id="Group 5" o:spid="_x0000_s1044" style="position:absolute;margin-left:326.7pt;margin-top:113.75pt;width:209.6pt;height:171.3pt;z-index:251698176;mso-width-relative:margin;mso-height-relative:margin" coordorigin="" coordsize="16122,25031" o:gfxdata="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">
-                <v:roundrect id="Text Box 6" o:spid="_x0000_s1045" style="position:absolute;width:16120;height:25031;visibility:visible;mso-wrap-style:square;v-text-anchor:top" arcsize="1793f" o:gfxdata="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" fillcolor="#fdeada" stroked="f" strokeweight="1pt">
+              <v:group id="Group 5" o:spid="_x0000_s1044" style="position:absolute;margin-left:326.7pt;margin-top:113.75pt;width:209.6pt;height:171.3pt;z-index:251698176;mso-width-relative:margin;mso-height-relative:margin" coordorigin="" coordsize="16122,25031" o:gfxdata="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">
+                <v:roundrect id="Text Box 6" o:spid="_x0000_s1045" style="position:absolute;width:16120;height:25031;visibility:visible;mso-wrap-style:square;v-text-anchor:top" arcsize="1793f" o:gfxdata="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" fillcolor="#fdeada" stroked="f" strokeweight="1pt">
                   <v:fill opacity="24158f"/>
                   <v:textbox inset="1mm,6mm,1mm,0">
                     <w:txbxContent>
@@ -20531,7 +20542,7 @@
                     </w:txbxContent>
                   </v:textbox>
                 </v:roundrect>
-                <v:roundrect id="Text Box 10" o:spid="_x0000_s1046" style="position:absolute;width:16122;height:2526;visibility:visible;mso-wrap-style:square;v-text-anchor:top" arcsize="14673f" o:gfxdata="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" fillcolor="#984807" stroked="f" strokeweight="1pt">
+                <v:roundrect id="Text Box 10" o:spid="_x0000_s1046" style="position:absolute;width:16122;height:2526;visibility:visible;mso-wrap-style:square;v-text-anchor:top" arcsize="14673f" o:gfxdata="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" fillcolor="#984807" stroked="f" strokeweight="1pt">
                   <v:fill opacity="24158f"/>
                   <v:textbox inset=",0,,0">
                     <w:txbxContent>
@@ -20593,7 +20604,7 @@
                     <pic:cNvPicPr/>
                   </pic:nvPicPr>
                   <pic:blipFill>
-                    <a:blip r:embed="rId6">
+                    <a:blip r:embed="rId7">
                       <a:clrChange>
                         <a:clrFrom>
                           <a:srgbClr val="FFFFFF"/>
@@ -20870,13 +20881,13 @@
               </wp:anchor>
             </w:drawing>
           </mc:Choice>
-          <mc:Fallback>
+          <mc:Fallback xmlns:w16se="http://schemas.microsoft.com/office/word/2015/wordml/symex" xmlns:w16cid="http://schemas.microsoft.com/office/word/2016/wordml/cid" xmlns:w15="http://schemas.microsoft.com/office/word/2012/wordml" xmlns:am3d="http://schemas.microsoft.com/office/drawing/2017/model3d" xmlns:aink="http://schemas.microsoft.com/office/drawing/2016/ink" xmlns:cx8="http://schemas.microsoft.com/office/drawing/2016/5/14/chartex" xmlns:cx7="http://schemas.microsoft.com/office/drawing/2016/5/13/chartex" xmlns:cx6="http://schemas.microsoft.com/office/drawing/2016/5/12/chartex" xmlns:cx5="http://schemas.microsoft.com/office/drawing/2016/5/11/chartex" xmlns:cx4="http://schemas.microsoft.com/office/drawing/2016/5/10/chartex" xmlns:cx3="http://schemas.microsoft.com/office/drawing/2016/5/9/chartex" xmlns:cx2="http://schemas.microsoft.com/office/drawing/2015/10/21/chartex" xmlns:cx1="http://schemas.microsoft.com/office/drawing/2015/9/8/chartex" xmlns:cx="http://schemas.microsoft.com/office/drawing/2014/chartex">
             <w:pict>
               <v:shapetype w14:anchorId="7ECF3A80" id="_x0000_t202" coordsize="21600,21600" o:spt="202" path="m,l,21600r21600,l21600,xe">
                 <v:stroke joinstyle="miter"/>
                 <v:path gradientshapeok="t" o:connecttype="rect"/>
               </v:shapetype>
-              <v:shape id="Text Box 2" o:spid="_x0000_s1047" type="#_x0000_t202" style="position:absolute;margin-left:646.55pt;margin-top:333.25pt;width:81.95pt;height:71.2pt;z-index:251686912;visibility:visible;mso-wrap-style:square;mso-width-percent:0;mso-wrap-distance-left:9pt;mso-wrap-distance-top:0;mso-wrap-distance-right:9pt;mso-wrap-distance-bottom:0;mso-position-horizontal:absolute;mso-position-horizontal-relative:text;mso-position-vertical:absolute;mso-position-vertical-relative:text;mso-width-percent:0;mso-width-relative:margin;v-text-anchor:top" o:gfxdata="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" fillcolor="white [3212]" strokeweight=".5pt">
+              <v:shape id="Text Box 2" o:spid="_x0000_s1047" type="#_x0000_t202" style="position:absolute;margin-left:646.55pt;margin-top:333.25pt;width:81.95pt;height:71.2pt;z-index:251686912;visibility:visible;mso-wrap-style:square;mso-width-percent:0;mso-wrap-distance-left:9pt;mso-wrap-distance-top:0;mso-wrap-distance-right:9pt;mso-wrap-distance-bottom:0;mso-position-horizontal:absolute;mso-position-horizontal-relative:text;mso-position-vertical:absolute;mso-position-vertical-relative:text;mso-width-percent:0;mso-width-relative:margin;v-text-anchor:top" o:gfxdata="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" fillcolor="white [3212]" strokeweight=".5pt">
                 <v:shadow on="t" color="black" opacity="26214f" origin="-.5,-.5" offset=".74836mm,.74836mm"/>
                 <v:textbox>
                   <w:txbxContent>
@@ -21136,9 +21147,9 @@
               </wp:anchor>
             </w:drawing>
           </mc:Choice>
-          <mc:Fallback>
+          <mc:Fallback xmlns:w16se="http://schemas.microsoft.com/office/word/2015/wordml/symex" xmlns:w16cid="http://schemas.microsoft.com/office/word/2016/wordml/cid" xmlns:w15="http://schemas.microsoft.com/office/word/2012/wordml" xmlns:am3d="http://schemas.microsoft.com/office/drawing/2017/model3d" xmlns:aink="http://schemas.microsoft.com/office/drawing/2016/ink" xmlns:cx8="http://schemas.microsoft.com/office/drawing/2016/5/14/chartex" xmlns:cx7="http://schemas.microsoft.com/office/drawing/2016/5/13/chartex" xmlns:cx6="http://schemas.microsoft.com/office/drawing/2016/5/12/chartex" xmlns:cx5="http://schemas.microsoft.com/office/drawing/2016/5/11/chartex" xmlns:cx4="http://schemas.microsoft.com/office/drawing/2016/5/10/chartex" xmlns:cx3="http://schemas.microsoft.com/office/drawing/2016/5/9/chartex" xmlns:cx2="http://schemas.microsoft.com/office/drawing/2015/10/21/chartex" xmlns:cx1="http://schemas.microsoft.com/office/drawing/2015/9/8/chartex" xmlns:cx="http://schemas.microsoft.com/office/drawing/2014/chartex">
             <w:pict>
-              <v:rect w14:anchorId="0517E131" id="Rectangle 83" o:spid="_x0000_s1026" style="position:absolute;margin-left:199.5pt;margin-top:263.15pt;width:104.8pt;height:36.7pt;z-index:251658004;visibility:visible;mso-wrap-style:square;mso-width-percent:0;mso-height-percent:0;mso-wrap-distance-left:9pt;mso-wrap-distance-top:0;mso-wrap-distance-right:9pt;mso-wrap-distance-bottom:0;mso-position-horizontal:absolute;mso-position-horizontal-relative:text;mso-position-vertical:absolute;mso-position-vertical-relative:text;mso-width-percent:0;mso-height-percent:0;mso-width-relative:margin;mso-height-relative:margin;v-text-anchor:middle" o:gfxdata="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" fillcolor="#bfbfbf [2412]" stroked="f" strokeweight="1.5pt"/>
+              <v:rect w14:anchorId="0517E131" id="Rectangle 83" o:spid="_x0000_s1026" style="position:absolute;margin-left:199.5pt;margin-top:263.15pt;width:104.8pt;height:36.7pt;z-index:251658004;visibility:visible;mso-wrap-style:square;mso-width-percent:0;mso-height-percent:0;mso-wrap-distance-left:9pt;mso-wrap-distance-top:0;mso-wrap-distance-right:9pt;mso-wrap-distance-bottom:0;mso-position-horizontal:absolute;mso-position-horizontal-relative:text;mso-position-vertical:absolute;mso-position-vertical-relative:text;mso-width-percent:0;mso-height-percent:0;mso-width-relative:margin;mso-height-relative:margin;v-text-anchor:middle" o:gfxdata="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" fillcolor="#bfbfbf [2412]" stroked="f" strokeweight="1.5pt"/>
             </w:pict>
           </mc:Fallback>
         </mc:AlternateContent>
@@ -21176,7 +21187,7 @@
                     <pic:cNvPicPr/>
                   </pic:nvPicPr>
                   <pic:blipFill>
-                    <a:blip r:embed="rId7">
+                    <a:blip r:embed="rId8">
                       <a:clrChange>
                         <a:clrFrom>
                           <a:srgbClr val="FFFFFF"/>
@@ -21292,9 +21303,9 @@
               </wp:anchor>
             </w:drawing>
           </mc:Choice>
-          <mc:Fallback>
+          <mc:Fallback xmlns:w16se="http://schemas.microsoft.com/office/word/2015/wordml/symex" xmlns:w16cid="http://schemas.microsoft.com/office/word/2016/wordml/cid" xmlns:w15="http://schemas.microsoft.com/office/word/2012/wordml" xmlns:am3d="http://schemas.microsoft.com/office/drawing/2017/model3d" xmlns:aink="http://schemas.microsoft.com/office/drawing/2016/ink" xmlns:cx8="http://schemas.microsoft.com/office/drawing/2016/5/14/chartex" xmlns:cx7="http://schemas.microsoft.com/office/drawing/2016/5/13/chartex" xmlns:cx6="http://schemas.microsoft.com/office/drawing/2016/5/12/chartex" xmlns:cx5="http://schemas.microsoft.com/office/drawing/2016/5/11/chartex" xmlns:cx4="http://schemas.microsoft.com/office/drawing/2016/5/10/chartex" xmlns:cx3="http://schemas.microsoft.com/office/drawing/2016/5/9/chartex" xmlns:cx2="http://schemas.microsoft.com/office/drawing/2015/10/21/chartex" xmlns:cx1="http://schemas.microsoft.com/office/drawing/2015/9/8/chartex" xmlns:cx="http://schemas.microsoft.com/office/drawing/2014/chartex">
             <w:pict>
-              <v:rect w14:anchorId="39CCF181" id="Rectangle 63" o:spid="_x0000_s1026" style="position:absolute;margin-left:198.35pt;margin-top:33.35pt;width:106.9pt;height:71.5pt;z-index:251657535;visibility:visible;mso-wrap-style:square;mso-width-percent:0;mso-height-percent:0;mso-wrap-distance-left:9pt;mso-wrap-distance-top:0;mso-wrap-distance-right:9pt;mso-wrap-distance-bottom:0;mso-position-horizontal:absolute;mso-position-horizontal-relative:text;mso-position-vertical:absolute;mso-position-vertical-relative:text;mso-width-percent:0;mso-height-percent:0;mso-width-relative:margin;mso-height-relative:margin;v-text-anchor:middle" o:gfxdata="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" fillcolor="#bfbfbf [2412]" stroked="f" strokeweight="1.5pt"/>
+              <v:rect w14:anchorId="39CCF181" id="Rectangle 63" o:spid="_x0000_s1026" style="position:absolute;margin-left:198.35pt;margin-top:33.35pt;width:106.9pt;height:71.5pt;z-index:251657535;visibility:visible;mso-wrap-style:square;mso-width-percent:0;mso-height-percent:0;mso-wrap-distance-left:9pt;mso-wrap-distance-top:0;mso-wrap-distance-right:9pt;mso-wrap-distance-bottom:0;mso-position-horizontal:absolute;mso-position-horizontal-relative:text;mso-position-vertical:absolute;mso-position-vertical-relative:text;mso-width-percent:0;mso-height-percent:0;mso-width-relative:margin;mso-height-relative:margin;v-text-anchor:middle" o:gfxdata="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" fillcolor="#bfbfbf [2412]" stroked="f" strokeweight="1.5pt"/>
             </w:pict>
           </mc:Fallback>
         </mc:AlternateContent>
@@ -21332,7 +21343,7 @@
                     <pic:cNvPicPr/>
                   </pic:nvPicPr>
                   <pic:blipFill>
-                    <a:blip r:embed="rId7">
+                    <a:blip r:embed="rId8">
                       <a:clrChange>
                         <a:clrFrom>
                           <a:srgbClr val="FFFFFF"/>
@@ -21402,7 +21413,7 @@
                     <pic:cNvPicPr/>
                   </pic:nvPicPr>
                   <pic:blipFill>
-                    <a:blip r:embed="rId8">
+                    <a:blip r:embed="rId9">
                       <a:clrChange>
                         <a:clrFrom>
                           <a:srgbClr val="FFFFFF"/>
@@ -21533,9 +21544,9 @@
               </wp:anchor>
             </w:drawing>
           </mc:Choice>
-          <mc:Fallback>
+          <mc:Fallback xmlns:w16se="http://schemas.microsoft.com/office/word/2015/wordml/symex" xmlns:w16cid="http://schemas.microsoft.com/office/word/2016/wordml/cid" xmlns:w15="http://schemas.microsoft.com/office/word/2012/wordml" xmlns:am3d="http://schemas.microsoft.com/office/drawing/2017/model3d" xmlns:aink="http://schemas.microsoft.com/office/drawing/2016/ink" xmlns:cx8="http://schemas.microsoft.com/office/drawing/2016/5/14/chartex" xmlns:cx7="http://schemas.microsoft.com/office/drawing/2016/5/13/chartex" xmlns:cx6="http://schemas.microsoft.com/office/drawing/2016/5/12/chartex" xmlns:cx5="http://schemas.microsoft.com/office/drawing/2016/5/11/chartex" xmlns:cx4="http://schemas.microsoft.com/office/drawing/2016/5/10/chartex" xmlns:cx3="http://schemas.microsoft.com/office/drawing/2016/5/9/chartex" xmlns:cx2="http://schemas.microsoft.com/office/drawing/2015/10/21/chartex" xmlns:cx1="http://schemas.microsoft.com/office/drawing/2015/9/8/chartex" xmlns:cx="http://schemas.microsoft.com/office/drawing/2014/chartex">
             <w:pict>
-              <v:roundrect w14:anchorId="710F62AF" id="Text Box 59" o:spid="_x0000_s1048" style="position:absolute;margin-left:-15.45pt;margin-top:375.65pt;width:338.75pt;height:17.3pt;z-index:251691008;visibility:visible;mso-wrap-style:square;mso-width-percent:0;mso-wrap-distance-left:9pt;mso-wrap-distance-top:0;mso-wrap-distance-right:9pt;mso-wrap-distance-bottom:0;mso-position-horizontal:absolute;mso-position-horizontal-relative:text;mso-position-vertical:absolute;mso-position-vertical-relative:text;mso-width-percent:0;mso-width-relative:margin;v-text-anchor:top" arcsize="14673f" o:gfxdata="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" fillcolor="#974706 [1609]" stroked="f" strokeweight="1pt">
+              <v:roundrect w14:anchorId="710F62AF" id="Text Box 59" o:spid="_x0000_s1048" style="position:absolute;margin-left:-15.45pt;margin-top:375.65pt;width:338.75pt;height:17.3pt;z-index:251691008;visibility:visible;mso-wrap-style:square;mso-width-percent:0;mso-wrap-distance-left:9pt;mso-wrap-distance-top:0;mso-wrap-distance-right:9pt;mso-wrap-distance-bottom:0;mso-position-horizontal:absolute;mso-position-horizontal-relative:text;mso-position-vertical:absolute;mso-position-vertical-relative:text;mso-width-percent:0;mso-width-relative:margin;v-text-anchor:top" arcsize="14673f" o:gfxdata="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" fillcolor="#974706 [1609]" stroked="f" strokeweight="1pt">
                 <v:fill opacity="24158f"/>
                 <v:textbox inset=",0,,0">
                   <w:txbxContent>
@@ -21628,7 +21639,7 @@
                               </w:rPr>
                               <w:t xml:space="preserve">by Nick Barrowman </w:t>
                             </w:r>
-                            <w:hyperlink r:id="rId9" w:history="1">
+                            <w:hyperlink r:id="rId10" w:history="1">
                               <w:r>
                                 <w:rPr>
                                   <w:rStyle w:val="Hyperlink"/>
@@ -21702,7 +21713,7 @@
                               </w:rPr>
                               <w:t xml:space="preserve"> </w:t>
                             </w:r>
-                            <w:hyperlink r:id="rId10" w:history="1">
+                            <w:hyperlink r:id="rId11" w:history="1">
                               <w:r>
                                 <w:rPr>
                                   <w:rStyle w:val="Hyperlink"/>
@@ -21892,9 +21903,9 @@
               </wp:anchor>
             </w:drawing>
           </mc:Choice>
-          <mc:Fallback>
+          <mc:Fallback xmlns:w16se="http://schemas.microsoft.com/office/word/2015/wordml/symex" xmlns:w16cid="http://schemas.microsoft.com/office/word/2016/wordml/cid" xmlns:w15="http://schemas.microsoft.com/office/word/2012/wordml" xmlns:am3d="http://schemas.microsoft.com/office/drawing/2017/model3d" xmlns:aink="http://schemas.microsoft.com/office/drawing/2016/ink" xmlns:cx8="http://schemas.microsoft.com/office/drawing/2016/5/14/chartex" xmlns:cx7="http://schemas.microsoft.com/office/drawing/2016/5/13/chartex" xmlns:cx6="http://schemas.microsoft.com/office/drawing/2016/5/12/chartex" xmlns:cx5="http://schemas.microsoft.com/office/drawing/2016/5/11/chartex" xmlns:cx4="http://schemas.microsoft.com/office/drawing/2016/5/10/chartex" xmlns:cx3="http://schemas.microsoft.com/office/drawing/2016/5/9/chartex" xmlns:cx2="http://schemas.microsoft.com/office/drawing/2015/10/21/chartex" xmlns:cx1="http://schemas.microsoft.com/office/drawing/2015/9/8/chartex" xmlns:cx="http://schemas.microsoft.com/office/drawing/2014/chartex">
             <w:pict>
-              <v:shape w14:anchorId="0DDFFABC" id="Text Box 14" o:spid="_x0000_s1049" type="#_x0000_t202" style="position:absolute;margin-left:-15.5pt;margin-top:522.2pt;width:755.75pt;height:23.5pt;z-index:251670528;visibility:visible;mso-wrap-style:square;mso-width-percent:0;mso-height-percent:0;mso-wrap-distance-left:9pt;mso-wrap-distance-top:0;mso-wrap-distance-right:9pt;mso-wrap-distance-bottom:0;mso-position-horizontal:absolute;mso-position-horizontal-relative:text;mso-position-vertical:absolute;mso-position-vertical-relative:text;mso-width-percent:0;mso-height-percent:0;mso-width-relative:margin;mso-height-relative:margin;v-text-anchor:top" o:gfxdata="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" fillcolor="white [3201]" stroked="f" strokeweight=".5pt">
+              <v:shape w14:anchorId="0DDFFABC" id="Text Box 14" o:spid="_x0000_s1049" type="#_x0000_t202" style="position:absolute;margin-left:-15.5pt;margin-top:522.2pt;width:755.75pt;height:23.5pt;z-index:251670528;visibility:visible;mso-wrap-style:square;mso-width-percent:0;mso-height-percent:0;mso-wrap-distance-left:9pt;mso-wrap-distance-top:0;mso-wrap-distance-right:9pt;mso-wrap-distance-bottom:0;mso-position-horizontal:absolute;mso-position-horizontal-relative:text;mso-position-vertical:absolute;mso-position-vertical-relative:text;mso-width-percent:0;mso-height-percent:0;mso-width-relative:margin;mso-height-relative:margin;v-text-anchor:top" o:gfxdata="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" fillcolor="white [3201]" stroked="f" strokeweight=".5pt">
                 <v:textbox inset="0,,0">
                   <w:txbxContent>
                     <w:p>
@@ -21918,7 +21929,7 @@
                         </w:rPr>
                         <w:t xml:space="preserve">by Nick Barrowman </w:t>
                       </w:r>
-                      <w:hyperlink r:id="rId11" w:history="1">
+                      <w:hyperlink r:id="rId12" w:history="1">
                         <w:r>
                           <w:rPr>
                             <w:rStyle w:val="Hyperlink"/>
@@ -21992,7 +22003,7 @@
                         </w:rPr>
                         <w:t xml:space="preserve"> </w:t>
                       </w:r>
-                      <w:hyperlink r:id="rId12" w:history="1">
+                      <w:hyperlink r:id="rId13" w:history="1">
                         <w:r>
                           <w:rPr>
                             <w:rStyle w:val="Hyperlink"/>
@@ -22177,8 +22188,6 @@
         </w:rPr>
         <w:t xml:space="preserve"> </w:t>
       </w:r>
-      <w:bookmarkStart w:id="0" w:name="_GoBack"/>
-      <w:bookmarkEnd w:id="0"/>
     </w:p>
     <w:sectPr>
       <w:pgSz w:w="15840" w:h="12240" w:orient="landscape"/>
@@ -22191,7 +22200,7 @@
 </file>
 
 <file path=word/endnotes.xml><?xml version="1.0" encoding="utf-8"?>
-<w:endnotes xmlns:wpc="http://schemas.microsoft.com/office/word/2010/wordprocessingCanvas" xmlns:cx="http://schemas.microsoft.com/office/drawing/2014/chartex" xmlns:cx1="http://schemas.microsoft.com/office/drawing/2015/9/8/chartex" xmlns:cx2="http://schemas.microsoft.com/office/drawing/2015/10/21/chartex" xmlns:cx3="http://schemas.microsoft.com/office/drawing/2016/5/9/chartex" xmlns:cx4="http://schemas.microsoft.com/office/drawing/2016/5/10/chartex" xmlns:cx5="http://schemas.microsoft.com/office/drawing/2016/5/11/chartex" xmlns:cx6="http://schemas.microsoft.com/office/drawing/2016/5/12/chartex" xmlns:cx7="http://schemas.microsoft.com/office/drawing/2016/5/13/chartex" xmlns:cx8="http://schemas.microsoft.com/office/drawing/2016/5/14/chartex" xmlns:mc="http://schemas.openxmlformats.org/markup-compatibility/2006" xmlns:aink="http://schemas.microsoft.com/office/drawing/2016/ink" xmlns:am3d="http://schemas.microsoft.com/office/drawing/2017/model3d" xmlns:o="urn:schemas-microsoft-com:office:office" xmlns:r="http://schemas.openxmlformats.org/officeDocument/2006/relationships" xmlns:m="http://schemas.openxmlformats.org/officeDocument/2006/math" xmlns:v="urn:schemas-microsoft-com:vml" xmlns:wp14="http://schemas.microsoft.com/office/word/2010/wordprocessingDrawing" xmlns:wp="http://schemas.openxmlformats.org/drawingml/2006/wordprocessingDrawing" xmlns:w10="urn:schemas-microsoft-com:office:word" xmlns:w="http://schemas.openxmlformats.org/wordprocessingml/2006/main" xmlns:w14="http://schemas.microsoft.com/office/word/2010/wordml" xmlns:w15="http://schemas.microsoft.com/office/word/2012/wordml" xmlns:w16cid="http://schemas.microsoft.com/office/word/2016/wordml/cid" xmlns:w16se="http://schemas.microsoft.com/office/word/2015/wordml/symex" xmlns:wpg="http://schemas.microsoft.com/office/word/2010/wordprocessingGroup" xmlns:wpi="http://schemas.microsoft.com/office/word/2010/wordprocessingInk" xmlns:wne="http://schemas.microsoft.com/office/word/2006/wordml" xmlns:wps="http://schemas.microsoft.com/office/word/2010/wordprocessingShape" mc:Ignorable="w14 w15 w16se w16cid wp14">
+<w:endnotes xmlns:wpc="http://schemas.microsoft.com/office/word/2010/wordprocessingCanvas" xmlns:mc="http://schemas.openxmlformats.org/markup-compatibility/2006" xmlns:o="urn:schemas-microsoft-com:office:office" xmlns:r="http://schemas.openxmlformats.org/officeDocument/2006/relationships" xmlns:m="http://schemas.openxmlformats.org/officeDocument/2006/math" xmlns:v="urn:schemas-microsoft-com:vml" xmlns:wp14="http://schemas.microsoft.com/office/word/2010/wordprocessingDrawing" xmlns:wp="http://schemas.openxmlformats.org/drawingml/2006/wordprocessingDrawing" xmlns:w10="urn:schemas-microsoft-com:office:word" xmlns:w="http://schemas.openxmlformats.org/wordprocessingml/2006/main" xmlns:w14="http://schemas.microsoft.com/office/word/2010/wordml" xmlns:wpg="http://schemas.microsoft.com/office/word/2010/wordprocessingGroup" xmlns:wpi="http://schemas.microsoft.com/office/word/2010/wordprocessingInk" xmlns:wne="http://schemas.microsoft.com/office/word/2006/wordml" xmlns:wps="http://schemas.microsoft.com/office/word/2010/wordprocessingShape" mc:Ignorable="w14 wp14">
   <w:endnote w:type="separator" w:id="-1">
     <w:p>
       <w:pPr>
@@ -22216,7 +22225,7 @@
 </file>
 
 <file path=word/footnotes.xml><?xml version="1.0" encoding="utf-8"?>
-<w:footnotes xmlns:wpc="http://schemas.microsoft.com/office/word/2010/wordprocessingCanvas" xmlns:cx="http://schemas.microsoft.com/office/drawing/2014/chartex" xmlns:cx1="http://schemas.microsoft.com/office/drawing/2015/9/8/chartex" xmlns:cx2="http://schemas.microsoft.com/office/drawing/2015/10/21/chartex" xmlns:cx3="http://schemas.microsoft.com/office/drawing/2016/5/9/chartex" xmlns:cx4="http://schemas.microsoft.com/office/drawing/2016/5/10/chartex" xmlns:cx5="http://schemas.microsoft.com/office/drawing/2016/5/11/chartex" xmlns:cx6="http://schemas.microsoft.com/office/drawing/2016/5/12/chartex" xmlns:cx7="http://schemas.microsoft.com/office/drawing/2016/5/13/chartex" xmlns:cx8="http://schemas.microsoft.com/office/drawing/2016/5/14/chartex" xmlns:mc="http://schemas.openxmlformats.org/markup-compatibility/2006" xmlns:aink="http://schemas.microsoft.com/office/drawing/2016/ink" xmlns:am3d="http://schemas.microsoft.com/office/drawing/2017/model3d" xmlns:o="urn:schemas-microsoft-com:office:office" xmlns:r="http://schemas.openxmlformats.org/officeDocument/2006/relationships" xmlns:m="http://schemas.openxmlformats.org/officeDocument/2006/math" xmlns:v="urn:schemas-microsoft-com:vml" xmlns:wp14="http://schemas.microsoft.com/office/word/2010/wordprocessingDrawing" xmlns:wp="http://schemas.openxmlformats.org/drawingml/2006/wordprocessingDrawing" xmlns:w10="urn:schemas-microsoft-com:office:word" xmlns:w="http://schemas.openxmlformats.org/wordprocessingml/2006/main" xmlns:w14="http://schemas.microsoft.com/office/word/2010/wordml" xmlns:w15="http://schemas.microsoft.com/office/word/2012/wordml" xmlns:w16cid="http://schemas.microsoft.com/office/word/2016/wordml/cid" xmlns:w16se="http://schemas.microsoft.com/office/word/2015/wordml/symex" xmlns:wpg="http://schemas.microsoft.com/office/word/2010/wordprocessingGroup" xmlns:wpi="http://schemas.microsoft.com/office/word/2010/wordprocessingInk" xmlns:wne="http://schemas.microsoft.com/office/word/2006/wordml" xmlns:wps="http://schemas.microsoft.com/office/word/2010/wordprocessingShape" mc:Ignorable="w14 w15 w16se w16cid wp14">
+<w:footnotes xmlns:wpc="http://schemas.microsoft.com/office/word/2010/wordprocessingCanvas" xmlns:mc="http://schemas.openxmlformats.org/markup-compatibility/2006" xmlns:o="urn:schemas-microsoft-com:office:office" xmlns:r="http://schemas.openxmlformats.org/officeDocument/2006/relationships" xmlns:m="http://schemas.openxmlformats.org/officeDocument/2006/math" xmlns:v="urn:schemas-microsoft-com:vml" xmlns:wp14="http://schemas.microsoft.com/office/word/2010/wordprocessingDrawing" xmlns:wp="http://schemas.openxmlformats.org/drawingml/2006/wordprocessingDrawing" xmlns:w10="urn:schemas-microsoft-com:office:word" xmlns:w="http://schemas.openxmlformats.org/wordprocessingml/2006/main" xmlns:w14="http://schemas.microsoft.com/office/word/2010/wordml" xmlns:wpg="http://schemas.microsoft.com/office/word/2010/wordprocessingGroup" xmlns:wpi="http://schemas.microsoft.com/office/word/2010/wordprocessingInk" xmlns:wne="http://schemas.microsoft.com/office/word/2006/wordml" xmlns:wps="http://schemas.microsoft.com/office/word/2010/wordprocessingShape" mc:Ignorable="w14 wp14">
   <w:footnote w:type="separator" w:id="-1">
     <w:p>
       <w:pPr>
@@ -22241,7 +22250,7 @@
 </file>
 
 <file path=word/styles.xml><?xml version="1.0" encoding="utf-8"?>
-<w:styles xmlns:mc="http://schemas.openxmlformats.org/markup-compatibility/2006" xmlns:r="http://schemas.openxmlformats.org/officeDocument/2006/relationships" xmlns:w="http://schemas.openxmlformats.org/wordprocessingml/2006/main" xmlns:w14="http://schemas.microsoft.com/office/word/2010/wordml" xmlns:w15="http://schemas.microsoft.com/office/word/2012/wordml" xmlns:w16cid="http://schemas.microsoft.com/office/word/2016/wordml/cid" xmlns:w16se="http://schemas.microsoft.com/office/word/2015/wordml/symex" mc:Ignorable="w14 w15 w16se w16cid">
+<w:styles xmlns:mc="http://schemas.openxmlformats.org/markup-compatibility/2006" xmlns:r="http://schemas.openxmlformats.org/officeDocument/2006/relationships" xmlns:w="http://schemas.openxmlformats.org/wordprocessingml/2006/main" xmlns:w14="http://schemas.microsoft.com/office/word/2010/wordml" mc:Ignorable="w14">
   <w:docDefaults>
     <w:rPrDefault>
       <w:rPr>
@@ -22251,382 +22260,145 @@
     </w:rPrDefault>
     <w:pPrDefault/>
   </w:docDefaults>
-  <w:latentStyles w:defLockedState="0" w:defUIPriority="99" w:defSemiHidden="0" w:defUnhideWhenUsed="0" w:defQFormat="0" w:count="375">
-    <w:lsdException w:name="Normal" w:uiPriority="0" w:qFormat="1"/>
-    <w:lsdException w:name="heading 1" w:uiPriority="9" w:qFormat="1"/>
-    <w:lsdException w:name="heading 2" w:semiHidden="1" w:uiPriority="9" w:unhideWhenUsed="1" w:qFormat="1"/>
-    <w:lsdException w:name="heading 3" w:semiHidden="1" w:uiPriority="9" w:unhideWhenUsed="1" w:qFormat="1"/>
-    <w:lsdException w:name="heading 4" w:semiHidden="1" w:uiPriority="9" w:unhideWhenUsed="1" w:qFormat="1"/>
-    <w:lsdException w:name="heading 5" w:semiHidden="1" w:uiPriority="9" w:unhideWhenUsed="1" w:qFormat="1"/>
-    <w:lsdException w:name="heading 6" w:semiHidden="1" w:uiPriority="9" w:unhideWhenUsed="1" w:qFormat="1"/>
-    <w:lsdException w:name="heading 7" w:semiHidden="1" w:uiPriority="9" w:unhideWhenUsed="1" w:qFormat="1"/>
-    <w:lsdException w:name="heading 8" w:semiHidden="1" w:uiPriority="9" w:unhideWhenUsed="1" w:qFormat="1"/>
-    <w:lsdException w:name="heading 9" w:semiHidden="1" w:uiPriority="9" w:unhideWhenUsed="1" w:qFormat="1"/>
-    <w:lsdException w:name="index 1" w:semiHidden="1" w:unhideWhenUsed="1"/>
-    <w:lsdException w:name="index 2" w:semiHidden="1" w:unhideWhenUsed="1"/>
-    <w:lsdException w:name="index 3" w:semiHidden="1" w:unhideWhenUsed="1"/>
-    <w:lsdException w:name="index 4" w:semiHidden="1" w:unhideWhenUsed="1"/>
-    <w:lsdException w:name="index 5" w:semiHidden="1" w:unhideWhenUsed="1"/>
-    <w:lsdException w:name="index 6" w:semiHidden="1" w:unhideWhenUsed="1"/>
-    <w:lsdException w:name="index 7" w:semiHidden="1" w:unhideWhenUsed="1"/>
-    <w:lsdException w:name="index 8" w:semiHidden="1" w:unhideWhenUsed="1"/>
-    <w:lsdException w:name="index 9" w:semiHidden="1" w:unhideWhenUsed="1"/>
-    <w:lsdException w:name="toc 1" w:semiHidden="1" w:uiPriority="39" w:unhideWhenUsed="1"/>
-    <w:lsdException w:name="toc 2" w:semiHidden="1" w:uiPriority="39" w:unhideWhenUsed="1"/>
-    <w:lsdException w:name="toc 3" w:semiHidden="1" w:uiPriority="39" w:unhideWhenUsed="1"/>
-    <w:lsdException w:name="toc 4" w:semiHidden="1" w:uiPriority="39" w:unhideWhenUsed="1"/>
-    <w:lsdException w:name="toc 5" w:semiHidden="1" w:uiPriority="39" w:unhideWhenUsed="1"/>
-    <w:lsdException w:name="toc 6" w:semiHidden="1" w:uiPriority="39" w:unhideWhenUsed="1"/>
-    <w:lsdException w:name="toc 7" w:semiHidden="1" w:uiPriority="39" w:unhideWhenUsed="1"/>
-    <w:lsdException w:name="toc 8" w:semiHidden="1" w:uiPriority="39" w:unhideWhenUsed="1"/>
-    <w:lsdException w:name="toc 9" w:semiHidden="1" w:uiPriority="39" w:unhideWhenUsed="1"/>
-    <w:lsdException w:name="Normal Indent" w:semiHidden="1" w:unhideWhenUsed="1"/>
-    <w:lsdException w:name="footnote text" w:semiHidden="1" w:unhideWhenUsed="1"/>
-    <w:lsdException w:name="annotation text" w:semiHidden="1" w:unhideWhenUsed="1"/>
-    <w:lsdException w:name="header" w:semiHidden="1" w:unhideWhenUsed="1"/>
-    <w:lsdException w:name="footer" w:semiHidden="1" w:unhideWhenUsed="1"/>
-    <w:lsdException w:name="index heading" w:semiHidden="1" w:unhideWhenUsed="1"/>
-    <w:lsdException w:name="caption" w:semiHidden="1" w:uiPriority="35" w:unhideWhenUsed="1" w:qFormat="1"/>
-    <w:lsdException w:name="table of figures" w:semiHidden="1" w:unhideWhenUsed="1"/>
-    <w:lsdException w:name="envelope address" w:semiHidden="1" w:unhideWhenUsed="1"/>
-    <w:lsdException w:name="envelope return" w:semiHidden="1" w:unhideWhenUsed="1"/>
-    <w:lsdException w:name="footnote reference" w:semiHidden="1" w:unhideWhenUsed="1"/>
-    <w:lsdException w:name="annotation reference" w:semiHidden="1" w:unhideWhenUsed="1"/>
-    <w:lsdException w:name="line number" w:semiHidden="1" w:unhideWhenUsed="1"/>
-    <w:lsdException w:name="page number" w:semiHidden="1" w:unhideWhenUsed="1"/>
-    <w:lsdException w:name="endnote reference" w:semiHidden="1" w:unhideWhenUsed="1"/>
-    <w:lsdException w:name="endnote text" w:semiHidden="1" w:unhideWhenUsed="1"/>
-    <w:lsdException w:name="table of authorities" w:semiHidden="1" w:unhideWhenUsed="1"/>
-    <w:lsdException w:name="macro" w:semiHidden="1" w:unhideWhenUsed="1"/>
-    <w:lsdException w:name="toa heading" w:semiHidden="1" w:unhideWhenUsed="1"/>
-    <w:lsdException w:name="List" w:semiHidden="1" w:unhideWhenUsed="1"/>
-    <w:lsdException w:name="List Bullet" w:semiHidden="1" w:unhideWhenUsed="1"/>
-    <w:lsdException w:name="List Number" w:semiHidden="1" w:unhideWhenUsed="1"/>
-    <w:lsdException w:name="List 2" w:semiHidden="1" w:unhideWhenUsed="1"/>
-    <w:lsdException w:name="List 3" w:semiHidden="1" w:unhideWhenUsed="1"/>
-    <w:lsdException w:name="List 4" w:semiHidden="1" w:unhideWhenUsed="1"/>
-    <w:lsdException w:name="List 5" w:semiHidden="1" w:unhideWhenUsed="1"/>
-    <w:lsdException w:name="List Bullet 2" w:semiHidden="1" w:unhideWhenUsed="1"/>
-    <w:lsdException w:name="List Bullet 3" w:semiHidden="1" w:unhideWhenUsed="1"/>
-    <w:lsdException w:name="List Bullet 4" w:semiHidden="1" w:unhideWhenUsed="1"/>
-    <w:lsdException w:name="List Bullet 5" w:semiHidden="1" w:unhideWhenUsed="1"/>
-    <w:lsdException w:name="List Number 2" w:semiHidden="1" w:unhideWhenUsed="1"/>
-    <w:lsdException w:name="List Number 3" w:semiHidden="1" w:unhideWhenUsed="1"/>
-    <w:lsdException w:name="List Number 4" w:semiHidden="1" w:unhideWhenUsed="1"/>
-    <w:lsdException w:name="List Number 5" w:semiHidden="1" w:unhideWhenUsed="1"/>
-    <w:lsdException w:name="Title" w:uiPriority="10" w:qFormat="1"/>
-    <w:lsdException w:name="Closing" w:semiHidden="1" w:unhideWhenUsed="1"/>
-    <w:lsdException w:name="Signature" w:semiHidden="1" w:unhideWhenUsed="1"/>
-    <w:lsdException w:name="Default Paragraph Font" w:semiHidden="1" w:uiPriority="1" w:unhideWhenUsed="1"/>
-    <w:lsdException w:name="Body Text" w:semiHidden="1" w:unhideWhenUsed="1"/>
-    <w:lsdException w:name="Body Text Indent" w:semiHidden="1" w:unhideWhenUsed="1"/>
-    <w:lsdException w:name="List Continue" w:semiHidden="1" w:unhideWhenUsed="1"/>
-    <w:lsdException w:name="List Continue 2" w:semiHidden="1" w:unhideWhenUsed="1"/>
-    <w:lsdException w:name="List Continue 3" w:semiHidden="1" w:unhideWhenUsed="1"/>
-    <w:lsdException w:name="List Continue 4" w:semiHidden="1" w:unhideWhenUsed="1"/>
-    <w:lsdException w:name="List Continue 5" w:semiHidden="1" w:unhideWhenUsed="1"/>
-    <w:lsdException w:name="Message Header" w:semiHidden="1" w:unhideWhenUsed="1"/>
-    <w:lsdException w:name="Subtitle" w:uiPriority="11" w:qFormat="1"/>
-    <w:lsdException w:name="Salutation" w:semiHidden="1" w:unhideWhenUsed="1"/>
-    <w:lsdException w:name="Date" w:semiHidden="1" w:unhideWhenUsed="1"/>
-    <w:lsdException w:name="Body Text First Indent" w:semiHidden="1" w:unhideWhenUsed="1"/>
-    <w:lsdException w:name="Body Text First Indent 2" w:semiHidden="1" w:unhideWhenUsed="1"/>
-    <w:lsdException w:name="Note Heading" w:semiHidden="1" w:unhideWhenUsed="1"/>
-    <w:lsdException w:name="Body Text 2" w:semiHidden="1" w:unhideWhenUsed="1"/>
-    <w:lsdException w:name="Body Text 3" w:semiHidden="1" w:unhideWhenUsed="1"/>
-    <w:lsdException w:name="Body Text Indent 2" w:semiHidden="1" w:unhideWhenUsed="1"/>
-    <w:lsdException w:name="Body Text Indent 3" w:semiHidden="1" w:unhideWhenUsed="1"/>
-    <w:lsdException w:name="Block Text" w:semiHidden="1" w:uiPriority="9" w:unhideWhenUsed="1" w:qFormat="1"/>
-    <w:lsdException w:name="Hyperlink" w:semiHidden="1" w:unhideWhenUsed="1"/>
-    <w:lsdException w:name="FollowedHyperlink" w:semiHidden="1" w:unhideWhenUsed="1"/>
-    <w:lsdException w:name="Strong" w:uiPriority="22" w:qFormat="1"/>
-    <w:lsdException w:name="Emphasis" w:uiPriority="20" w:qFormat="1"/>
-    <w:lsdException w:name="Document Map" w:semiHidden="1" w:unhideWhenUsed="1"/>
-    <w:lsdException w:name="Plain Text" w:semiHidden="1" w:unhideWhenUsed="1"/>
-    <w:lsdException w:name="E-mail Signature" w:semiHidden="1" w:unhideWhenUsed="1"/>
-    <w:lsdException w:name="HTML Top of Form" w:semiHidden="1" w:unhideWhenUsed="1"/>
-    <w:lsdException w:name="HTML Bottom of Form" w:semiHidden="1" w:unhideWhenUsed="1"/>
-    <w:lsdException w:name="Normal (Web)" w:semiHidden="1" w:unhideWhenUsed="1"/>
-    <w:lsdException w:name="HTML Acronym" w:semiHidden="1" w:unhideWhenUsed="1"/>
-    <w:lsdException w:name="HTML Address" w:semiHidden="1" w:unhideWhenUsed="1"/>
-    <w:lsdException w:name="HTML Cite" w:semiHidden="1" w:unhideWhenUsed="1"/>
-    <w:lsdException w:name="HTML Code" w:semiHidden="1" w:unhideWhenUsed="1"/>
-    <w:lsdException w:name="HTML Definition" w:semiHidden="1" w:unhideWhenUsed="1"/>
-    <w:lsdException w:name="HTML Keyboard" w:semiHidden="1" w:unhideWhenUsed="1"/>
-    <w:lsdException w:name="HTML Preformatted" w:semiHidden="1" w:unhideWhenUsed="1"/>
-    <w:lsdException w:name="HTML Sample" w:semiHidden="1" w:unhideWhenUsed="1"/>
-    <w:lsdException w:name="HTML Typewriter" w:semiHidden="1" w:unhideWhenUsed="1"/>
-    <w:lsdException w:name="HTML Variable" w:semiHidden="1" w:unhideWhenUsed="1"/>
-    <w:lsdException w:name="Normal Table" w:semiHidden="1" w:unhideWhenUsed="1"/>
-    <w:lsdException w:name="annotation subject" w:semiHidden="1" w:unhideWhenUsed="1"/>
-    <w:lsdException w:name="No List" w:semiHidden="1" w:unhideWhenUsed="1"/>
-    <w:lsdException w:name="Outline List 1" w:semiHidden="1" w:unhideWhenUsed="1"/>
-    <w:lsdException w:name="Outline List 2" w:semiHidden="1" w:unhideWhenUsed="1"/>
-    <w:lsdException w:name="Outline List 3" w:semiHidden="1" w:unhideWhenUsed="1"/>
-    <w:lsdException w:name="Table Simple 1" w:semiHidden="1" w:unhideWhenUsed="1"/>
-    <w:lsdException w:name="Table Simple 2" w:semiHidden="1" w:unhideWhenUsed="1"/>
-    <w:lsdException w:name="Table Simple 3" w:semiHidden="1" w:unhideWhenUsed="1"/>
-    <w:lsdException w:name="Table Classic 1" w:semiHidden="1" w:unhideWhenUsed="1"/>
-    <w:lsdException w:name="Table Classic 2" w:semiHidden="1" w:unhideWhenUsed="1"/>
-    <w:lsdException w:name="Table Classic 3" w:semiHidden="1" w:unhideWhenUsed="1"/>
-    <w:lsdException w:name="Table Classic 4" w:semiHidden="1" w:unhideWhenUsed="1"/>
-    <w:lsdException w:name="Table Colorful 1" w:semiHidden="1" w:unhideWhenUsed="1"/>
-    <w:lsdException w:name="Table Colorful 2" w:semiHidden="1" w:unhideWhenUsed="1"/>
-    <w:lsdException w:name="Table Colorful 3" w:semiHidden="1" w:unhideWhenUsed="1"/>
-    <w:lsdException w:name="Table Columns 1" w:semiHidden="1" w:unhideWhenUsed="1"/>
-    <w:lsdException w:name="Table Columns 2" w:semiHidden="1" w:unhideWhenUsed="1"/>
-    <w:lsdException w:name="Table Columns 3" w:semiHidden="1" w:unhideWhenUsed="1"/>
-    <w:lsdException w:name="Table Columns 4" w:semiHidden="1" w:unhideWhenUsed="1"/>
-    <w:lsdException w:name="Table Columns 5" w:semiHidden="1" w:unhideWhenUsed="1"/>
-    <w:lsdException w:name="Table Grid 1" w:semiHidden="1" w:unhideWhenUsed="1"/>
-    <w:lsdException w:name="Table Grid 2" w:semiHidden="1" w:unhideWhenUsed="1"/>
-    <w:lsdException w:name="Table Grid 3" w:semiHidden="1" w:unhideWhenUsed="1"/>
-    <w:lsdException w:name="Table Grid 4" w:semiHidden="1" w:unhideWhenUsed="1"/>
-    <w:lsdException w:name="Table Grid 5" w:semiHidden="1" w:unhideWhenUsed="1"/>
-    <w:lsdException w:name="Table Grid 6" w:semiHidden="1" w:unhideWhenUsed="1"/>
-    <w:lsdException w:name="Table Grid 7" w:semiHidden="1" w:unhideWhenUsed="1"/>
-    <w:lsdException w:name="Table Grid 8" w:semiHidden="1" w:unhideWhenUsed="1"/>
-    <w:lsdException w:name="Table List 1" w:semiHidden="1" w:unhideWhenUsed="1"/>
-    <w:lsdException w:name="Table List 2" w:semiHidden="1" w:unhideWhenUsed="1"/>
-    <w:lsdException w:name="Table List 3" w:semiHidden="1" w:unhideWhenUsed="1"/>
-    <w:lsdException w:name="Table List 4" w:semiHidden="1" w:unhideWhenUsed="1"/>
-    <w:lsdException w:name="Table List 5" w:semiHidden="1" w:unhideWhenUsed="1"/>
-    <w:lsdException w:name="Table List 6" w:semiHidden="1" w:unhideWhenUsed="1"/>
-    <w:lsdException w:name="Table List 7" w:semiHidden="1" w:unhideWhenUsed="1"/>
-    <w:lsdException w:name="Table List 8" w:semiHidden="1" w:unhideWhenUsed="1"/>
-    <w:lsdException w:name="Table 3D effects 1" w:semiHidden="1" w:unhideWhenUsed="1"/>
-    <w:lsdException w:name="Table 3D effects 2" w:semiHidden="1" w:unhideWhenUsed="1"/>
-    <w:lsdException w:name="Table 3D effects 3" w:semiHidden="1" w:unhideWhenUsed="1"/>
-    <w:lsdException w:name="Table Contemporary" w:semiHidden="1" w:unhideWhenUsed="1"/>
-    <w:lsdException w:name="Table Elegant" w:semiHidden="1" w:unhideWhenUsed="1"/>
-    <w:lsdException w:name="Table Professional" w:semiHidden="1" w:unhideWhenUsed="1"/>
-    <w:lsdException w:name="Table Subtle 1" w:semiHidden="1" w:unhideWhenUsed="1"/>
-    <w:lsdException w:name="Table Subtle 2" w:semiHidden="1" w:unhideWhenUsed="1"/>
-    <w:lsdException w:name="Table Web 1" w:semiHidden="1" w:unhideWhenUsed="1"/>
-    <w:lsdException w:name="Table Web 2" w:semiHidden="1" w:unhideWhenUsed="1"/>
-    <w:lsdException w:name="Table Web 3" w:semiHidden="1" w:unhideWhenUsed="1"/>
-    <w:lsdException w:name="Balloon Text" w:semiHidden="1" w:unhideWhenUsed="1"/>
-    <w:lsdException w:name="Table Grid" w:uiPriority="0"/>
-    <w:lsdException w:name="Table Theme" w:semiHidden="1" w:unhideWhenUsed="1"/>
-    <w:lsdException w:name="Placeholder Text" w:semiHidden="1"/>
-    <w:lsdException w:name="No Spacing" w:uiPriority="1" w:qFormat="1"/>
-    <w:lsdException w:name="Light Shading" w:uiPriority="60"/>
-    <w:lsdException w:name="Light List" w:uiPriority="61"/>
-    <w:lsdException w:name="Light Grid" w:uiPriority="62"/>
-    <w:lsdException w:name="Medium Shading 1" w:uiPriority="63"/>
-    <w:lsdException w:name="Medium Shading 2" w:uiPriority="64"/>
-    <w:lsdException w:name="Medium List 1" w:uiPriority="65"/>
-    <w:lsdException w:name="Medium List 2" w:uiPriority="66"/>
-    <w:lsdException w:name="Medium Grid 1" w:uiPriority="67"/>
-    <w:lsdException w:name="Medium Grid 2" w:uiPriority="68"/>
-    <w:lsdException w:name="Medium Grid 3" w:uiPriority="69"/>
-    <w:lsdException w:name="Dark List" w:uiPriority="70"/>
-    <w:lsdException w:name="Colorful Shading" w:uiPriority="71"/>
-    <w:lsdException w:name="Colorful List" w:uiPriority="72"/>
-    <w:lsdException w:name="Colorful Grid" w:uiPriority="73"/>
-    <w:lsdException w:name="Light Shading Accent 1" w:uiPriority="60"/>
-    <w:lsdException w:name="Light List Accent 1" w:uiPriority="61"/>
-    <w:lsdException w:name="Light Grid Accent 1" w:uiPriority="62"/>
-    <w:lsdException w:name="Medium Shading 1 Accent 1" w:uiPriority="63"/>
-    <w:lsdException w:name="Medium Shading 2 Accent 1" w:uiPriority="64"/>
-    <w:lsdException w:name="Medium List 1 Accent 1" w:uiPriority="65"/>
-    <w:lsdException w:name="Revision" w:semiHidden="1"/>
-    <w:lsdException w:name="List Paragraph" w:uiPriority="34" w:qFormat="1"/>
-    <w:lsdException w:name="Quote" w:uiPriority="29" w:qFormat="1"/>
-    <w:lsdException w:name="Intense Quote" w:uiPriority="30" w:qFormat="1"/>
-    <w:lsdException w:name="Medium List 2 Accent 1" w:uiPriority="66"/>
-    <w:lsdException w:name="Medium Grid 1 Accent 1" w:uiPriority="67"/>
-    <w:lsdException w:name="Medium Grid 2 Accent 1" w:uiPriority="68"/>
-    <w:lsdException w:name="Medium Grid 3 Accent 1" w:uiPriority="69"/>
-    <w:lsdException w:name="Dark List Accent 1" w:uiPriority="70"/>
-    <w:lsdException w:name="Colorful Shading Accent 1" w:uiPriority="71"/>
-    <w:lsdException w:name="Colorful List Accent 1" w:uiPriority="72"/>
-    <w:lsdException w:name="Colorful Grid Accent 1" w:uiPriority="73"/>
-    <w:lsdException w:name="Light Shading Accent 2" w:uiPriority="60"/>
-    <w:lsdException w:name="Light List Accent 2" w:uiPriority="61"/>
-    <w:lsdException w:name="Light Grid Accent 2" w:uiPriority="62"/>
-    <w:lsdException w:name="Medium Shading 1 Accent 2" w:uiPriority="63"/>
-    <w:lsdException w:name="Medium Shading 2 Accent 2" w:uiPriority="64"/>
-    <w:lsdException w:name="Medium List 1 Accent 2" w:uiPriority="65"/>
-    <w:lsdException w:name="Medium List 2 Accent 2" w:uiPriority="66"/>
-    <w:lsdException w:name="Medium Grid 1 Accent 2" w:uiPriority="67"/>
-    <w:lsdException w:name="Medium Grid 2 Accent 2" w:uiPriority="68"/>
-    <w:lsdException w:name="Medium Grid 3 Accent 2" w:uiPriority="69"/>
-    <w:lsdException w:name="Dark List Accent 2" w:uiPriority="70"/>
-    <w:lsdException w:name="Colorful Shading Accent 2" w:uiPriority="71"/>
-    <w:lsdException w:name="Colorful List Accent 2" w:uiPriority="72"/>
-    <w:lsdException w:name="Colorful Grid Accent 2" w:uiPriority="73"/>
-    <w:lsdException w:name="Light Shading Accent 3" w:uiPriority="60"/>
-    <w:lsdException w:name="Light List Accent 3" w:uiPriority="61"/>
-    <w:lsdException w:name="Light Grid Accent 3" w:uiPriority="62"/>
-    <w:lsdException w:name="Medium Shading 1 Accent 3" w:uiPriority="63"/>
-    <w:lsdException w:name="Medium Shading 2 Accent 3" w:uiPriority="64"/>
-    <w:lsdException w:name="Medium List 1 Accent 3" w:uiPriority="65"/>
-    <w:lsdException w:name="Medium List 2 Accent 3" w:uiPriority="66"/>
-    <w:lsdException w:name="Medium Grid 1 Accent 3" w:uiPriority="67"/>
-    <w:lsdException w:name="Medium Grid 2 Accent 3" w:uiPriority="68"/>
-    <w:lsdException w:name="Medium Grid 3 Accent 3" w:uiPriority="69"/>
-    <w:lsdException w:name="Dark List Accent 3" w:uiPriority="70"/>
-    <w:lsdException w:name="Colorful Shading Accent 3" w:uiPriority="71"/>
-    <w:lsdException w:name="Colorful List Accent 3" w:uiPriority="72"/>
-    <w:lsdException w:name="Colorful Grid Accent 3" w:uiPriority="73"/>
-    <w:lsdException w:name="Light Shading Accent 4" w:uiPriority="60"/>
-    <w:lsdException w:name="Light List Accent 4" w:uiPriority="61"/>
-    <w:lsdException w:name="Light Grid Accent 4" w:uiPriority="62"/>
-    <w:lsdException w:name="Medium Shading 1 Accent 4" w:uiPriority="63"/>
-    <w:lsdException w:name="Medium Shading 2 Accent 4" w:uiPriority="64"/>
-    <w:lsdException w:name="Medium List 1 Accent 4" w:uiPriority="65"/>
-    <w:lsdException w:name="Medium List 2 Accent 4" w:uiPriority="66"/>
-    <w:lsdException w:name="Medium Grid 1 Accent 4" w:uiPriority="67"/>
-    <w:lsdException w:name="Medium Grid 2 Accent 4" w:uiPriority="68"/>
-    <w:lsdException w:name="Medium Grid 3 Accent 4" w:uiPriority="69"/>
-    <w:lsdException w:name="Dark List Accent 4" w:uiPriority="70"/>
-    <w:lsdException w:name="Colorful Shading Accent 4" w:uiPriority="71"/>
-    <w:lsdException w:name="Colorful List Accent 4" w:uiPriority="72"/>
-    <w:lsdException w:name="Colorful Grid Accent 4" w:uiPriority="73"/>
-    <w:lsdException w:name="Light Shading Accent 5" w:uiPriority="60"/>
-    <w:lsdException w:name="Light List Accent 5" w:uiPriority="61"/>
-    <w:lsdException w:name="Light Grid Accent 5" w:uiPriority="62"/>
-    <w:lsdException w:name="Medium Shading 1 Accent 5" w:uiPriority="63"/>
-    <w:lsdException w:name="Medium Shading 2 Accent 5" w:uiPriority="64"/>
-    <w:lsdException w:name="Medium List 1 Accent 5" w:uiPriority="65"/>
-    <w:lsdException w:name="Medium List 2 Accent 5" w:uiPriority="66"/>
-    <w:lsdException w:name="Medium Grid 1 Accent 5" w:uiPriority="67"/>
-    <w:lsdException w:name="Medium Grid 2 Accent 5" w:uiPriority="68"/>
-    <w:lsdException w:name="Medium Grid 3 Accent 5" w:uiPriority="69"/>
-    <w:lsdException w:name="Dark List Accent 5" w:uiPriority="70"/>
-    <w:lsdException w:name="Colorful Shading Accent 5" w:uiPriority="71"/>
-    <w:lsdException w:name="Colorful List Accent 5" w:uiPriority="72"/>
-    <w:lsdException w:name="Colorful Grid Accent 5" w:uiPriority="73"/>
-    <w:lsdException w:name="Light Shading Accent 6" w:uiPriority="60"/>
-    <w:lsdException w:name="Light List Accent 6" w:uiPriority="61"/>
-    <w:lsdException w:name="Light Grid Accent 6" w:uiPriority="62"/>
-    <w:lsdException w:name="Medium Shading 1 Accent 6" w:uiPriority="63"/>
-    <w:lsdException w:name="Medium Shading 2 Accent 6" w:uiPriority="64"/>
-    <w:lsdException w:name="Medium List 1 Accent 6" w:uiPriority="65"/>
-    <w:lsdException w:name="Medium List 2 Accent 6" w:uiPriority="66"/>
-    <w:lsdException w:name="Medium Grid 1 Accent 6" w:uiPriority="67"/>
-    <w:lsdException w:name="Medium Grid 2 Accent 6" w:uiPriority="68"/>
-    <w:lsdException w:name="Medium Grid 3 Accent 6" w:uiPriority="69"/>
-    <w:lsdException w:name="Dark List Accent 6" w:uiPriority="70"/>
-    <w:lsdException w:name="Colorful Shading Accent 6" w:uiPriority="71"/>
-    <w:lsdException w:name="Colorful List Accent 6" w:uiPriority="72"/>
-    <w:lsdException w:name="Colorful Grid Accent 6" w:uiPriority="73"/>
-    <w:lsdException w:name="Subtle Emphasis" w:uiPriority="19" w:qFormat="1"/>
-    <w:lsdException w:name="Intense Emphasis" w:uiPriority="21" w:qFormat="1"/>
-    <w:lsdException w:name="Subtle Reference" w:uiPriority="31" w:qFormat="1"/>
-    <w:lsdException w:name="Intense Reference" w:uiPriority="32" w:qFormat="1"/>
-    <w:lsdException w:name="Book Title" w:uiPriority="33" w:qFormat="1"/>
-    <w:lsdException w:name="Bibliography" w:semiHidden="1" w:uiPriority="37" w:unhideWhenUsed="1"/>
-    <w:lsdException w:name="TOC Heading" w:semiHidden="1" w:uiPriority="39" w:unhideWhenUsed="1" w:qFormat="1"/>
-    <w:lsdException w:name="Plain Table 1" w:uiPriority="41"/>
-    <w:lsdException w:name="Plain Table 2" w:uiPriority="42"/>
-    <w:lsdException w:name="Plain Table 3" w:uiPriority="43"/>
-    <w:lsdException w:name="Plain Table 4" w:uiPriority="44"/>
-    <w:lsdException w:name="Plain Table 5" w:uiPriority="45"/>
-    <w:lsdException w:name="Grid Table Light" w:uiPriority="40"/>
-    <w:lsdException w:name="Grid Table 1 Light" w:uiPriority="46"/>
-    <w:lsdException w:name="Grid Table 2" w:uiPriority="47"/>
-    <w:lsdException w:name="Grid Table 3" w:uiPriority="48"/>
-    <w:lsdException w:name="Grid Table 4" w:uiPriority="49"/>
-    <w:lsdException w:name="Grid Table 5 Dark" w:uiPriority="50"/>
-    <w:lsdException w:name="Grid Table 6 Colorful" w:uiPriority="51"/>
-    <w:lsdException w:name="Grid Table 7 Colorful" w:uiPriority="52"/>
-    <w:lsdException w:name="Grid Table 1 Light Accent 1" w:uiPriority="46"/>
-    <w:lsdException w:name="Grid Table 2 Accent 1" w:uiPriority="47"/>
-    <w:lsdException w:name="Grid Table 3 Accent 1" w:uiPriority="48"/>
-    <w:lsdException w:name="Grid Table 4 Accent 1" w:uiPriority="49"/>
-    <w:lsdException w:name="Grid Table 5 Dark Accent 1" w:uiPriority="50"/>
-    <w:lsdException w:name="Grid Table 6 Colorful Accent 1" w:uiPriority="51"/>
-    <w:lsdException w:name="Grid Table 7 Colorful Accent 1" w:uiPriority="52"/>
-    <w:lsdException w:name="Grid Table 1 Light Accent 2" w:uiPriority="46"/>
-    <w:lsdException w:name="Grid Table 2 Accent 2" w:uiPriority="47"/>
-    <w:lsdException w:name="Grid Table 3 Accent 2" w:uiPriority="48"/>
-    <w:lsdException w:name="Grid Table 4 Accent 2" w:uiPriority="49"/>
-    <w:lsdException w:name="Grid Table 5 Dark Accent 2" w:uiPriority="50"/>
-    <w:lsdException w:name="Grid Table 6 Colorful Accent 2" w:uiPriority="51"/>
-    <w:lsdException w:name="Grid Table 7 Colorful Accent 2" w:uiPriority="52"/>
-    <w:lsdException w:name="Grid Table 1 Light Accent 3" w:uiPriority="46"/>
-    <w:lsdException w:name="Grid Table 2 Accent 3" w:uiPriority="47"/>
-    <w:lsdException w:name="Grid Table 3 Accent 3" w:uiPriority="48"/>
-    <w:lsdException w:name="Grid Table 4 Accent 3" w:uiPriority="49"/>
-    <w:lsdException w:name="Grid Table 5 Dark Accent 3" w:uiPriority="50"/>
-    <w:lsdException w:name="Grid Table 6 Colorful Accent 3" w:uiPriority="51"/>
-    <w:lsdException w:name="Grid Table 7 Colorful Accent 3" w:uiPriority="52"/>
-    <w:lsdException w:name="Grid Table 1 Light Accent 4" w:uiPriority="46"/>
-    <w:lsdException w:name="Grid Table 2 Accent 4" w:uiPriority="47"/>
-    <w:lsdException w:name="Grid Table 3 Accent 4" w:uiPriority="48"/>
-    <w:lsdException w:name="Grid Table 4 Accent 4" w:uiPriority="49"/>
-    <w:lsdException w:name="Grid Table 5 Dark Accent 4" w:uiPriority="50"/>
-    <w:lsdException w:name="Grid Table 6 Colorful Accent 4" w:uiPriority="51"/>
-    <w:lsdException w:name="Grid Table 7 Colorful Accent 4" w:uiPriority="52"/>
-    <w:lsdException w:name="Grid Table 1 Light Accent 5" w:uiPriority="46"/>
-    <w:lsdException w:name="Grid Table 2 Accent 5" w:uiPriority="47"/>
-    <w:lsdException w:name="Grid Table 3 Accent 5" w:uiPriority="48"/>
-    <w:lsdException w:name="Grid Table 4 Accent 5" w:uiPriority="49"/>
-    <w:lsdException w:name="Grid Table 5 Dark Accent 5" w:uiPriority="50"/>
-    <w:lsdException w:name="Grid Table 6 Colorful Accent 5" w:uiPriority="51"/>
-    <w:lsdException w:name="Grid Table 7 Colorful Accent 5" w:uiPriority="52"/>
-    <w:lsdException w:name="Grid Table 1 Light Accent 6" w:uiPriority="46"/>
-    <w:lsdException w:name="Grid Table 2 Accent 6" w:uiPriority="47"/>
-    <w:lsdException w:name="Grid Table 3 Accent 6" w:uiPriority="48"/>
-    <w:lsdException w:name="Grid Table 4 Accent 6" w:uiPriority="49"/>
-    <w:lsdException w:name="Grid Table 5 Dark Accent 6" w:uiPriority="50"/>
-    <w:lsdException w:name="Grid Table 6 Colorful Accent 6" w:uiPriority="51"/>
-    <w:lsdException w:name="Grid Table 7 Colorful Accent 6" w:uiPriority="52"/>
-    <w:lsdException w:name="List Table 1 Light" w:uiPriority="46"/>
-    <w:lsdException w:name="List Table 2" w:uiPriority="47"/>
-    <w:lsdException w:name="List Table 3" w:uiPriority="48"/>
-    <w:lsdException w:name="List Table 4" w:uiPriority="49"/>
-    <w:lsdException w:name="List Table 5 Dark" w:uiPriority="50"/>
-    <w:lsdException w:name="List Table 6 Colorful" w:uiPriority="51"/>
-    <w:lsdException w:name="List Table 7 Colorful" w:uiPriority="52"/>
-    <w:lsdException w:name="List Table 1 Light Accent 1" w:uiPriority="46"/>
-    <w:lsdException w:name="List Table 2 Accent 1" w:uiPriority="47"/>
-    <w:lsdException w:name="List Table 3 Accent 1" w:uiPriority="48"/>
-    <w:lsdException w:name="List Table 4 Accent 1" w:uiPriority="49"/>
-    <w:lsdException w:name="List Table 5 Dark Accent 1" w:uiPriority="50"/>
-    <w:lsdException w:name="List Table 6 Colorful Accent 1" w:uiPriority="51"/>
-    <w:lsdException w:name="List Table 7 Colorful Accent 1" w:uiPriority="52"/>
-    <w:lsdException w:name="List Table 1 Light Accent 2" w:uiPriority="46"/>
-    <w:lsdException w:name="List Table 2 Accent 2" w:uiPriority="47"/>
-    <w:lsdException w:name="List Table 3 Accent 2" w:uiPriority="48"/>
-    <w:lsdException w:name="List Table 4 Accent 2" w:uiPriority="49"/>
-    <w:lsdException w:name="List Table 5 Dark Accent 2" w:uiPriority="50"/>
-    <w:lsdException w:name="List Table 6 Colorful Accent 2" w:uiPriority="51"/>
-    <w:lsdException w:name="List Table 7 Colorful Accent 2" w:uiPriority="52"/>
-    <w:lsdException w:name="List Table 1 Light Accent 3" w:uiPriority="46"/>
-    <w:lsdException w:name="List Table 2 Accent 3" w:uiPriority="47"/>
-    <w:lsdException w:name="List Table 3 Accent 3" w:uiPriority="48"/>
-    <w:lsdException w:name="List Table 4 Accent 3" w:uiPriority="49"/>
-    <w:lsdException w:name="List Table 5 Dark Accent 3" w:uiPriority="50"/>
-    <w:lsdException w:name="List Table 6 Colorful Accent 3" w:uiPriority="51"/>
-    <w:lsdException w:name="List Table 7 Colorful Accent 3" w:uiPriority="52"/>
-    <w:lsdException w:name="List Table 1 Light Accent 4" w:uiPriority="46"/>
-    <w:lsdException w:name="List Table 2 Accent 4" w:uiPriority="47"/>
-    <w:lsdException w:name="List Table 3 Accent 4" w:uiPriority="48"/>
-    <w:lsdException w:name="List Table 4 Accent 4" w:uiPriority="49"/>
-    <w:lsdException w:name="List Table 5 Dark Accent 4" w:uiPriority="50"/>
-    <w:lsdException w:name="List Table 6 Colorful Accent 4" w:uiPriority="51"/>
-    <w:lsdException w:name="List Table 7 Colorful Accent 4" w:uiPriority="52"/>
-    <w:lsdException w:name="List Table 1 Light Accent 5" w:uiPriority="46"/>
-    <w:lsdException w:name="List Table 2 Accent 5" w:uiPriority="47"/>
-    <w:lsdException w:name="List Table 3 Accent 5" w:uiPriority="48"/>
-    <w:lsdException w:name="List Table 4 Accent 5" w:uiPriority="49"/>
-    <w:lsdException w:name="List Table 5 Dark Accent 5" w:uiPriority="50"/>
-    <w:lsdException w:name="List Table 6 Colorful Accent 5" w:uiPriority="51"/>
-    <w:lsdException w:name="List Table 7 Colorful Accent 5" w:uiPriority="52"/>
-    <w:lsdException w:name="List Table 1 Light Accent 6" w:uiPriority="46"/>
-    <w:lsdException w:name="List Table 2 Accent 6" w:uiPriority="47"/>
-    <w:lsdException w:name="List Table 3 Accent 6" w:uiPriority="48"/>
-    <w:lsdException w:name="List Table 4 Accent 6" w:uiPriority="49"/>
-    <w:lsdException w:name="List Table 5 Dark Accent 6" w:uiPriority="50"/>
-    <w:lsdException w:name="List Table 6 Colorful Accent 6" w:uiPriority="51"/>
-    <w:lsdException w:name="List Table 7 Colorful Accent 6" w:uiPriority="52"/>
-    <w:lsdException w:name="Mention" w:semiHidden="1" w:unhideWhenUsed="1"/>
-    <w:lsdException w:name="Smart Hyperlink" w:semiHidden="1" w:unhideWhenUsed="1"/>
-    <w:lsdException w:name="Hashtag" w:semiHidden="1" w:unhideWhenUsed="1"/>
-    <w:lsdException w:name="Unresolved Mention" w:semiHidden="1" w:unhideWhenUsed="1"/>
+  <w:latentStyles w:defLockedState="0" w:defUIPriority="99" w:defSemiHidden="1" w:defUnhideWhenUsed="1" w:defQFormat="0" w:count="267">
+    <w:lsdException w:name="Normal" w:semiHidden="0" w:uiPriority="0" w:unhideWhenUsed="0" w:qFormat="1"/>
+    <w:lsdException w:name="heading 1" w:semiHidden="0" w:uiPriority="9" w:unhideWhenUsed="0" w:qFormat="1"/>
+    <w:lsdException w:name="heading 2" w:uiPriority="9" w:qFormat="1"/>
+    <w:lsdException w:name="heading 3" w:uiPriority="9" w:qFormat="1"/>
+    <w:lsdException w:name="heading 4" w:uiPriority="9" w:qFormat="1"/>
+    <w:lsdException w:name="heading 5" w:uiPriority="9" w:qFormat="1"/>
+    <w:lsdException w:name="heading 6" w:uiPriority="9" w:qFormat="1"/>
+    <w:lsdException w:name="heading 7" w:uiPriority="9" w:qFormat="1"/>
+    <w:lsdException w:name="heading 8" w:uiPriority="9" w:qFormat="1"/>
+    <w:lsdException w:name="heading 9" w:uiPriority="9" w:qFormat="1"/>
+    <w:lsdException w:name="toc 1" w:uiPriority="39"/>
+    <w:lsdException w:name="toc 2" w:uiPriority="39"/>
+    <w:lsdException w:name="toc 3" w:uiPriority="39"/>
+    <w:lsdException w:name="toc 4" w:uiPriority="39"/>
+    <w:lsdException w:name="toc 5" w:uiPriority="39"/>
+    <w:lsdException w:name="toc 6" w:uiPriority="39"/>
+    <w:lsdException w:name="toc 7" w:uiPriority="39"/>
+    <w:lsdException w:name="toc 8" w:uiPriority="39"/>
+    <w:lsdException w:name="toc 9" w:uiPriority="39"/>
+    <w:lsdException w:name="caption" w:uiPriority="35" w:qFormat="1"/>
+    <w:lsdException w:name="Title" w:semiHidden="0" w:uiPriority="10" w:unhideWhenUsed="0" w:qFormat="1"/>
+    <w:lsdException w:name="Default Paragraph Font" w:uiPriority="1"/>
+    <w:lsdException w:name="Subtitle" w:semiHidden="0" w:uiPriority="11" w:unhideWhenUsed="0" w:qFormat="1"/>
+    <w:lsdException w:name="Block Text" w:uiPriority="9" w:qFormat="1"/>
+    <w:lsdException w:name="Strong" w:semiHidden="0" w:uiPriority="22" w:unhideWhenUsed="0" w:qFormat="1"/>
+    <w:lsdException w:name="Emphasis" w:semiHidden="0" w:uiPriority="20" w:unhideWhenUsed="0" w:qFormat="1"/>
+    <w:lsdException w:name="Table Grid" w:semiHidden="0" w:uiPriority="0" w:unhideWhenUsed="0"/>
+    <w:lsdException w:name="Placeholder Text" w:unhideWhenUsed="0"/>
+    <w:lsdException w:name="No Spacing" w:semiHidden="0" w:uiPriority="1" w:unhideWhenUsed="0" w:qFormat="1"/>
+    <w:lsdException w:name="Light Shading" w:semiHidden="0" w:uiPriority="60" w:unhideWhenUsed="0"/>
+    <w:lsdException w:name="Light List" w:semiHidden="0" w:uiPriority="61" w:unhideWhenUsed="0"/>
+    <w:lsdException w:name="Light Grid" w:semiHidden="0" w:uiPriority="62" w:unhideWhenUsed="0"/>
+    <w:lsdException w:name="Medium Shading 1" w:semiHidden="0" w:uiPriority="63" w:unhideWhenUsed="0"/>
+    <w:lsdException w:name="Medium Shading 2" w:semiHidden="0" w:uiPriority="64" w:unhideWhenUsed="0"/>
+    <w:lsdException w:name="Medium List 1" w:semiHidden="0" w:uiPriority="65" w:unhideWhenUsed="0"/>
+    <w:lsdException w:name="Medium List 2" w:semiHidden="0" w:uiPriority="66" w:unhideWhenUsed="0"/>
+    <w:lsdException w:name="Medium Grid 1" w:semiHidden="0" w:uiPriority="67" w:unhideWhenUsed="0"/>
+    <w:lsdException w:name="Medium Grid 2" w:semiHidden="0" w:uiPriority="68" w:unhideWhenUsed="0"/>
+    <w:lsdException w:name="Medium Grid 3" w:semiHidden="0" w:uiPriority="69" w:unhideWhenUsed="0"/>
+    <w:lsdException w:name="Dark List" w:semiHidden="0" w:uiPriority="70" w:unhideWhenUsed="0"/>
+    <w:lsdException w:name="Colorful Shading" w:semiHidden="0" w:uiPriority="71" w:unhideWhenUsed="0"/>
+    <w:lsdException w:name="Colorful List" w:semiHidden="0" w:uiPriority="72" w:unhideWhenUsed="0"/>
+    <w:lsdException w:name="Colorful Grid" w:semiHidden="0" w:uiPriority="73" w:unhideWhenUsed="0"/>
+    <w:lsdException w:name="Light Shading Accent 1" w:semiHidden="0" w:uiPriority="60" w:unhideWhenUsed="0"/>
+    <w:lsdException w:name="Light List Accent 1" w:semiHidden="0" w:uiPriority="61" w:unhideWhenUsed="0"/>
+    <w:lsdException w:name="Light Grid Accent 1" w:semiHidden="0" w:uiPriority="62" w:unhideWhenUsed="0"/>
+    <w:lsdException w:name="Medium Shading 1 Accent 1" w:semiHidden="0" w:uiPriority="63" w:unhideWhenUsed="0"/>
+    <w:lsdException w:name="Medium Shading 2 Accent 1" w:semiHidden="0" w:uiPriority="64" w:unhideWhenUsed="0"/>
+    <w:lsdException w:name="Medium List 1 Accent 1" w:semiHidden="0" w:uiPriority="65" w:unhideWhenUsed="0"/>
+    <w:lsdException w:name="Revision" w:unhideWhenUsed="0"/>
+    <w:lsdException w:name="List Paragraph" w:semiHidden="0" w:uiPriority="34" w:unhideWhenUsed="0" w:qFormat="1"/>
+    <w:lsdException w:name="Quote" w:semiHidden="0" w:uiPriority="29" w:unhideWhenUsed="0" w:qFormat="1"/>
+    <w:lsdException w:name="Intense Quote" w:semiHidden="0" w:uiPriority="30" w:unhideWhenUsed="0" w:qFormat="1"/>
+    <w:lsdException w:name="Medium List 2 Accent 1" w:semiHidden="0" w:uiPriority="66" w:unhideWhenUsed="0"/>
+    <w:lsdException w:name="Medium Grid 1 Accent 1" w:semiHidden="0" w:uiPriority="67" w:unhideWhenUsed="0"/>
+    <w:lsdException w:name="Medium Grid 2 Accent 1" w:semiHidden="0" w:uiPriority="68" w:unhideWhenUsed="0"/>
+    <w:lsdException w:name="Medium Grid 3 Accent 1" w:semiHidden="0" w:uiPriority="69" w:unhideWhenUsed="0"/>
+    <w:lsdException w:name="Dark List Accent 1" w:semiHidden="0" w:uiPriority="70" w:unhideWhenUsed="0"/>
+    <w:lsdException w:name="Colorful Shading Accent 1" w:semiHidden="0" w:uiPriority="71" w:unhideWhenUsed="0"/>
+    <w:lsdException w:name="Colorful List Accent 1" w:semiHidden="0" w:uiPriority="72" w:unhideWhenUsed="0"/>
+    <w:lsdException w:name="Colorful Grid Accent 1" w:semiHidden="0" w:uiPriority="73" w:unhideWhenUsed="0"/>
+    <w:lsdException w:name="Light Shading Accent 2" w:semiHidden="0" w:uiPriority="60" w:unhideWhenUsed="0"/>
+    <w:lsdException w:name="Light List Accent 2" w:semiHidden="0" w:uiPriority="61" w:unhideWhenUsed="0"/>
+    <w:lsdException w:name="Light Grid Accent 2" w:semiHidden="0" w:uiPriority="62" w:unhideWhenUsed="0"/>
+    <w:lsdException w:name="Medium Shading 1 Accent 2" w:semiHidden="0" w:uiPriority="63" w:unhideWhenUsed="0"/>
+    <w:lsdException w:name="Medium Shading 2 Accent 2" w:semiHidden="0" w:uiPriority="64" w:unhideWhenUsed="0"/>
+    <w:lsdException w:name="Medium List 1 Accent 2" w:semiHidden="0" w:uiPriority="65" w:unhideWhenUsed="0"/>
+    <w:lsdException w:name="Medium List 2 Accent 2" w:semiHidden="0" w:uiPriority="66" w:unhideWhenUsed="0"/>
+    <w:lsdException w:name="Medium Grid 1 Accent 2" w:semiHidden="0" w:uiPriority="67" w:unhideWhenUsed="0"/>
+    <w:lsdException w:name="Medium Grid 2 Accent 2" w:semiHidden="0" w:uiPriority="68" w:unhideWhenUsed="0"/>
+    <w:lsdException w:name="Medium Grid 3 Accent 2" w:semiHidden="0" w:uiPriority="69" w:unhideWhenUsed="0"/>
+    <w:lsdException w:name="Dark List Accent 2" w:semiHidden="0" w:uiPriority="70" w:unhideWhenUsed="0"/>
+    <w:lsdException w:name="Colorful Shading Accent 2" w:semiHidden="0" w:uiPriority="71" w:unhideWhenUsed="0"/>
+    <w:lsdException w:name="Colorful List Accent 2" w:semiHidden="0" w:uiPriority="72" w:unhideWhenUsed="0"/>
+    <w:lsdException w:name="Colorful Grid Accent 2" w:semiHidden="0" w:uiPriority="73" w:unhideWhenUsed="0"/>
+    <w:lsdException w:name="Light Shading Accent 3" w:semiHidden="0" w:uiPriority="60" w:unhideWhenUsed="0"/>
+    <w:lsdException w:name="Light List Accent 3" w:semiHidden="0" w:uiPriority="61" w:unhideWhenUsed="0"/>
+    <w:lsdException w:name="Light Grid Accent 3" w:semiHidden="0" w:uiPriority="62" w:unhideWhenUsed="0"/>
+    <w:lsdException w:name="Medium Shading 1 Accent 3" w:semiHidden="0" w:uiPriority="63" w:unhideWhenUsed="0"/>
+    <w:lsdException w:name="Medium Shading 2 Accent 3" w:semiHidden="0" w:uiPriority="64" w:unhideWhenUsed="0"/>
+    <w:lsdException w:name="Medium List 1 Accent 3" w:semiHidden="0" w:uiPriority="65" w:unhideWhenUsed="0"/>
+    <w:lsdException w:name="Medium List 2 Accent 3" w:semiHidden="0" w:uiPriority="66" w:unhideWhenUsed="0"/>
+    <w:lsdException w:name="Medium Grid 1 Accent 3" w:semiHidden="0" w:uiPriority="67" w:unhideWhenUsed="0"/>
+    <w:lsdException w:name="Medium Grid 2 Accent 3" w:semiHidden="0" w:uiPriority="68" w:unhideWhenUsed="0"/>
+    <w:lsdException w:name="Medium Grid 3 Accent 3" w:semiHidden="0" w:uiPriority="69" w:unhideWhenUsed="0"/>
+    <w:lsdException w:name="Dark List Accent 3" w:semiHidden="0" w:uiPriority="70" w:unhideWhenUsed="0"/>
+    <w:lsdException w:name="Colorful Shading Accent 3" w:semiHidden="0" w:uiPriority="71" w:unhideWhenUsed="0"/>
+    <w:lsdException w:name="Colorful List Accent 3" w:semiHidden="0" w:uiPriority="72" w:unhideWhenUsed="0"/>
+    <w:lsdException w:name="Colorful Grid Accent 3" w:semiHidden="0" w:uiPriority="73" w:unhideWhenUsed="0"/>
+    <w:lsdException w:name="Light Shading Accent 4" w:semiHidden="0" w:uiPriority="60" w:unhideWhenUsed="0"/>
+    <w:lsdException w:name="Light List Accent 4" w:semiHidden="0" w:uiPriority="61" w:unhideWhenUsed="0"/>
+    <w:lsdException w:name="Light Grid Accent 4" w:semiHidden="0" w:uiPriority="62" w:unhideWhenUsed="0"/>
+    <w:lsdException w:name="Medium Shading 1 Accent 4" w:semiHidden="0" w:uiPriority="63" w:unhideWhenUsed="0"/>
+    <w:lsdException w:name="Medium Shading 2 Accent 4" w:semiHidden="0" w:uiPriority="64" w:unhideWhenUsed="0"/>
+    <w:lsdException w:name="Medium List 1 Accent 4" w:semiHidden="0" w:uiPriority="65" w:unhideWhenUsed="0"/>
+    <w:lsdException w:name="Medium List 2 Accent 4" w:semiHidden="0" w:uiPriority="66" w:unhideWhenUsed="0"/>
+    <w:lsdException w:name="Medium Grid 1 Accent 4" w:semiHidden="0" w:uiPriority="67" w:unhideWhenUsed="0"/>
+    <w:lsdException w:name="Medium Grid 2 Accent 4" w:semiHidden="0" w:uiPriority="68" w:unhideWhenUsed="0"/>
+    <w:lsdException w:name="Medium Grid 3 Accent 4" w:semiHidden="0" w:uiPriority="69" w:unhideWhenUsed="0"/>
+    <w:lsdException w:name="Dark List Accent 4" w:semiHidden="0" w:uiPriority="70" w:unhideWhenUsed="0"/>
+    <w:lsdException w:name="Colorful Shading Accent 4" w:semiHidden="0" w:uiPriority="71" w:unhideWhenUsed="0"/>
+    <w:lsdException w:name="Colorful List Accent 4" w:semiHidden="0" w:uiPriority="72" w:unhideWhenUsed="0"/>
+    <w:lsdException w:name="Colorful Grid Accent 4" w:semiHidden="0" w:uiPriority="73" w:unhideWhenUsed="0"/>
+    <w:lsdException w:name="Light Shading Accent 5" w:semiHidden="0" w:uiPriority="60" w:unhideWhenUsed="0"/>
+    <w:lsdException w:name="Light List Accent 5" w:semiHidden="0" w:uiPriority="61" w:unhideWhenUsed="0"/>
+    <w:lsdException w:name="Light Grid Accent 5" w:semiHidden="0" w:uiPriority="62" w:unhideWhenUsed="0"/>
+    <w:lsdException w:name="Medium Shading 1 Accent 5" w:semiHidden="0" w:uiPriority="63" w:unhideWhenUsed="0"/>
+    <w:lsdException w:name="Medium Shading 2 Accent 5" w:semiHidden="0" w:uiPriority="64" w:unhideWhenUsed="0"/>
+    <w:lsdException w:name="Medium List 1 Accent 5" w:semiHidden="0" w:uiPriority="65" w:unhideWhenUsed="0"/>
+    <w:lsdException w:name="Medium List 2 Accent 5" w:semiHidden="0" w:uiPriority="66" w:unhideWhenUsed="0"/>
+    <w:lsdException w:name="Medium Grid 1 Accent 5" w:semiHidden="0" w:uiPriority="67" w:unhideWhenUsed="0"/>
+    <w:lsdException w:name="Medium Grid 2 Accent 5" w:semiHidden="0" w:uiPriority="68" w:unhideWhenUsed="0"/>
+    <w:lsdException w:name="Medium Grid 3 Accent 5" w:semiHidden="0" w:uiPriority="69" w:unhideWhenUsed="0"/>
+    <w:lsdException w:name="Dark List Accent 5" w:semiHidden="0" w:uiPriority="70" w:unhideWhenUsed="0"/>
+    <w:lsdException w:name="Colorful Shading Accent 5" w:semiHidden="0" w:uiPriority="71" w:unhideWhenUsed="0"/>
+    <w:lsdException w:name="Colorful List Accent 5" w:semiHidden="0" w:uiPriority="72" w:unhideWhenUsed="0"/>
+    <w:lsdException w:name="Colorful Grid Accent 5" w:semiHidden="0" w:uiPriority="73" w:unhideWhenUsed="0"/>
+    <w:lsdException w:name="Light Shading Accent 6" w:semiHidden="0" w:uiPriority="60" w:unhideWhenUsed="0"/>
+    <w:lsdException w:name="Light List Accent 6" w:semiHidden="0" w:uiPriority="61" w:unhideWhenUsed="0"/>
+    <w:lsdException w:name="Light Grid Accent 6" w:semiHidden="0" w:uiPriority="62" w:unhideWhenUsed="0"/>
+    <w:lsdException w:name="Medium Shading 1 Accent 6" w:semiHidden="0" w:uiPriority="63" w:unhideWhenUsed="0"/>
+    <w:lsdException w:name="Medium Shading 2 Accent 6" w:semiHidden="0" w:uiPriority="64" w:unhideWhenUsed="0"/>
+    <w:lsdException w:name="Medium List 1 Accent 6" w:semiHidden="0" w:uiPriority="65" w:unhideWhenUsed="0"/>
+    <w:lsdException w:name="Medium List 2 Accent 6" w:semiHidden="0" w:uiPriority="66" w:unhideWhenUsed="0"/>
+    <w:lsdException w:name="Medium Grid 1 Accent 6" w:semiHidden="0" w:uiPriority="67" w:unhideWhenUsed="0"/>
+    <w:lsdException w:name="Medium Grid 2 Accent 6" w:semiHidden="0" w:uiPriority="68" w:unhideWhenUsed="0"/>
+    <w:lsdException w:name="Medium Grid 3 Accent 6" w:semiHidden="0" w:uiPriority="69" w:unhideWhenUsed="0"/>
+    <w:lsdException w:name="Dark List Accent 6" w:semiHidden="0" w:uiPriority="70" w:unhideWhenUsed="0"/>
+    <w:lsdException w:name="Colorful Shading Accent 6" w:semiHidden="0" w:uiPriority="71" w:unhideWhenUsed="0"/>
+    <w:lsdException w:name="Colorful List Accent 6" w:semiHidden="0" w:uiPriority="72" w:unhideWhenUsed="0"/>
+    <w:lsdException w:name="Colorful Grid Accent 6" w:semiHidden="0" w:uiPriority="73" w:unhideWhenUsed="0"/>
+    <w:lsdException w:name="Subtle Emphasis" w:semiHidden="0" w:uiPriority="19" w:unhideWhenUsed="0" w:qFormat="1"/>
+    <w:lsdException w:name="Intense Emphasis" w:semiHidden="0" w:uiPriority="21" w:unhideWhenUsed="0" w:qFormat="1"/>
+    <w:lsdException w:name="Subtle Reference" w:semiHidden="0" w:uiPriority="31" w:unhideWhenUsed="0" w:qFormat="1"/>
+    <w:lsdException w:name="Intense Reference" w:semiHidden="0" w:uiPriority="32" w:unhideWhenUsed="0" w:qFormat="1"/>
+    <w:lsdException w:name="Book Title" w:semiHidden="0" w:uiPriority="33" w:unhideWhenUsed="0" w:qFormat="1"/>
+    <w:lsdException w:name="Bibliography" w:uiPriority="37"/>
+    <w:lsdException w:name="TOC Heading" w:uiPriority="39" w:qFormat="1"/>
   </w:latentStyles>
   <w:style w:type="paragraph" w:default="1" w:styleId="Normal">
     <w:name w:val="Normal"/>
@@ -23111,7 +22883,7 @@
       <w:szCs w:val="20"/>
     </w:rPr>
   </w:style>
-  <w:style w:type="table" w:styleId="GridTable4-Accent5">
+  <w:style w:type="table" w:customStyle="1" w:styleId="GridTable4Accent5">
     <w:name w:val="Grid Table 4 Accent 5"/>
     <w:basedOn w:val="TableNormal"/>
     <w:uiPriority w:val="49"/>
@@ -23190,7 +22962,7 @@
       </w:tcPr>
     </w:tblStylePr>
   </w:style>
-  <w:style w:type="table" w:styleId="GridTable4-Accent3">
+  <w:style w:type="table" w:customStyle="1" w:styleId="GridTable4Accent3">
     <w:name w:val="Grid Table 4 Accent 3"/>
     <w:basedOn w:val="TableNormal"/>
     <w:uiPriority w:val="49"/>
@@ -23327,7 +23099,7 @@
       <w:u w:val="single"/>
     </w:rPr>
   </w:style>
-  <w:style w:type="character" w:styleId="UnresolvedMention">
+  <w:style w:type="character" w:customStyle="1" w:styleId="UnresolvedMention">
     <w:name w:val="Unresolved Mention"/>
     <w:basedOn w:val="DefaultParagraphFont"/>
     <w:uiPriority w:val="99"/>
@@ -23420,7 +23192,7 @@
   <w:style w:type="table" w:customStyle="1" w:styleId="GridTable4-Accent31">
     <w:name w:val="Grid Table 4 - Accent 31"/>
     <w:basedOn w:val="TableNormal"/>
-    <w:next w:val="GridTable4-Accent3"/>
+    <w:next w:val="GridTable4Accent3"/>
     <w:uiPriority w:val="49"/>
     <w:rsid w:val="00D91F3B"/>
     <w:tblPr>
@@ -23495,7 +23267,1100 @@
   <w:style w:type="table" w:customStyle="1" w:styleId="GridTable4-Accent32">
     <w:name w:val="Grid Table 4 - Accent 32"/>
     <w:basedOn w:val="TableNormal"/>
-    <w:next w:val="GridTable4-Accent3"/>
+    <w:next w:val="GridTable4Accent3"/>
+    <w:uiPriority w:val="49"/>
+    <w:rsid w:val="00D91F3B"/>
+    <w:tblPr>
+      <w:tblStyleRowBandSize w:val="1"/>
+      <w:tblStyleColBandSize w:val="1"/>
+    </w:tblPr>
+    <w:tcPr>
+      <w:vAlign w:val="center"/>
+    </w:tcPr>
+    <w:tblStylePr w:type="firstRow">
+      <w:rPr>
+        <w:b/>
+        <w:bCs/>
+        <w:color w:val="FFFFFF"/>
+      </w:rPr>
+      <w:tblPr/>
+      <w:tcPr>
+        <w:tcBorders>
+          <w:top w:val="single" w:sz="4" w:space="0" w:color="9BBB59"/>
+          <w:left w:val="single" w:sz="4" w:space="0" w:color="9BBB59"/>
+          <w:bottom w:val="single" w:sz="4" w:space="0" w:color="9BBB59"/>
+          <w:right w:val="single" w:sz="4" w:space="0" w:color="9BBB59"/>
+          <w:insideH w:val="nil"/>
+          <w:insideV w:val="nil"/>
+        </w:tcBorders>
+        <w:shd w:val="clear" w:color="auto" w:fill="9BBB59"/>
+      </w:tcPr>
+    </w:tblStylePr>
+    <w:tblStylePr w:type="lastRow">
+      <w:rPr>
+        <w:b/>
+        <w:bCs/>
+      </w:rPr>
+      <w:tblPr/>
+      <w:tcPr>
+        <w:tcBorders>
+          <w:top w:val="double" w:sz="4" w:space="0" w:color="9BBB59"/>
+        </w:tcBorders>
+      </w:tcPr>
+    </w:tblStylePr>
+    <w:tblStylePr w:type="firstCol">
+      <w:rPr>
+        <w:b/>
+        <w:bCs/>
+      </w:rPr>
+    </w:tblStylePr>
+    <w:tblStylePr w:type="lastCol">
+      <w:rPr>
+        <w:b/>
+        <w:bCs/>
+      </w:rPr>
+    </w:tblStylePr>
+    <w:tblStylePr w:type="band1Vert">
+      <w:tblPr/>
+      <w:tcPr>
+        <w:shd w:val="clear" w:color="auto" w:fill="EAF1DD"/>
+      </w:tcPr>
+    </w:tblStylePr>
+    <w:tblStylePr w:type="band1Horz">
+      <w:tblPr/>
+      <w:tcPr>
+        <w:shd w:val="clear" w:color="auto" w:fill="EAF1DD"/>
+      </w:tcPr>
+    </w:tblStylePr>
+    <w:tblStylePr w:type="band2Horz">
+      <w:tblPr/>
+      <w:tcPr>
+        <w:shd w:val="clear" w:color="auto" w:fill="FFFFFF"/>
+      </w:tcPr>
+    </w:tblStylePr>
+  </w:style>
+</w:styles>
+</file>
+
+<file path=word/stylesWithEffects.xml><?xml version="1.0" encoding="utf-8"?>
+<w:styles xmlns:wpc="http://schemas.microsoft.com/office/word/2010/wordprocessingCanvas" xmlns:mc="http://schemas.openxmlformats.org/markup-compatibility/2006" xmlns:o="urn:schemas-microsoft-com:office:office" xmlns:r="http://schemas.openxmlformats.org/officeDocument/2006/relationships" xmlns:m="http://schemas.openxmlformats.org/officeDocument/2006/math" xmlns:v="urn:schemas-microsoft-com:vml" xmlns:wp14="http://schemas.microsoft.com/office/word/2010/wordprocessingDrawing" xmlns:wp="http://schemas.openxmlformats.org/drawingml/2006/wordprocessingDrawing" xmlns:w10="urn:schemas-microsoft-com:office:word" xmlns:w="http://schemas.openxmlformats.org/wordprocessingml/2006/main" xmlns:w14="http://schemas.microsoft.com/office/word/2010/wordml" xmlns:wpg="http://schemas.microsoft.com/office/word/2010/wordprocessingGroup" xmlns:wpi="http://schemas.microsoft.com/office/word/2010/wordprocessingInk" xmlns:wne="http://schemas.microsoft.com/office/word/2006/wordml" xmlns:wps="http://schemas.microsoft.com/office/word/2010/wordprocessingShape" mc:Ignorable="w14 wp14">
+  <w:docDefaults>
+    <w:rPrDefault>
+      <w:rPr>
+        <w:rFonts w:ascii="Calibri" w:eastAsia="Calibri" w:hAnsi="Calibri" w:cs="Times New Roman"/>
+        <w:lang w:val="en-US" w:eastAsia="en-US" w:bidi="ar-SA"/>
+      </w:rPr>
+    </w:rPrDefault>
+    <w:pPrDefault/>
+  </w:docDefaults>
+  <w:latentStyles w:defLockedState="0" w:defUIPriority="99" w:defSemiHidden="1" w:defUnhideWhenUsed="1" w:defQFormat="0" w:count="267">
+    <w:lsdException w:name="Normal" w:semiHidden="0" w:uiPriority="0" w:unhideWhenUsed="0" w:qFormat="1"/>
+    <w:lsdException w:name="heading 1" w:semiHidden="0" w:uiPriority="9" w:unhideWhenUsed="0" w:qFormat="1"/>
+    <w:lsdException w:name="heading 2" w:uiPriority="9" w:qFormat="1"/>
+    <w:lsdException w:name="heading 3" w:uiPriority="9" w:qFormat="1"/>
+    <w:lsdException w:name="heading 4" w:uiPriority="9" w:qFormat="1"/>
+    <w:lsdException w:name="heading 5" w:uiPriority="9" w:qFormat="1"/>
+    <w:lsdException w:name="heading 6" w:uiPriority="9" w:qFormat="1"/>
+    <w:lsdException w:name="heading 7" w:uiPriority="9" w:qFormat="1"/>
+    <w:lsdException w:name="heading 8" w:uiPriority="9" w:qFormat="1"/>
+    <w:lsdException w:name="heading 9" w:uiPriority="9" w:qFormat="1"/>
+    <w:lsdException w:name="toc 1" w:uiPriority="39"/>
+    <w:lsdException w:name="toc 2" w:uiPriority="39"/>
+    <w:lsdException w:name="toc 3" w:uiPriority="39"/>
+    <w:lsdException w:name="toc 4" w:uiPriority="39"/>
+    <w:lsdException w:name="toc 5" w:uiPriority="39"/>
+    <w:lsdException w:name="toc 6" w:uiPriority="39"/>
+    <w:lsdException w:name="toc 7" w:uiPriority="39"/>
+    <w:lsdException w:name="toc 8" w:uiPriority="39"/>
+    <w:lsdException w:name="toc 9" w:uiPriority="39"/>
+    <w:lsdException w:name="caption" w:uiPriority="35" w:qFormat="1"/>
+    <w:lsdException w:name="Title" w:semiHidden="0" w:uiPriority="10" w:unhideWhenUsed="0" w:qFormat="1"/>
+    <w:lsdException w:name="Default Paragraph Font" w:uiPriority="1"/>
+    <w:lsdException w:name="Subtitle" w:semiHidden="0" w:uiPriority="11" w:unhideWhenUsed="0" w:qFormat="1"/>
+    <w:lsdException w:name="Block Text" w:uiPriority="9" w:qFormat="1"/>
+    <w:lsdException w:name="Strong" w:semiHidden="0" w:uiPriority="22" w:unhideWhenUsed="0" w:qFormat="1"/>
+    <w:lsdException w:name="Emphasis" w:semiHidden="0" w:uiPriority="20" w:unhideWhenUsed="0" w:qFormat="1"/>
+    <w:lsdException w:name="Table Grid" w:semiHidden="0" w:uiPriority="0" w:unhideWhenUsed="0"/>
+    <w:lsdException w:name="Placeholder Text" w:unhideWhenUsed="0"/>
+    <w:lsdException w:name="No Spacing" w:semiHidden="0" w:uiPriority="1" w:unhideWhenUsed="0" w:qFormat="1"/>
+    <w:lsdException w:name="Light Shading" w:semiHidden="0" w:uiPriority="60" w:unhideWhenUsed="0"/>
+    <w:lsdException w:name="Light List" w:semiHidden="0" w:uiPriority="61" w:unhideWhenUsed="0"/>
+    <w:lsdException w:name="Light Grid" w:semiHidden="0" w:uiPriority="62" w:unhideWhenUsed="0"/>
+    <w:lsdException w:name="Medium Shading 1" w:semiHidden="0" w:uiPriority="63" w:unhideWhenUsed="0"/>
+    <w:lsdException w:name="Medium Shading 2" w:semiHidden="0" w:uiPriority="64" w:unhideWhenUsed="0"/>
+    <w:lsdException w:name="Medium List 1" w:semiHidden="0" w:uiPriority="65" w:unhideWhenUsed="0"/>
+    <w:lsdException w:name="Medium List 2" w:semiHidden="0" w:uiPriority="66" w:unhideWhenUsed="0"/>
+    <w:lsdException w:name="Medium Grid 1" w:semiHidden="0" w:uiPriority="67" w:unhideWhenUsed="0"/>
+    <w:lsdException w:name="Medium Grid 2" w:semiHidden="0" w:uiPriority="68" w:unhideWhenUsed="0"/>
+    <w:lsdException w:name="Medium Grid 3" w:semiHidden="0" w:uiPriority="69" w:unhideWhenUsed="0"/>
+    <w:lsdException w:name="Dark List" w:semiHidden="0" w:uiPriority="70" w:unhideWhenUsed="0"/>
+    <w:lsdException w:name="Colorful Shading" w:semiHidden="0" w:uiPriority="71" w:unhideWhenUsed="0"/>
+    <w:lsdException w:name="Colorful List" w:semiHidden="0" w:uiPriority="72" w:unhideWhenUsed="0"/>
+    <w:lsdException w:name="Colorful Grid" w:semiHidden="0" w:uiPriority="73" w:unhideWhenUsed="0"/>
+    <w:lsdException w:name="Light Shading Accent 1" w:semiHidden="0" w:uiPriority="60" w:unhideWhenUsed="0"/>
+    <w:lsdException w:name="Light List Accent 1" w:semiHidden="0" w:uiPriority="61" w:unhideWhenUsed="0"/>
+    <w:lsdException w:name="Light Grid Accent 1" w:semiHidden="0" w:uiPriority="62" w:unhideWhenUsed="0"/>
+    <w:lsdException w:name="Medium Shading 1 Accent 1" w:semiHidden="0" w:uiPriority="63" w:unhideWhenUsed="0"/>
+    <w:lsdException w:name="Medium Shading 2 Accent 1" w:semiHidden="0" w:uiPriority="64" w:unhideWhenUsed="0"/>
+    <w:lsdException w:name="Medium List 1 Accent 1" w:semiHidden="0" w:uiPriority="65" w:unhideWhenUsed="0"/>
+    <w:lsdException w:name="Revision" w:unhideWhenUsed="0"/>
+    <w:lsdException w:name="List Paragraph" w:semiHidden="0" w:uiPriority="34" w:unhideWhenUsed="0" w:qFormat="1"/>
+    <w:lsdException w:name="Quote" w:semiHidden="0" w:uiPriority="29" w:unhideWhenUsed="0" w:qFormat="1"/>
+    <w:lsdException w:name="Intense Quote" w:semiHidden="0" w:uiPriority="30" w:unhideWhenUsed="0" w:qFormat="1"/>
+    <w:lsdException w:name="Medium List 2 Accent 1" w:semiHidden="0" w:uiPriority="66" w:unhideWhenUsed="0"/>
+    <w:lsdException w:name="Medium Grid 1 Accent 1" w:semiHidden="0" w:uiPriority="67" w:unhideWhenUsed="0"/>
+    <w:lsdException w:name="Medium Grid 2 Accent 1" w:semiHidden="0" w:uiPriority="68" w:unhideWhenUsed="0"/>
+    <w:lsdException w:name="Medium Grid 3 Accent 1" w:semiHidden="0" w:uiPriority="69" w:unhideWhenUsed="0"/>
+    <w:lsdException w:name="Dark List Accent 1" w:semiHidden="0" w:uiPriority="70" w:unhideWhenUsed="0"/>
+    <w:lsdException w:name="Colorful Shading Accent 1" w:semiHidden="0" w:uiPriority="71" w:unhideWhenUsed="0"/>
+    <w:lsdException w:name="Colorful List Accent 1" w:semiHidden="0" w:uiPriority="72" w:unhideWhenUsed="0"/>
+    <w:lsdException w:name="Colorful Grid Accent 1" w:semiHidden="0" w:uiPriority="73" w:unhideWhenUsed="0"/>
+    <w:lsdException w:name="Light Shading Accent 2" w:semiHidden="0" w:uiPriority="60" w:unhideWhenUsed="0"/>
+    <w:lsdException w:name="Light List Accent 2" w:semiHidden="0" w:uiPriority="61" w:unhideWhenUsed="0"/>
+    <w:lsdException w:name="Light Grid Accent 2" w:semiHidden="0" w:uiPriority="62" w:unhideWhenUsed="0"/>
+    <w:lsdException w:name="Medium Shading 1 Accent 2" w:semiHidden="0" w:uiPriority="63" w:unhideWhenUsed="0"/>
+    <w:lsdException w:name="Medium Shading 2 Accent 2" w:semiHidden="0" w:uiPriority="64" w:unhideWhenUsed="0"/>
+    <w:lsdException w:name="Medium List 1 Accent 2" w:semiHidden="0" w:uiPriority="65" w:unhideWhenUsed="0"/>
+    <w:lsdException w:name="Medium List 2 Accent 2" w:semiHidden="0" w:uiPriority="66" w:unhideWhenUsed="0"/>
+    <w:lsdException w:name="Medium Grid 1 Accent 2" w:semiHidden="0" w:uiPriority="67" w:unhideWhenUsed="0"/>
+    <w:lsdException w:name="Medium Grid 2 Accent 2" w:semiHidden="0" w:uiPriority="68" w:unhideWhenUsed="0"/>
+    <w:lsdException w:name="Medium Grid 3 Accent 2" w:semiHidden="0" w:uiPriority="69" w:unhideWhenUsed="0"/>
+    <w:lsdException w:name="Dark List Accent 2" w:semiHidden="0" w:uiPriority="70" w:unhideWhenUsed="0"/>
+    <w:lsdException w:name="Colorful Shading Accent 2" w:semiHidden="0" w:uiPriority="71" w:unhideWhenUsed="0"/>
+    <w:lsdException w:name="Colorful List Accent 2" w:semiHidden="0" w:uiPriority="72" w:unhideWhenUsed="0"/>
+    <w:lsdException w:name="Colorful Grid Accent 2" w:semiHidden="0" w:uiPriority="73" w:unhideWhenUsed="0"/>
+    <w:lsdException w:name="Light Shading Accent 3" w:semiHidden="0" w:uiPriority="60" w:unhideWhenUsed="0"/>
+    <w:lsdException w:name="Light List Accent 3" w:semiHidden="0" w:uiPriority="61" w:unhideWhenUsed="0"/>
+    <w:lsdException w:name="Light Grid Accent 3" w:semiHidden="0" w:uiPriority="62" w:unhideWhenUsed="0"/>
+    <w:lsdException w:name="Medium Shading 1 Accent 3" w:semiHidden="0" w:uiPriority="63" w:unhideWhenUsed="0"/>
+    <w:lsdException w:name="Medium Shading 2 Accent 3" w:semiHidden="0" w:uiPriority="64" w:unhideWhenUsed="0"/>
+    <w:lsdException w:name="Medium List 1 Accent 3" w:semiHidden="0" w:uiPriority="65" w:unhideWhenUsed="0"/>
+    <w:lsdException w:name="Medium List 2 Accent 3" w:semiHidden="0" w:uiPriority="66" w:unhideWhenUsed="0"/>
+    <w:lsdException w:name="Medium Grid 1 Accent 3" w:semiHidden="0" w:uiPriority="67" w:unhideWhenUsed="0"/>
+    <w:lsdException w:name="Medium Grid 2 Accent 3" w:semiHidden="0" w:uiPriority="68" w:unhideWhenUsed="0"/>
+    <w:lsdException w:name="Medium Grid 3 Accent 3" w:semiHidden="0" w:uiPriority="69" w:unhideWhenUsed="0"/>
+    <w:lsdException w:name="Dark List Accent 3" w:semiHidden="0" w:uiPriority="70" w:unhideWhenUsed="0"/>
+    <w:lsdException w:name="Colorful Shading Accent 3" w:semiHidden="0" w:uiPriority="71" w:unhideWhenUsed="0"/>
+    <w:lsdException w:name="Colorful List Accent 3" w:semiHidden="0" w:uiPriority="72" w:unhideWhenUsed="0"/>
+    <w:lsdException w:name="Colorful Grid Accent 3" w:semiHidden="0" w:uiPriority="73" w:unhideWhenUsed="0"/>
+    <w:lsdException w:name="Light Shading Accent 4" w:semiHidden="0" w:uiPriority="60" w:unhideWhenUsed="0"/>
+    <w:lsdException w:name="Light List Accent 4" w:semiHidden="0" w:uiPriority="61" w:unhideWhenUsed="0"/>
+    <w:lsdException w:name="Light Grid Accent 4" w:semiHidden="0" w:uiPriority="62" w:unhideWhenUsed="0"/>
+    <w:lsdException w:name="Medium Shading 1 Accent 4" w:semiHidden="0" w:uiPriority="63" w:unhideWhenUsed="0"/>
+    <w:lsdException w:name="Medium Shading 2 Accent 4" w:semiHidden="0" w:uiPriority="64" w:unhideWhenUsed="0"/>
+    <w:lsdException w:name="Medium List 1 Accent 4" w:semiHidden="0" w:uiPriority="65" w:unhideWhenUsed="0"/>
+    <w:lsdException w:name="Medium List 2 Accent 4" w:semiHidden="0" w:uiPriority="66" w:unhideWhenUsed="0"/>
+    <w:lsdException w:name="Medium Grid 1 Accent 4" w:semiHidden="0" w:uiPriority="67" w:unhideWhenUsed="0"/>
+    <w:lsdException w:name="Medium Grid 2 Accent 4" w:semiHidden="0" w:uiPriority="68" w:unhideWhenUsed="0"/>
+    <w:lsdException w:name="Medium Grid 3 Accent 4" w:semiHidden="0" w:uiPriority="69" w:unhideWhenUsed="0"/>
+    <w:lsdException w:name="Dark List Accent 4" w:semiHidden="0" w:uiPriority="70" w:unhideWhenUsed="0"/>
+    <w:lsdException w:name="Colorful Shading Accent 4" w:semiHidden="0" w:uiPriority="71" w:unhideWhenUsed="0"/>
+    <w:lsdException w:name="Colorful List Accent 4" w:semiHidden="0" w:uiPriority="72" w:unhideWhenUsed="0"/>
+    <w:lsdException w:name="Colorful Grid Accent 4" w:semiHidden="0" w:uiPriority="73" w:unhideWhenUsed="0"/>
+    <w:lsdException w:name="Light Shading Accent 5" w:semiHidden="0" w:uiPriority="60" w:unhideWhenUsed="0"/>
+    <w:lsdException w:name="Light List Accent 5" w:semiHidden="0" w:uiPriority="61" w:unhideWhenUsed="0"/>
+    <w:lsdException w:name="Light Grid Accent 5" w:semiHidden="0" w:uiPriority="62" w:unhideWhenUsed="0"/>
+    <w:lsdException w:name="Medium Shading 1 Accent 5" w:semiHidden="0" w:uiPriority="63" w:unhideWhenUsed="0"/>
+    <w:lsdException w:name="Medium Shading 2 Accent 5" w:semiHidden="0" w:uiPriority="64" w:unhideWhenUsed="0"/>
+    <w:lsdException w:name="Medium List 1 Accent 5" w:semiHidden="0" w:uiPriority="65" w:unhideWhenUsed="0"/>
+    <w:lsdException w:name="Medium List 2 Accent 5" w:semiHidden="0" w:uiPriority="66" w:unhideWhenUsed="0"/>
+    <w:lsdException w:name="Medium Grid 1 Accent 5" w:semiHidden="0" w:uiPriority="67" w:unhideWhenUsed="0"/>
+    <w:lsdException w:name="Medium Grid 2 Accent 5" w:semiHidden="0" w:uiPriority="68" w:unhideWhenUsed="0"/>
+    <w:lsdException w:name="Medium Grid 3 Accent 5" w:semiHidden="0" w:uiPriority="69" w:unhideWhenUsed="0"/>
+    <w:lsdException w:name="Dark List Accent 5" w:semiHidden="0" w:uiPriority="70" w:unhideWhenUsed="0"/>
+    <w:lsdException w:name="Colorful Shading Accent 5" w:semiHidden="0" w:uiPriority="71" w:unhideWhenUsed="0"/>
+    <w:lsdException w:name="Colorful List Accent 5" w:semiHidden="0" w:uiPriority="72" w:unhideWhenUsed="0"/>
+    <w:lsdException w:name="Colorful Grid Accent 5" w:semiHidden="0" w:uiPriority="73" w:unhideWhenUsed="0"/>
+    <w:lsdException w:name="Light Shading Accent 6" w:semiHidden="0" w:uiPriority="60" w:unhideWhenUsed="0"/>
+    <w:lsdException w:name="Light List Accent 6" w:semiHidden="0" w:uiPriority="61" w:unhideWhenUsed="0"/>
+    <w:lsdException w:name="Light Grid Accent 6" w:semiHidden="0" w:uiPriority="62" w:unhideWhenUsed="0"/>
+    <w:lsdException w:name="Medium Shading 1 Accent 6" w:semiHidden="0" w:uiPriority="63" w:unhideWhenUsed="0"/>
+    <w:lsdException w:name="Medium Shading 2 Accent 6" w:semiHidden="0" w:uiPriority="64" w:unhideWhenUsed="0"/>
+    <w:lsdException w:name="Medium List 1 Accent 6" w:semiHidden="0" w:uiPriority="65" w:unhideWhenUsed="0"/>
+    <w:lsdException w:name="Medium List 2 Accent 6" w:semiHidden="0" w:uiPriority="66" w:unhideWhenUsed="0"/>
+    <w:lsdException w:name="Medium Grid 1 Accent 6" w:semiHidden="0" w:uiPriority="67" w:unhideWhenUsed="0"/>
+    <w:lsdException w:name="Medium Grid 2 Accent 6" w:semiHidden="0" w:uiPriority="68" w:unhideWhenUsed="0"/>
+    <w:lsdException w:name="Medium Grid 3 Accent 6" w:semiHidden="0" w:uiPriority="69" w:unhideWhenUsed="0"/>
+    <w:lsdException w:name="Dark List Accent 6" w:semiHidden="0" w:uiPriority="70" w:unhideWhenUsed="0"/>
+    <w:lsdException w:name="Colorful Shading Accent 6" w:semiHidden="0" w:uiPriority="71" w:unhideWhenUsed="0"/>
+    <w:lsdException w:name="Colorful List Accent 6" w:semiHidden="0" w:uiPriority="72" w:unhideWhenUsed="0"/>
+    <w:lsdException w:name="Colorful Grid Accent 6" w:semiHidden="0" w:uiPriority="73" w:unhideWhenUsed="0"/>
+    <w:lsdException w:name="Subtle Emphasis" w:semiHidden="0" w:uiPriority="19" w:unhideWhenUsed="0" w:qFormat="1"/>
+    <w:lsdException w:name="Intense Emphasis" w:semiHidden="0" w:uiPriority="21" w:unhideWhenUsed="0" w:qFormat="1"/>
+    <w:lsdException w:name="Subtle Reference" w:semiHidden="0" w:uiPriority="31" w:unhideWhenUsed="0" w:qFormat="1"/>
+    <w:lsdException w:name="Intense Reference" w:semiHidden="0" w:uiPriority="32" w:unhideWhenUsed="0" w:qFormat="1"/>
+    <w:lsdException w:name="Book Title" w:semiHidden="0" w:uiPriority="33" w:unhideWhenUsed="0" w:qFormat="1"/>
+    <w:lsdException w:name="Bibliography" w:uiPriority="37"/>
+    <w:lsdException w:name="TOC Heading" w:uiPriority="39" w:qFormat="1"/>
+  </w:latentStyles>
+  <w:style w:type="paragraph" w:default="1" w:styleId="Normal">
+    <w:name w:val="Normal"/>
+    <w:qFormat/>
+    <w:pPr>
+      <w:spacing w:after="200" w:line="276" w:lineRule="auto"/>
+    </w:pPr>
+    <w:rPr>
+      <w:sz w:val="22"/>
+      <w:szCs w:val="22"/>
+    </w:rPr>
+  </w:style>
+  <w:style w:type="character" w:default="1" w:styleId="DefaultParagraphFont">
+    <w:name w:val="Default Paragraph Font"/>
+    <w:uiPriority w:val="1"/>
+    <w:semiHidden/>
+    <w:unhideWhenUsed/>
+  </w:style>
+  <w:style w:type="table" w:default="1" w:styleId="TableNormal">
+    <w:name w:val="Normal Table"/>
+    <w:uiPriority w:val="99"/>
+    <w:semiHidden/>
+    <w:unhideWhenUsed/>
+    <w:tblPr>
+      <w:tblInd w:w="0" w:type="dxa"/>
+      <w:tblCellMar>
+        <w:top w:w="0" w:type="dxa"/>
+        <w:left w:w="108" w:type="dxa"/>
+        <w:bottom w:w="0" w:type="dxa"/>
+        <w:right w:w="108" w:type="dxa"/>
+      </w:tblCellMar>
+    </w:tblPr>
+  </w:style>
+  <w:style w:type="numbering" w:default="1" w:styleId="NoList">
+    <w:name w:val="No List"/>
+    <w:uiPriority w:val="99"/>
+    <w:semiHidden/>
+    <w:unhideWhenUsed/>
+  </w:style>
+  <w:style w:type="table" w:customStyle="1" w:styleId="Style1">
+    <w:name w:val="Style1"/>
+    <w:basedOn w:val="TableNormal"/>
+    <w:uiPriority w:val="99"/>
+    <w:rsid w:val="001D7A7A"/>
+    <w:rPr>
+      <w:rFonts w:asciiTheme="minorHAnsi" w:eastAsiaTheme="minorHAnsi" w:hAnsiTheme="minorHAnsi" w:cstheme="minorBidi"/>
+      <w:sz w:val="24"/>
+      <w:szCs w:val="24"/>
+    </w:rPr>
+    <w:tblPr>
+      <w:tblBorders>
+        <w:top w:val="single" w:sz="4" w:space="0" w:color="auto"/>
+        <w:bottom w:val="single" w:sz="4" w:space="0" w:color="auto"/>
+      </w:tblBorders>
+    </w:tblPr>
+    <w:tblStylePr w:type="firstRow">
+      <w:tblPr/>
+      <w:tcPr>
+        <w:tcBorders>
+          <w:bottom w:val="single" w:sz="4" w:space="0" w:color="auto"/>
+        </w:tcBorders>
+      </w:tcPr>
+    </w:tblStylePr>
+  </w:style>
+  <w:style w:type="paragraph" w:customStyle="1" w:styleId="SourceCode">
+    <w:name w:val="Source Code"/>
+    <w:basedOn w:val="Normal"/>
+    <w:link w:val="VerbatimChar"/>
+    <w:rsid w:val="00A411C8"/>
+    <w:pPr>
+      <w:pBdr>
+        <w:top w:val="single" w:sz="4" w:space="4" w:color="BFBFBF"/>
+        <w:left w:val="single" w:sz="4" w:space="4" w:color="BFBFBF"/>
+        <w:bottom w:val="single" w:sz="4" w:space="4" w:color="BFBFBF"/>
+        <w:right w:val="single" w:sz="4" w:space="4" w:color="BFBFBF"/>
+      </w:pBdr>
+      <w:shd w:val="clear" w:color="auto" w:fill="F8F8F8"/>
+      <w:wordWrap w:val="0"/>
+      <w:spacing w:line="240" w:lineRule="auto"/>
+    </w:pPr>
+    <w:rPr>
+      <w:rFonts w:ascii="Consolas" w:hAnsi="Consolas"/>
+      <w:b/>
+      <w:sz w:val="20"/>
+    </w:rPr>
+  </w:style>
+  <w:style w:type="character" w:customStyle="1" w:styleId="VerbatimChar">
+    <w:name w:val="Verbatim Char"/>
+    <w:link w:val="SourceCode"/>
+    <w:rsid w:val="00A411C8"/>
+    <w:rPr>
+      <w:rFonts w:ascii="Consolas" w:hAnsi="Consolas"/>
+      <w:b/>
+      <w:sz w:val="20"/>
+      <w:shd w:val="clear" w:color="auto" w:fill="F8F8F8"/>
+    </w:rPr>
+  </w:style>
+  <w:style w:type="table" w:customStyle="1" w:styleId="HorizontalLines">
+    <w:name w:val="HorizontalLines"/>
+    <w:basedOn w:val="TableNormal"/>
+    <w:uiPriority w:val="99"/>
+    <w:rsid w:val="000A4625"/>
+    <w:tblPr>
+      <w:tblBorders>
+        <w:top w:val="single" w:sz="8" w:space="0" w:color="A6A6A6"/>
+        <w:bottom w:val="single" w:sz="8" w:space="0" w:color="A6A6A6"/>
+        <w:insideH w:val="single" w:sz="8" w:space="0" w:color="A6A6A6"/>
+      </w:tblBorders>
+    </w:tblPr>
+  </w:style>
+  <w:style w:type="table" w:customStyle="1" w:styleId="Style2">
+    <w:name w:val="Style2"/>
+    <w:basedOn w:val="TableNormal"/>
+    <w:uiPriority w:val="99"/>
+    <w:rsid w:val="001D7A7A"/>
+    <w:rPr>
+      <w:rFonts w:asciiTheme="minorHAnsi" w:eastAsiaTheme="minorHAnsi" w:hAnsiTheme="minorHAnsi" w:cstheme="minorBidi"/>
+      <w:sz w:val="24"/>
+      <w:szCs w:val="24"/>
+    </w:rPr>
+    <w:tblPr>
+      <w:tblStyleRowBandSize w:val="1"/>
+    </w:tblPr>
+    <w:tblStylePr w:type="firstRow">
+      <w:rPr>
+        <w:color w:val="FFFFFF" w:themeColor="background1"/>
+      </w:rPr>
+      <w:tblPr/>
+      <w:tcPr>
+        <w:tcBorders>
+          <w:top w:val="nil"/>
+          <w:left w:val="nil"/>
+          <w:bottom w:val="nil"/>
+          <w:right w:val="nil"/>
+          <w:insideH w:val="nil"/>
+          <w:insideV w:val="nil"/>
+          <w:tl2br w:val="nil"/>
+          <w:tr2bl w:val="nil"/>
+        </w:tcBorders>
+        <w:shd w:val="clear" w:color="auto" w:fill="548DD4" w:themeFill="text2" w:themeFillTint="99"/>
+      </w:tcPr>
+    </w:tblStylePr>
+    <w:tblStylePr w:type="band1Horz">
+      <w:tblPr/>
+      <w:tcPr>
+        <w:tcBorders>
+          <w:top w:val="nil"/>
+          <w:left w:val="nil"/>
+          <w:bottom w:val="nil"/>
+          <w:right w:val="nil"/>
+          <w:insideH w:val="nil"/>
+          <w:insideV w:val="nil"/>
+          <w:tl2br w:val="nil"/>
+          <w:tr2bl w:val="nil"/>
+        </w:tcBorders>
+        <w:shd w:val="clear" w:color="auto" w:fill="DBE5F1" w:themeFill="accent1" w:themeFillTint="33"/>
+      </w:tcPr>
+    </w:tblStylePr>
+    <w:tblStylePr w:type="band2Horz">
+      <w:tblPr/>
+      <w:tcPr>
+        <w:tcBorders>
+          <w:top w:val="nil"/>
+          <w:left w:val="nil"/>
+          <w:bottom w:val="nil"/>
+          <w:right w:val="nil"/>
+          <w:insideH w:val="nil"/>
+          <w:insideV w:val="nil"/>
+          <w:tl2br w:val="nil"/>
+          <w:tr2bl w:val="nil"/>
+        </w:tcBorders>
+        <w:shd w:val="clear" w:color="auto" w:fill="B8CCE4" w:themeFill="accent1" w:themeFillTint="66"/>
+      </w:tcPr>
+    </w:tblStylePr>
+  </w:style>
+  <w:style w:type="table" w:customStyle="1" w:styleId="Style3">
+    <w:name w:val="Style3"/>
+    <w:basedOn w:val="TableNormal"/>
+    <w:uiPriority w:val="99"/>
+    <w:rsid w:val="00101D52"/>
+    <w:rPr>
+      <w:rFonts w:asciiTheme="minorHAnsi" w:eastAsiaTheme="minorHAnsi" w:hAnsiTheme="minorHAnsi" w:cstheme="minorBidi"/>
+      <w:sz w:val="24"/>
+      <w:szCs w:val="24"/>
+    </w:rPr>
+    <w:tblPr>
+      <w:tblStyleRowBandSize w:val="1"/>
+    </w:tblPr>
+    <w:tblStylePr w:type="firstRow">
+      <w:rPr>
+        <w:color w:val="FFFFFF" w:themeColor="background1"/>
+      </w:rPr>
+      <w:tblPr/>
+      <w:tcPr>
+        <w:tcBorders>
+          <w:top w:val="nil"/>
+          <w:left w:val="nil"/>
+          <w:bottom w:val="nil"/>
+          <w:right w:val="nil"/>
+          <w:insideH w:val="nil"/>
+          <w:insideV w:val="nil"/>
+          <w:tl2br w:val="nil"/>
+          <w:tr2bl w:val="nil"/>
+        </w:tcBorders>
+        <w:shd w:val="clear" w:color="auto" w:fill="548DD4" w:themeFill="text2" w:themeFillTint="99"/>
+      </w:tcPr>
+    </w:tblStylePr>
+    <w:tblStylePr w:type="band1Horz">
+      <w:tblPr/>
+      <w:tcPr>
+        <w:tcBorders>
+          <w:top w:val="nil"/>
+          <w:left w:val="nil"/>
+          <w:bottom w:val="nil"/>
+          <w:right w:val="nil"/>
+          <w:insideH w:val="nil"/>
+          <w:insideV w:val="nil"/>
+          <w:tl2br w:val="nil"/>
+          <w:tr2bl w:val="nil"/>
+        </w:tcBorders>
+        <w:shd w:val="clear" w:color="auto" w:fill="DBE5F1" w:themeFill="accent1" w:themeFillTint="33"/>
+      </w:tcPr>
+    </w:tblStylePr>
+    <w:tblStylePr w:type="band2Horz">
+      <w:tblPr/>
+      <w:tcPr>
+        <w:tcBorders>
+          <w:top w:val="nil"/>
+          <w:left w:val="nil"/>
+          <w:bottom w:val="nil"/>
+          <w:right w:val="nil"/>
+          <w:insideH w:val="nil"/>
+          <w:insideV w:val="nil"/>
+          <w:tl2br w:val="nil"/>
+          <w:tr2bl w:val="nil"/>
+        </w:tcBorders>
+        <w:shd w:val="clear" w:color="auto" w:fill="B8CCE4" w:themeFill="accent1" w:themeFillTint="66"/>
+      </w:tcPr>
+    </w:tblStylePr>
+  </w:style>
+  <w:style w:type="table" w:customStyle="1" w:styleId="Bandedtable">
+    <w:name w:val="Banded table"/>
+    <w:basedOn w:val="TableNormal"/>
+    <w:uiPriority w:val="99"/>
+    <w:rsid w:val="006B0364"/>
+    <w:rPr>
+      <w:rFonts w:asciiTheme="minorHAnsi" w:eastAsiaTheme="minorHAnsi" w:hAnsiTheme="minorHAnsi" w:cstheme="minorBidi"/>
+      <w:sz w:val="24"/>
+      <w:szCs w:val="24"/>
+    </w:rPr>
+    <w:tblPr>
+      <w:tblStyleRowBandSize w:val="1"/>
+    </w:tblPr>
+    <w:tcPr>
+      <w:shd w:val="clear" w:color="auto" w:fill="FFFFFF" w:themeFill="background1"/>
+    </w:tcPr>
+    <w:tblStylePr w:type="firstRow">
+      <w:rPr>
+        <w:b/>
+      </w:rPr>
+    </w:tblStylePr>
+    <w:tblStylePr w:type="band1Horz">
+      <w:tblPr/>
+      <w:tcPr>
+        <w:shd w:val="clear" w:color="auto" w:fill="F2F2F2" w:themeFill="background1" w:themeFillShade="F2"/>
+      </w:tcPr>
+    </w:tblStylePr>
+    <w:tblStylePr w:type="band2Horz">
+      <w:tblPr/>
+      <w:tcPr>
+        <w:shd w:val="clear" w:color="auto" w:fill="D9D9D9" w:themeFill="background1" w:themeFillShade="D9"/>
+      </w:tcPr>
+    </w:tblStylePr>
+  </w:style>
+  <w:style w:type="table" w:styleId="TableTheme">
+    <w:name w:val="Table Theme"/>
+    <w:basedOn w:val="TableNormal"/>
+    <w:uiPriority w:val="99"/>
+    <w:semiHidden/>
+    <w:unhideWhenUsed/>
+    <w:rsid w:val="0059635E"/>
+    <w:pPr>
+      <w:spacing w:after="200" w:line="276" w:lineRule="auto"/>
+    </w:pPr>
+    <w:tblPr>
+      <w:tblBorders>
+        <w:top w:val="single" w:sz="4" w:space="0" w:color="auto"/>
+        <w:left w:val="single" w:sz="4" w:space="0" w:color="auto"/>
+        <w:bottom w:val="single" w:sz="4" w:space="0" w:color="auto"/>
+        <w:right w:val="single" w:sz="4" w:space="0" w:color="auto"/>
+        <w:insideH w:val="single" w:sz="4" w:space="0" w:color="auto"/>
+        <w:insideV w:val="single" w:sz="4" w:space="0" w:color="auto"/>
+      </w:tblBorders>
+    </w:tblPr>
+  </w:style>
+  <w:style w:type="table" w:styleId="TableProfessional">
+    <w:name w:val="Table Professional"/>
+    <w:basedOn w:val="TableNormal"/>
+    <w:uiPriority w:val="99"/>
+    <w:semiHidden/>
+    <w:unhideWhenUsed/>
+    <w:rsid w:val="00FA7767"/>
+    <w:pPr>
+      <w:spacing w:after="200" w:line="276" w:lineRule="auto"/>
+    </w:pPr>
+    <w:tblPr>
+      <w:tblBorders>
+        <w:top w:val="single" w:sz="6" w:space="0" w:color="000000"/>
+        <w:left w:val="single" w:sz="6" w:space="0" w:color="000000"/>
+        <w:bottom w:val="single" w:sz="6" w:space="0" w:color="000000"/>
+        <w:right w:val="single" w:sz="6" w:space="0" w:color="000000"/>
+        <w:insideH w:val="single" w:sz="6" w:space="0" w:color="000000"/>
+        <w:insideV w:val="single" w:sz="6" w:space="0" w:color="000000"/>
+      </w:tblBorders>
+    </w:tblPr>
+    <w:tcPr>
+      <w:shd w:val="clear" w:color="auto" w:fill="auto"/>
+    </w:tcPr>
+    <w:tblStylePr w:type="firstRow">
+      <w:rPr>
+        <w:b/>
+        <w:bCs/>
+        <w:color w:val="auto"/>
+      </w:rPr>
+      <w:tblPr/>
+      <w:tcPr>
+        <w:tcBorders>
+          <w:tl2br w:val="none" w:sz="0" w:space="0" w:color="auto"/>
+          <w:tr2bl w:val="none" w:sz="0" w:space="0" w:color="auto"/>
+        </w:tcBorders>
+        <w:shd w:val="solid" w:color="000000" w:fill="FFFFFF"/>
+      </w:tcPr>
+    </w:tblStylePr>
+  </w:style>
+  <w:style w:type="table" w:styleId="TableGrid">
+    <w:name w:val="Table Grid"/>
+    <w:basedOn w:val="TableNormal"/>
+    <w:rsid w:val="007C0617"/>
+    <w:rPr>
+      <w:rFonts w:asciiTheme="minorHAnsi" w:eastAsiaTheme="minorHAnsi" w:hAnsiTheme="minorHAnsi" w:cstheme="minorBidi"/>
+      <w:sz w:val="24"/>
+      <w:szCs w:val="24"/>
+    </w:rPr>
+    <w:tblPr>
+      <w:tblBorders>
+        <w:top w:val="single" w:sz="4" w:space="0" w:color="auto"/>
+        <w:left w:val="single" w:sz="4" w:space="0" w:color="auto"/>
+        <w:bottom w:val="single" w:sz="4" w:space="0" w:color="auto"/>
+        <w:right w:val="single" w:sz="4" w:space="0" w:color="auto"/>
+        <w:insideH w:val="single" w:sz="4" w:space="0" w:color="auto"/>
+        <w:insideV w:val="single" w:sz="4" w:space="0" w:color="auto"/>
+      </w:tblBorders>
+    </w:tblPr>
+  </w:style>
+  <w:style w:type="paragraph" w:styleId="BlockText">
+    <w:name w:val="Block Text"/>
+    <w:basedOn w:val="BodyText"/>
+    <w:next w:val="BodyText"/>
+    <w:uiPriority w:val="9"/>
+    <w:unhideWhenUsed/>
+    <w:qFormat/>
+    <w:rsid w:val="005D518D"/>
+    <w:pPr>
+      <w:pBdr>
+        <w:top w:val="single" w:sz="4" w:space="1" w:color="auto" w:shadow="1"/>
+        <w:left w:val="single" w:sz="4" w:space="4" w:color="auto" w:shadow="1"/>
+        <w:bottom w:val="single" w:sz="4" w:space="1" w:color="auto" w:shadow="1"/>
+        <w:right w:val="single" w:sz="4" w:space="4" w:color="auto" w:shadow="1"/>
+      </w:pBdr>
+      <w:shd w:val="clear" w:color="auto" w:fill="DAEEF3" w:themeFill="accent5" w:themeFillTint="33"/>
+      <w:spacing w:before="100" w:after="100" w:line="240" w:lineRule="auto"/>
+    </w:pPr>
+    <w:rPr>
+      <w:rFonts w:asciiTheme="majorHAnsi" w:eastAsiaTheme="majorEastAsia" w:hAnsiTheme="majorHAnsi" w:cstheme="majorBidi"/>
+      <w:bCs/>
+      <w:sz w:val="20"/>
+      <w:szCs w:val="20"/>
+    </w:rPr>
+  </w:style>
+  <w:style w:type="paragraph" w:styleId="BodyText">
+    <w:name w:val="Body Text"/>
+    <w:basedOn w:val="Normal"/>
+    <w:link w:val="BodyTextChar"/>
+    <w:uiPriority w:val="99"/>
+    <w:semiHidden/>
+    <w:unhideWhenUsed/>
+    <w:rsid w:val="00E438B3"/>
+    <w:pPr>
+      <w:spacing w:after="120"/>
+    </w:pPr>
+  </w:style>
+  <w:style w:type="character" w:customStyle="1" w:styleId="BodyTextChar">
+    <w:name w:val="Body Text Char"/>
+    <w:basedOn w:val="DefaultParagraphFont"/>
+    <w:link w:val="BodyText"/>
+    <w:uiPriority w:val="99"/>
+    <w:semiHidden/>
+    <w:rsid w:val="00E438B3"/>
+    <w:rPr>
+      <w:sz w:val="22"/>
+      <w:szCs w:val="22"/>
+    </w:rPr>
+  </w:style>
+  <w:style w:type="table" w:customStyle="1" w:styleId="Blank">
+    <w:name w:val="Blank"/>
+    <w:basedOn w:val="TableNormal"/>
+    <w:uiPriority w:val="99"/>
+    <w:rsid w:val="002251BE"/>
+    <w:tblPr/>
+  </w:style>
+  <w:style w:type="table" w:customStyle="1" w:styleId="Table">
+    <w:name w:val="Table"/>
+    <w:unhideWhenUsed/>
+    <w:qFormat/>
+    <w:rsid w:val="002D08D9"/>
+    <w:pPr>
+      <w:spacing w:after="200"/>
+    </w:pPr>
+    <w:rPr>
+      <w:rFonts w:asciiTheme="minorHAnsi" w:eastAsiaTheme="minorHAnsi" w:hAnsiTheme="minorHAnsi" w:cstheme="minorBidi"/>
+      <w:sz w:val="24"/>
+      <w:szCs w:val="24"/>
+    </w:rPr>
+    <w:tblPr>
+      <w:tblInd w:w="0" w:type="dxa"/>
+      <w:tblBorders>
+        <w:top w:val="single" w:sz="4" w:space="0" w:color="auto"/>
+        <w:left w:val="single" w:sz="4" w:space="0" w:color="auto"/>
+        <w:bottom w:val="single" w:sz="4" w:space="0" w:color="auto"/>
+        <w:right w:val="single" w:sz="4" w:space="0" w:color="auto"/>
+        <w:insideH w:val="single" w:sz="4" w:space="0" w:color="auto"/>
+        <w:insideV w:val="single" w:sz="4" w:space="0" w:color="auto"/>
+      </w:tblBorders>
+      <w:tblCellMar>
+        <w:top w:w="0" w:type="dxa"/>
+        <w:left w:w="108" w:type="dxa"/>
+        <w:bottom w:w="0" w:type="dxa"/>
+        <w:right w:w="108" w:type="dxa"/>
+      </w:tblCellMar>
+    </w:tblPr>
+  </w:style>
+  <w:style w:type="paragraph" w:styleId="BalloonText">
+    <w:name w:val="Balloon Text"/>
+    <w:basedOn w:val="Normal"/>
+    <w:link w:val="BalloonTextChar"/>
+    <w:uiPriority w:val="99"/>
+    <w:semiHidden/>
+    <w:unhideWhenUsed/>
+    <w:rsid w:val="00C8147A"/>
+    <w:pPr>
+      <w:spacing w:after="0" w:line="240" w:lineRule="auto"/>
+    </w:pPr>
+    <w:rPr>
+      <w:rFonts w:ascii="Tahoma" w:hAnsi="Tahoma" w:cs="Tahoma"/>
+      <w:sz w:val="16"/>
+      <w:szCs w:val="16"/>
+    </w:rPr>
+  </w:style>
+  <w:style w:type="character" w:customStyle="1" w:styleId="BalloonTextChar">
+    <w:name w:val="Balloon Text Char"/>
+    <w:basedOn w:val="DefaultParagraphFont"/>
+    <w:link w:val="BalloonText"/>
+    <w:uiPriority w:val="99"/>
+    <w:semiHidden/>
+    <w:rsid w:val="00C8147A"/>
+    <w:rPr>
+      <w:rFonts w:ascii="Tahoma" w:hAnsi="Tahoma" w:cs="Tahoma"/>
+      <w:sz w:val="16"/>
+      <w:szCs w:val="16"/>
+    </w:rPr>
+  </w:style>
+  <w:style w:type="character" w:styleId="HTMLCode">
+    <w:name w:val="HTML Code"/>
+    <w:basedOn w:val="DefaultParagraphFont"/>
+    <w:uiPriority w:val="99"/>
+    <w:semiHidden/>
+    <w:unhideWhenUsed/>
+    <w:rsid w:val="001B1A58"/>
+    <w:rPr>
+      <w:rFonts w:ascii="Courier New" w:eastAsia="Times New Roman" w:hAnsi="Courier New" w:cs="Courier New"/>
+      <w:sz w:val="20"/>
+      <w:szCs w:val="20"/>
+    </w:rPr>
+  </w:style>
+  <w:style w:type="table" w:customStyle="1" w:styleId="GridTable4Accent5">
+    <w:name w:val="Grid Table 4 Accent 5"/>
+    <w:basedOn w:val="TableNormal"/>
+    <w:uiPriority w:val="49"/>
+    <w:rsid w:val="002441F3"/>
+    <w:rPr>
+      <w:rFonts w:asciiTheme="minorHAnsi" w:eastAsiaTheme="minorHAnsi" w:hAnsiTheme="minorHAnsi" w:cstheme="minorBidi"/>
+      <w:sz w:val="24"/>
+      <w:szCs w:val="24"/>
+      <w:lang w:val="en-CA"/>
+    </w:rPr>
+    <w:tblPr>
+      <w:tblStyleRowBandSize w:val="1"/>
+      <w:tblStyleColBandSize w:val="1"/>
+      <w:tblBorders>
+        <w:top w:val="single" w:sz="4" w:space="0" w:color="92CDDC" w:themeColor="accent5" w:themeTint="99"/>
+        <w:left w:val="single" w:sz="4" w:space="0" w:color="92CDDC" w:themeColor="accent5" w:themeTint="99"/>
+        <w:bottom w:val="single" w:sz="4" w:space="0" w:color="92CDDC" w:themeColor="accent5" w:themeTint="99"/>
+        <w:right w:val="single" w:sz="4" w:space="0" w:color="92CDDC" w:themeColor="accent5" w:themeTint="99"/>
+        <w:insideH w:val="single" w:sz="4" w:space="0" w:color="92CDDC" w:themeColor="accent5" w:themeTint="99"/>
+        <w:insideV w:val="single" w:sz="4" w:space="0" w:color="92CDDC" w:themeColor="accent5" w:themeTint="99"/>
+      </w:tblBorders>
+    </w:tblPr>
+    <w:tblStylePr w:type="firstRow">
+      <w:rPr>
+        <w:b/>
+        <w:bCs/>
+        <w:color w:val="FFFFFF" w:themeColor="background1"/>
+      </w:rPr>
+      <w:tblPr/>
+      <w:tcPr>
+        <w:tcBorders>
+          <w:top w:val="single" w:sz="4" w:space="0" w:color="4BACC6" w:themeColor="accent5"/>
+          <w:left w:val="single" w:sz="4" w:space="0" w:color="4BACC6" w:themeColor="accent5"/>
+          <w:bottom w:val="single" w:sz="4" w:space="0" w:color="4BACC6" w:themeColor="accent5"/>
+          <w:right w:val="single" w:sz="4" w:space="0" w:color="4BACC6" w:themeColor="accent5"/>
+          <w:insideH w:val="nil"/>
+          <w:insideV w:val="nil"/>
+        </w:tcBorders>
+        <w:shd w:val="clear" w:color="auto" w:fill="4BACC6" w:themeFill="accent5"/>
+      </w:tcPr>
+    </w:tblStylePr>
+    <w:tblStylePr w:type="lastRow">
+      <w:rPr>
+        <w:b/>
+        <w:bCs/>
+      </w:rPr>
+      <w:tblPr/>
+      <w:tcPr>
+        <w:tcBorders>
+          <w:top w:val="double" w:sz="4" w:space="0" w:color="4BACC6" w:themeColor="accent5"/>
+        </w:tcBorders>
+      </w:tcPr>
+    </w:tblStylePr>
+    <w:tblStylePr w:type="firstCol">
+      <w:rPr>
+        <w:b/>
+        <w:bCs/>
+      </w:rPr>
+    </w:tblStylePr>
+    <w:tblStylePr w:type="lastCol">
+      <w:rPr>
+        <w:b/>
+        <w:bCs/>
+      </w:rPr>
+    </w:tblStylePr>
+    <w:tblStylePr w:type="band1Vert">
+      <w:tblPr/>
+      <w:tcPr>
+        <w:shd w:val="clear" w:color="auto" w:fill="DAEEF3" w:themeFill="accent5" w:themeFillTint="33"/>
+      </w:tcPr>
+    </w:tblStylePr>
+    <w:tblStylePr w:type="band1Horz">
+      <w:tblPr/>
+      <w:tcPr>
+        <w:shd w:val="clear" w:color="auto" w:fill="DAEEF3" w:themeFill="accent5" w:themeFillTint="33"/>
+      </w:tcPr>
+    </w:tblStylePr>
+  </w:style>
+  <w:style w:type="table" w:customStyle="1" w:styleId="GridTable4Accent3">
+    <w:name w:val="Grid Table 4 Accent 3"/>
+    <w:basedOn w:val="TableNormal"/>
+    <w:uiPriority w:val="49"/>
+    <w:rsid w:val="000D2CBE"/>
+    <w:tblPr>
+      <w:tblStyleRowBandSize w:val="1"/>
+      <w:tblStyleColBandSize w:val="1"/>
+    </w:tblPr>
+    <w:tcPr>
+      <w:vAlign w:val="center"/>
+    </w:tcPr>
+    <w:tblStylePr w:type="firstRow">
+      <w:rPr>
+        <w:b/>
+        <w:bCs/>
+        <w:color w:val="FFFFFF" w:themeColor="background1"/>
+      </w:rPr>
+      <w:tblPr/>
+      <w:tcPr>
+        <w:tcBorders>
+          <w:top w:val="single" w:sz="4" w:space="0" w:color="9BBB59" w:themeColor="accent3"/>
+          <w:left w:val="single" w:sz="4" w:space="0" w:color="9BBB59" w:themeColor="accent3"/>
+          <w:bottom w:val="single" w:sz="4" w:space="0" w:color="9BBB59" w:themeColor="accent3"/>
+          <w:right w:val="single" w:sz="4" w:space="0" w:color="9BBB59" w:themeColor="accent3"/>
+          <w:insideH w:val="nil"/>
+          <w:insideV w:val="nil"/>
+        </w:tcBorders>
+        <w:shd w:val="clear" w:color="auto" w:fill="9BBB59" w:themeFill="accent3"/>
+      </w:tcPr>
+    </w:tblStylePr>
+    <w:tblStylePr w:type="lastRow">
+      <w:rPr>
+        <w:b/>
+        <w:bCs/>
+      </w:rPr>
+      <w:tblPr/>
+      <w:tcPr>
+        <w:tcBorders>
+          <w:top w:val="double" w:sz="4" w:space="0" w:color="9BBB59" w:themeColor="accent3"/>
+        </w:tcBorders>
+      </w:tcPr>
+    </w:tblStylePr>
+    <w:tblStylePr w:type="firstCol">
+      <w:rPr>
+        <w:b/>
+        <w:bCs/>
+      </w:rPr>
+    </w:tblStylePr>
+    <w:tblStylePr w:type="lastCol">
+      <w:rPr>
+        <w:b/>
+        <w:bCs/>
+      </w:rPr>
+    </w:tblStylePr>
+    <w:tblStylePr w:type="band1Vert">
+      <w:tblPr/>
+      <w:tcPr>
+        <w:shd w:val="clear" w:color="auto" w:fill="EAF1DD" w:themeFill="accent3" w:themeFillTint="33"/>
+      </w:tcPr>
+    </w:tblStylePr>
+    <w:tblStylePr w:type="band1Horz">
+      <w:tblPr/>
+      <w:tcPr>
+        <w:shd w:val="clear" w:color="auto" w:fill="EAF1DD" w:themeFill="accent3" w:themeFillTint="33"/>
+      </w:tcPr>
+    </w:tblStylePr>
+    <w:tblStylePr w:type="band2Horz">
+      <w:tblPr/>
+      <w:tcPr>
+        <w:shd w:val="clear" w:color="auto" w:fill="FFFFFF" w:themeFill="background1"/>
+      </w:tcPr>
+    </w:tblStylePr>
+  </w:style>
+  <w:style w:type="paragraph" w:styleId="Header">
+    <w:name w:val="header"/>
+    <w:basedOn w:val="Normal"/>
+    <w:link w:val="HeaderChar"/>
+    <w:uiPriority w:val="99"/>
+    <w:unhideWhenUsed/>
+    <w:rsid w:val="008D0042"/>
+    <w:pPr>
+      <w:tabs>
+        <w:tab w:val="center" w:pos="4680"/>
+        <w:tab w:val="right" w:pos="9360"/>
+      </w:tabs>
+      <w:spacing w:after="0" w:line="240" w:lineRule="auto"/>
+    </w:pPr>
+  </w:style>
+  <w:style w:type="character" w:customStyle="1" w:styleId="HeaderChar">
+    <w:name w:val="Header Char"/>
+    <w:basedOn w:val="DefaultParagraphFont"/>
+    <w:link w:val="Header"/>
+    <w:uiPriority w:val="99"/>
+    <w:rsid w:val="008D0042"/>
+    <w:rPr>
+      <w:sz w:val="22"/>
+      <w:szCs w:val="22"/>
+    </w:rPr>
+  </w:style>
+  <w:style w:type="paragraph" w:styleId="Footer">
+    <w:name w:val="footer"/>
+    <w:basedOn w:val="Normal"/>
+    <w:link w:val="FooterChar"/>
+    <w:uiPriority w:val="99"/>
+    <w:unhideWhenUsed/>
+    <w:rsid w:val="008D0042"/>
+    <w:pPr>
+      <w:tabs>
+        <w:tab w:val="center" w:pos="4680"/>
+        <w:tab w:val="right" w:pos="9360"/>
+      </w:tabs>
+      <w:spacing w:after="0" w:line="240" w:lineRule="auto"/>
+    </w:pPr>
+  </w:style>
+  <w:style w:type="character" w:customStyle="1" w:styleId="FooterChar">
+    <w:name w:val="Footer Char"/>
+    <w:basedOn w:val="DefaultParagraphFont"/>
+    <w:link w:val="Footer"/>
+    <w:uiPriority w:val="99"/>
+    <w:rsid w:val="008D0042"/>
+    <w:rPr>
+      <w:sz w:val="22"/>
+      <w:szCs w:val="22"/>
+    </w:rPr>
+  </w:style>
+  <w:style w:type="character" w:styleId="Hyperlink">
+    <w:name w:val="Hyperlink"/>
+    <w:basedOn w:val="DefaultParagraphFont"/>
+    <w:uiPriority w:val="99"/>
+    <w:unhideWhenUsed/>
+    <w:rsid w:val="00195750"/>
+    <w:rPr>
+      <w:color w:val="0000FF" w:themeColor="hyperlink"/>
+      <w:u w:val="single"/>
+    </w:rPr>
+  </w:style>
+  <w:style w:type="character" w:customStyle="1" w:styleId="UnresolvedMention">
+    <w:name w:val="Unresolved Mention"/>
+    <w:basedOn w:val="DefaultParagraphFont"/>
+    <w:uiPriority w:val="99"/>
+    <w:semiHidden/>
+    <w:unhideWhenUsed/>
+    <w:rsid w:val="00195750"/>
+    <w:rPr>
+      <w:color w:val="605E5C"/>
+      <w:shd w:val="clear" w:color="auto" w:fill="E1DFDD"/>
+    </w:rPr>
+  </w:style>
+  <w:style w:type="character" w:styleId="FollowedHyperlink">
+    <w:name w:val="FollowedHyperlink"/>
+    <w:basedOn w:val="DefaultParagraphFont"/>
+    <w:uiPriority w:val="99"/>
+    <w:semiHidden/>
+    <w:unhideWhenUsed/>
+    <w:rsid w:val="00EE1F0C"/>
+    <w:rPr>
+      <w:color w:val="800080" w:themeColor="followedHyperlink"/>
+      <w:u w:val="single"/>
+    </w:rPr>
+  </w:style>
+  <w:style w:type="paragraph" w:styleId="HTMLPreformatted">
+    <w:name w:val="HTML Preformatted"/>
+    <w:basedOn w:val="Normal"/>
+    <w:link w:val="HTMLPreformattedChar"/>
+    <w:uiPriority w:val="99"/>
+    <w:unhideWhenUsed/>
+    <w:rsid w:val="00B02656"/>
+    <w:pPr>
+      <w:tabs>
+        <w:tab w:val="left" w:pos="916"/>
+        <w:tab w:val="left" w:pos="1832"/>
+        <w:tab w:val="left" w:pos="2748"/>
+        <w:tab w:val="left" w:pos="3664"/>
+        <w:tab w:val="left" w:pos="4580"/>
+        <w:tab w:val="left" w:pos="5496"/>
+        <w:tab w:val="left" w:pos="6412"/>
+        <w:tab w:val="left" w:pos="7328"/>
+        <w:tab w:val="left" w:pos="8244"/>
+        <w:tab w:val="left" w:pos="9160"/>
+        <w:tab w:val="left" w:pos="10076"/>
+        <w:tab w:val="left" w:pos="10992"/>
+        <w:tab w:val="left" w:pos="11908"/>
+        <w:tab w:val="left" w:pos="12824"/>
+        <w:tab w:val="left" w:pos="13740"/>
+        <w:tab w:val="left" w:pos="14656"/>
+      </w:tabs>
+      <w:spacing w:after="0" w:line="240" w:lineRule="auto"/>
+    </w:pPr>
+    <w:rPr>
+      <w:rFonts w:ascii="Courier New" w:eastAsia="Times New Roman" w:hAnsi="Courier New" w:cs="Courier New"/>
+      <w:sz w:val="20"/>
+      <w:szCs w:val="20"/>
+      <w:lang w:val="en-CA"/>
+    </w:rPr>
+  </w:style>
+  <w:style w:type="character" w:customStyle="1" w:styleId="HTMLPreformattedChar">
+    <w:name w:val="HTML Preformatted Char"/>
+    <w:basedOn w:val="DefaultParagraphFont"/>
+    <w:link w:val="HTMLPreformatted"/>
+    <w:uiPriority w:val="99"/>
+    <w:rsid w:val="00B02656"/>
+    <w:rPr>
+      <w:rFonts w:ascii="Courier New" w:eastAsia="Times New Roman" w:hAnsi="Courier New" w:cs="Courier New"/>
+      <w:lang w:val="en-CA"/>
+    </w:rPr>
+  </w:style>
+  <w:style w:type="character" w:customStyle="1" w:styleId="kw">
+    <w:name w:val="kw"/>
+    <w:basedOn w:val="DefaultParagraphFont"/>
+    <w:rsid w:val="00B02656"/>
+  </w:style>
+  <w:style w:type="character" w:customStyle="1" w:styleId="st">
+    <w:name w:val="st"/>
+    <w:basedOn w:val="DefaultParagraphFont"/>
+    <w:rsid w:val="00B02656"/>
+  </w:style>
+  <w:style w:type="character" w:customStyle="1" w:styleId="dt">
+    <w:name w:val="dt"/>
+    <w:basedOn w:val="DefaultParagraphFont"/>
+    <w:rsid w:val="00B02656"/>
+  </w:style>
+  <w:style w:type="character" w:customStyle="1" w:styleId="ot">
+    <w:name w:val="ot"/>
+    <w:basedOn w:val="DefaultParagraphFont"/>
+    <w:rsid w:val="00B02656"/>
+  </w:style>
+  <w:style w:type="table" w:customStyle="1" w:styleId="GridTable4-Accent31">
+    <w:name w:val="Grid Table 4 - Accent 31"/>
+    <w:basedOn w:val="TableNormal"/>
+    <w:next w:val="GridTable4Accent3"/>
+    <w:uiPriority w:val="49"/>
+    <w:rsid w:val="00D91F3B"/>
+    <w:tblPr>
+      <w:tblStyleRowBandSize w:val="1"/>
+      <w:tblStyleColBandSize w:val="1"/>
+    </w:tblPr>
+    <w:tcPr>
+      <w:vAlign w:val="center"/>
+    </w:tcPr>
+    <w:tblStylePr w:type="firstRow">
+      <w:rPr>
+        <w:b/>
+        <w:bCs/>
+        <w:color w:val="FFFFFF"/>
+      </w:rPr>
+      <w:tblPr/>
+      <w:tcPr>
+        <w:tcBorders>
+          <w:top w:val="single" w:sz="4" w:space="0" w:color="9BBB59"/>
+          <w:left w:val="single" w:sz="4" w:space="0" w:color="9BBB59"/>
+          <w:bottom w:val="single" w:sz="4" w:space="0" w:color="9BBB59"/>
+          <w:right w:val="single" w:sz="4" w:space="0" w:color="9BBB59"/>
+          <w:insideH w:val="nil"/>
+          <w:insideV w:val="nil"/>
+        </w:tcBorders>
+        <w:shd w:val="clear" w:color="auto" w:fill="9BBB59"/>
+      </w:tcPr>
+    </w:tblStylePr>
+    <w:tblStylePr w:type="lastRow">
+      <w:rPr>
+        <w:b/>
+        <w:bCs/>
+      </w:rPr>
+      <w:tblPr/>
+      <w:tcPr>
+        <w:tcBorders>
+          <w:top w:val="double" w:sz="4" w:space="0" w:color="9BBB59"/>
+        </w:tcBorders>
+      </w:tcPr>
+    </w:tblStylePr>
+    <w:tblStylePr w:type="firstCol">
+      <w:rPr>
+        <w:b/>
+        <w:bCs/>
+      </w:rPr>
+    </w:tblStylePr>
+    <w:tblStylePr w:type="lastCol">
+      <w:rPr>
+        <w:b/>
+        <w:bCs/>
+      </w:rPr>
+    </w:tblStylePr>
+    <w:tblStylePr w:type="band1Vert">
+      <w:tblPr/>
+      <w:tcPr>
+        <w:shd w:val="clear" w:color="auto" w:fill="EAF1DD"/>
+      </w:tcPr>
+    </w:tblStylePr>
+    <w:tblStylePr w:type="band1Horz">
+      <w:tblPr/>
+      <w:tcPr>
+        <w:shd w:val="clear" w:color="auto" w:fill="EAF1DD"/>
+      </w:tcPr>
+    </w:tblStylePr>
+    <w:tblStylePr w:type="band2Horz">
+      <w:tblPr/>
+      <w:tcPr>
+        <w:shd w:val="clear" w:color="auto" w:fill="FFFFFF"/>
+      </w:tcPr>
+    </w:tblStylePr>
+  </w:style>
+  <w:style w:type="table" w:customStyle="1" w:styleId="GridTable4-Accent32">
+    <w:name w:val="Grid Table 4 - Accent 32"/>
+    <w:basedOn w:val="TableNormal"/>
+    <w:next w:val="GridTable4Accent3"/>
     <w:uiPriority w:val="49"/>
     <w:rsid w:val="00D91F3B"/>
     <w:tblPr>

</xml_diff>